<commit_message>
Update xxxDocumentação - 0005.docx
</commit_message>
<xml_diff>
--- a/docs/xxxDocumentação - 0005.docx
+++ b/docs/xxxDocumentação - 0005.docx
@@ -1,6 +1,6 @@
 
 <file path=word/document.xml><?xml version="1.0" encoding="utf-8"?>
-<w:document xmlns:wpc="http://schemas.microsoft.com/office/word/2010/wordprocessingCanvas" xmlns:cx="http://schemas.microsoft.com/office/drawing/2014/chartex" xmlns:cx1="http://schemas.microsoft.com/office/drawing/2015/9/8/chartex" xmlns:cx2="http://schemas.microsoft.com/office/drawing/2015/10/21/chartex" xmlns:cx3="http://schemas.microsoft.com/office/drawing/2016/5/9/chartex" xmlns:cx4="http://schemas.microsoft.com/office/drawing/2016/5/10/chartex" xmlns:cx5="http://schemas.microsoft.com/office/drawing/2016/5/11/chartex" xmlns:cx6="http://schemas.microsoft.com/office/drawing/2016/5/12/chartex" xmlns:cx7="http://schemas.microsoft.com/office/drawing/2016/5/13/chartex" xmlns:cx8="http://schemas.microsoft.com/office/drawing/2016/5/14/chartex" xmlns:mc="http://schemas.openxmlformats.org/markup-compatibility/2006" xmlns:aink="http://schemas.microsoft.com/office/drawing/2016/ink" xmlns:am3d="http://schemas.microsoft.com/office/drawing/2017/model3d" xmlns:o="urn:schemas-microsoft-com:office:office" xmlns:r="http://schemas.openxmlformats.org/officeDocument/2006/relationships" xmlns:m="http://schemas.openxmlformats.org/officeDocument/2006/math" xmlns:v="urn:schemas-microsoft-com:vml" xmlns:wp14="http://schemas.microsoft.com/office/word/2010/wordprocessingDrawing" xmlns:wp="http://schemas.openxmlformats.org/drawingml/2006/wordprocessingDrawing" xmlns:w10="urn:schemas-microsoft-com:office:word" xmlns:w="http://schemas.openxmlformats.org/wordprocessingml/2006/main" xmlns:w14="http://schemas.microsoft.com/office/word/2010/wordml" xmlns:w15="http://schemas.microsoft.com/office/word/2012/wordml" xmlns:w16cid="http://schemas.microsoft.com/office/word/2016/wordml/cid" xmlns:w16se="http://schemas.microsoft.com/office/word/2015/wordml/symex" xmlns:wpg="http://schemas.microsoft.com/office/word/2010/wordprocessingGroup" xmlns:wpi="http://schemas.microsoft.com/office/word/2010/wordprocessingInk" xmlns:wne="http://schemas.microsoft.com/office/word/2006/wordml" xmlns:wps="http://schemas.microsoft.com/office/word/2010/wordprocessingShape" mc:Ignorable="w14 w15 w16se w16cid wp14">
+<w:document xmlns:wpc="http://schemas.microsoft.com/office/word/2010/wordprocessingCanvas" xmlns:mc="http://schemas.openxmlformats.org/markup-compatibility/2006" xmlns:o="urn:schemas-microsoft-com:office:office" xmlns:r="http://schemas.openxmlformats.org/officeDocument/2006/relationships" xmlns:m="http://schemas.openxmlformats.org/officeDocument/2006/math" xmlns:v="urn:schemas-microsoft-com:vml" xmlns:wp14="http://schemas.microsoft.com/office/word/2010/wordprocessingDrawing" xmlns:wp="http://schemas.openxmlformats.org/drawingml/2006/wordprocessingDrawing" xmlns:w10="urn:schemas-microsoft-com:office:word" xmlns:w="http://schemas.openxmlformats.org/wordprocessingml/2006/main" xmlns:w14="http://schemas.microsoft.com/office/word/2010/wordml" xmlns:w15="http://schemas.microsoft.com/office/word/2012/wordml" xmlns:wpg="http://schemas.microsoft.com/office/word/2010/wordprocessingGroup" xmlns:wpi="http://schemas.microsoft.com/office/word/2010/wordprocessingInk" xmlns:wne="http://schemas.microsoft.com/office/word/2006/wordml" xmlns:wps="http://schemas.microsoft.com/office/word/2010/wordprocessingShape" mc:Ignorable="w14 w15 wp14">
   <w:body>
     <w:p>
       <w:pPr>
@@ -5881,7 +5881,21 @@
               <w:rPr>
                 <w:rFonts w:ascii="Arial" w:hAnsi="Arial" w:cs="Arial"/>
               </w:rPr>
-              <w:t xml:space="preserve">Validados usuário e senha informados, o usuário será direcionado para a página do Dashboard de </w:t>
+              <w:t xml:space="preserve">Validados usuário e senha informados, o usuário será direcionado para a página do </w:t>
+            </w:r>
+            <w:proofErr w:type="spellStart"/>
+            <w:r>
+              <w:rPr>
+                <w:rFonts w:ascii="Arial" w:hAnsi="Arial" w:cs="Arial"/>
+              </w:rPr>
+              <w:t>Dashboard</w:t>
+            </w:r>
+            <w:proofErr w:type="spellEnd"/>
+            <w:r>
+              <w:rPr>
+                <w:rFonts w:ascii="Arial" w:hAnsi="Arial" w:cs="Arial"/>
+              </w:rPr>
+              <w:t xml:space="preserve"> de </w:t>
             </w:r>
             <w:proofErr w:type="spellStart"/>
             <w:r>
@@ -7438,17 +7452,7 @@
                 <w:szCs w:val="24"/>
                 <w:highlight w:val="yellow"/>
               </w:rPr>
-              <w:t xml:space="preserve">As </w:t>
-            </w:r>
-            <w:proofErr w:type="gramStart"/>
-            <w:r>
-              <w:rPr>
-                <w:rFonts w:ascii="Arial" w:eastAsia="Arial" w:hAnsi="Arial" w:cs="Arial"/>
-                <w:sz w:val="24"/>
-                <w:szCs w:val="24"/>
-                <w:highlight w:val="yellow"/>
-              </w:rPr>
-              <w:t>datas</w:t>
+              <w:t>As datas</w:t>
             </w:r>
             <w:r>
               <w:rPr>
@@ -7466,17 +7470,7 @@
                 <w:szCs w:val="24"/>
                 <w:highlight w:val="yellow"/>
               </w:rPr>
-              <w:t xml:space="preserve"> inicial</w:t>
-            </w:r>
-            <w:proofErr w:type="gramEnd"/>
-            <w:r>
-              <w:rPr>
-                <w:rFonts w:ascii="Arial" w:eastAsia="Arial" w:hAnsi="Arial" w:cs="Arial"/>
-                <w:sz w:val="24"/>
-                <w:szCs w:val="24"/>
-                <w:highlight w:val="yellow"/>
-              </w:rPr>
-              <w:t xml:space="preserve"> e final não devem exceder a</w:t>
+              <w:t xml:space="preserve"> inicial e final não devem exceder a</w:t>
             </w:r>
             <w:r>
               <w:rPr>
@@ -7512,21 +7506,23 @@
                 <w:szCs w:val="24"/>
                 <w:highlight w:val="yellow"/>
               </w:rPr>
-              <w:t xml:space="preserve"> de início e de término do projeto</w:t>
+              <w:t xml:space="preserve"> de início e de término do </w:t>
             </w:r>
             <w:r>
               <w:rPr>
                 <w:rFonts w:ascii="Arial" w:eastAsia="Arial" w:hAnsi="Arial" w:cs="Arial"/>
                 <w:sz w:val="24"/>
                 <w:szCs w:val="24"/>
-              </w:rPr>
-              <w:t>.</w:t>
+                <w:highlight w:val="yellow"/>
+              </w:rPr>
+              <w:t>projeto.</w:t>
             </w:r>
             <w:r>
               <w:rPr>
                 <w:rFonts w:ascii="Arial" w:eastAsia="Arial" w:hAnsi="Arial" w:cs="Arial"/>
                 <w:sz w:val="24"/>
                 <w:szCs w:val="24"/>
+                <w:highlight w:val="yellow"/>
               </w:rPr>
               <w:t xml:space="preserve"> Validar o período de forma coerente</w:t>
             </w:r>
@@ -8013,7 +8009,41 @@
                 <w:sz w:val="24"/>
                 <w:szCs w:val="24"/>
               </w:rPr>
-              <w:t>O cadastro de eventos possui os campos Descrição do Evento e Natureza (Entrada/Saída).</w:t>
+              <w:t xml:space="preserve">O cadastro de eventos possui os campos </w:t>
+            </w:r>
+            <w:proofErr w:type="spellStart"/>
+            <w:r>
+              <w:rPr>
+                <w:rFonts w:ascii="Arial" w:eastAsia="Arial" w:hAnsi="Arial" w:cs="Arial"/>
+                <w:sz w:val="24"/>
+                <w:szCs w:val="24"/>
+              </w:rPr>
+              <w:t>IDEvento</w:t>
+            </w:r>
+            <w:proofErr w:type="spellEnd"/>
+            <w:r>
+              <w:rPr>
+                <w:rFonts w:ascii="Arial" w:eastAsia="Arial" w:hAnsi="Arial" w:cs="Arial"/>
+                <w:sz w:val="24"/>
+                <w:szCs w:val="24"/>
+              </w:rPr>
+              <w:t>,</w:t>
+            </w:r>
+            <w:r>
+              <w:rPr>
+                <w:rFonts w:ascii="Arial" w:eastAsia="Arial" w:hAnsi="Arial" w:cs="Arial"/>
+                <w:sz w:val="24"/>
+                <w:szCs w:val="24"/>
+              </w:rPr>
+              <w:t xml:space="preserve"> </w:t>
+            </w:r>
+            <w:r>
+              <w:rPr>
+                <w:rFonts w:ascii="Arial" w:eastAsia="Arial" w:hAnsi="Arial" w:cs="Arial"/>
+                <w:sz w:val="24"/>
+                <w:szCs w:val="24"/>
+              </w:rPr>
+              <w:t>Descrição do Evento e Natureza (Entrada/Saída).</w:t>
             </w:r>
           </w:p>
           <w:p>
@@ -10224,7 +10254,7 @@
                 <w:sz w:val="24"/>
                 <w:szCs w:val="24"/>
               </w:rPr>
-              <w:t>Para realizar a baixa de contas, é necessário informar o Projeto que está sendo trabalhado e a Conta a partir de uma lista.</w:t>
+              <w:t xml:space="preserve">O sistema oferecerá a opção para baixar contas e cancelar baixas. </w:t>
             </w:r>
           </w:p>
           <w:p>
@@ -10248,7 +10278,7 @@
                 <w:sz w:val="24"/>
                 <w:szCs w:val="24"/>
               </w:rPr>
-              <w:t>Baixar conta possui os campos Data de pagamento, Valor Pago e Espécie.</w:t>
+              <w:t>Ao baixar uma conta será solicitado que informe os campos Data de pagamento e Valor Pago que são obrigatórios.</w:t>
             </w:r>
           </w:p>
           <w:p>
@@ -10272,47 +10302,7 @@
                 <w:sz w:val="24"/>
                 <w:szCs w:val="24"/>
               </w:rPr>
-              <w:t>Todos os campos são de preenchimento obrigatório.</w:t>
-            </w:r>
-          </w:p>
-          <w:p>
-            <w:pPr>
-              <w:pStyle w:val="LO-normal"/>
-              <w:numPr>
-                <w:ilvl w:val="0"/>
-                <w:numId w:val="29"/>
-              </w:numPr>
-              <w:tabs>
-                <w:tab w:val="left" w:pos="720"/>
-              </w:tabs>
-              <w:ind w:hanging="360"/>
-              <w:rPr>
-                <w:rFonts w:ascii="Arial" w:hAnsi="Arial" w:cs="Arial"/>
-              </w:rPr>
-            </w:pPr>
-            <w:r>
-              <w:rPr>
-                <w:rFonts w:ascii="Arial" w:eastAsia="Arial" w:hAnsi="Arial" w:cs="Arial"/>
-                <w:sz w:val="24"/>
-                <w:szCs w:val="24"/>
-              </w:rPr>
-              <w:t xml:space="preserve">Baixar conta envolve a atividade de </w:t>
-            </w:r>
-            <w:r>
-              <w:rPr>
-                <w:rFonts w:ascii="Arial" w:eastAsia="Arial" w:hAnsi="Arial" w:cs="Arial"/>
-                <w:sz w:val="24"/>
-                <w:szCs w:val="24"/>
-              </w:rPr>
-              <w:t>atualização (</w:t>
-            </w:r>
-            <w:r>
-              <w:rPr>
-                <w:rFonts w:ascii="Arial" w:eastAsia="Arial" w:hAnsi="Arial" w:cs="Arial"/>
-                <w:sz w:val="24"/>
-                <w:szCs w:val="24"/>
-              </w:rPr>
-              <w:t>Serão baixadas apenas contas com status 1:Pendente).</w:t>
+              <w:t>O cancelamento da baixa retira as informações da data de pagamento e valor pago.</w:t>
             </w:r>
           </w:p>
         </w:tc>
@@ -10410,7 +10400,6 @@
           <w:b/>
           <w:color w:val="auto"/>
         </w:rPr>
-        <w:lastRenderedPageBreak/>
         <w:t xml:space="preserve">2. </w:t>
       </w:r>
       <w:r>
@@ -10679,6 +10668,7 @@
                 <w:sz w:val="24"/>
                 <w:szCs w:val="24"/>
               </w:rPr>
+              <w:lastRenderedPageBreak/>
               <w:t>001</w:t>
             </w:r>
           </w:p>
@@ -12156,6 +12146,7 @@
                 <w:rFonts w:ascii="Arial" w:eastAsia="Arial" w:hAnsi="Arial" w:cs="Arial"/>
                 <w:sz w:val="24"/>
                 <w:szCs w:val="24"/>
+                <w:highlight w:val="yellow"/>
               </w:rPr>
               <w:t xml:space="preserve">Cadastrar </w:t>
             </w:r>
@@ -12164,16 +12155,9 @@
                 <w:rFonts w:ascii="Arial" w:eastAsia="Arial" w:hAnsi="Arial" w:cs="Arial"/>
                 <w:sz w:val="24"/>
                 <w:szCs w:val="24"/>
-              </w:rPr>
-              <w:t>Evento (</w:t>
-            </w:r>
-            <w:r>
-              <w:rPr>
-                <w:rFonts w:ascii="Arial" w:eastAsia="Arial" w:hAnsi="Arial" w:cs="Arial"/>
-                <w:sz w:val="24"/>
-                <w:szCs w:val="24"/>
-              </w:rPr>
-              <w:t>Categoria)</w:t>
+                <w:highlight w:val="yellow"/>
+              </w:rPr>
+              <w:t>Evento</w:t>
             </w:r>
           </w:p>
         </w:tc>
@@ -12922,16 +12906,7 @@
                 <w:sz w:val="24"/>
                 <w:szCs w:val="24"/>
               </w:rPr>
-              <w:t xml:space="preserve">Cadastra os parâmetros, constantes e </w:t>
-            </w:r>
-            <w:r>
-              <w:rPr>
-                <w:rFonts w:ascii="Arial" w:eastAsia="Arial" w:hAnsi="Arial" w:cs="Arial"/>
-                <w:sz w:val="24"/>
-                <w:szCs w:val="24"/>
-              </w:rPr>
-              <w:lastRenderedPageBreak/>
-              <w:t>configurações do sistema</w:t>
+              <w:t>Cadastra os parâmetros, constantes e configurações do sistema</w:t>
             </w:r>
           </w:p>
         </w:tc>
@@ -12961,7 +12936,6 @@
                 <w:sz w:val="24"/>
                 <w:szCs w:val="24"/>
               </w:rPr>
-              <w:lastRenderedPageBreak/>
               <w:t>Usuário</w:t>
             </w:r>
           </w:p>
@@ -23236,24 +23210,55 @@
           <w:szCs w:val="24"/>
         </w:rPr>
         <w:tab/>
-        <w:t xml:space="preserve">O sistema solicita ao usuário que informe </w:t>
-      </w:r>
-      <w:r>
-        <w:rPr>
-          <w:rFonts w:ascii="Arial" w:eastAsia="Arial" w:hAnsi="Arial" w:cs="Arial"/>
-          <w:sz w:val="24"/>
-          <w:szCs w:val="24"/>
-        </w:rPr>
-        <w:t>o Nome Fantasia, CNPJ, e-mail</w:t>
-      </w:r>
-      <w:proofErr w:type="gramStart"/>
-      <w:r>
-        <w:rPr>
-          <w:rFonts w:ascii="Arial" w:eastAsia="Arial" w:hAnsi="Arial" w:cs="Arial"/>
-          <w:sz w:val="24"/>
-          <w:szCs w:val="24"/>
-        </w:rPr>
-        <w:t xml:space="preserve">, </w:t>
+        <w:t xml:space="preserve">O sistema solicita ao </w:t>
+      </w:r>
+      <w:r>
+        <w:rPr>
+          <w:rFonts w:ascii="Arial" w:eastAsia="Arial" w:hAnsi="Arial" w:cs="Arial"/>
+          <w:sz w:val="24"/>
+          <w:szCs w:val="24"/>
+        </w:rPr>
+        <w:t>colaborador</w:t>
+      </w:r>
+      <w:r>
+        <w:rPr>
+          <w:rFonts w:ascii="Arial" w:eastAsia="Arial" w:hAnsi="Arial" w:cs="Arial"/>
+          <w:sz w:val="24"/>
+          <w:szCs w:val="24"/>
+        </w:rPr>
+        <w:t xml:space="preserve"> que informe </w:t>
+      </w:r>
+      <w:r>
+        <w:rPr>
+          <w:rFonts w:ascii="Arial" w:eastAsia="Arial" w:hAnsi="Arial" w:cs="Arial"/>
+          <w:sz w:val="24"/>
+          <w:szCs w:val="24"/>
+        </w:rPr>
+        <w:t xml:space="preserve">o </w:t>
+      </w:r>
+      <w:r>
+        <w:rPr>
+          <w:rFonts w:ascii="Arial" w:eastAsia="Arial" w:hAnsi="Arial" w:cs="Arial"/>
+          <w:sz w:val="24"/>
+          <w:szCs w:val="24"/>
+        </w:rPr>
+        <w:t>Nome/</w:t>
+      </w:r>
+      <w:r>
+        <w:rPr>
+          <w:rFonts w:ascii="Arial" w:eastAsia="Arial" w:hAnsi="Arial" w:cs="Arial"/>
+          <w:sz w:val="24"/>
+          <w:szCs w:val="24"/>
+        </w:rPr>
+        <w:t>Nome Fantasia, CNPJ, e-mail,</w:t>
+      </w:r>
+      <w:r>
+        <w:rPr>
+          <w:rFonts w:ascii="Arial" w:eastAsia="Arial" w:hAnsi="Arial" w:cs="Arial"/>
+          <w:sz w:val="24"/>
+          <w:szCs w:val="24"/>
+        </w:rPr>
+        <w:t xml:space="preserve"> Prestador</w:t>
       </w:r>
       <w:r>
         <w:rPr>
@@ -23263,7 +23268,6 @@
         </w:rPr>
         <w:t>.</w:t>
       </w:r>
-      <w:proofErr w:type="gramEnd"/>
     </w:p>
     <w:p>
       <w:pPr>
@@ -23337,35 +23341,23 @@
           <w:sz w:val="24"/>
           <w:szCs w:val="24"/>
         </w:rPr>
-        <w:t>1.5.</w:t>
-      </w:r>
-      <w:r>
-        <w:rPr>
-          <w:rFonts w:ascii="Arial" w:eastAsia="Arial" w:hAnsi="Arial" w:cs="Arial"/>
-          <w:sz w:val="24"/>
-          <w:szCs w:val="24"/>
-        </w:rPr>
-        <w:tab/>
-        <w:t>O Sistema valida período.</w:t>
-      </w:r>
-    </w:p>
-    <w:p>
-      <w:pPr>
-        <w:pStyle w:val="LO-normal"/>
-        <w:spacing w:after="200"/>
-        <w:rPr>
-          <w:rFonts w:ascii="Arial" w:eastAsia="Arial" w:hAnsi="Arial" w:cs="Arial"/>
-          <w:sz w:val="24"/>
-          <w:szCs w:val="24"/>
-        </w:rPr>
-      </w:pPr>
-      <w:r>
-        <w:rPr>
-          <w:rFonts w:ascii="Arial" w:eastAsia="Arial" w:hAnsi="Arial" w:cs="Arial"/>
-          <w:sz w:val="24"/>
-          <w:szCs w:val="24"/>
-        </w:rPr>
-        <w:t>1.6.</w:t>
+        <w:t>1.</w:t>
+      </w:r>
+      <w:r>
+        <w:rPr>
+          <w:rFonts w:ascii="Arial" w:eastAsia="Arial" w:hAnsi="Arial" w:cs="Arial"/>
+          <w:sz w:val="24"/>
+          <w:szCs w:val="24"/>
+        </w:rPr>
+        <w:t>5</w:t>
+      </w:r>
+      <w:r>
+        <w:rPr>
+          <w:rFonts w:ascii="Arial" w:eastAsia="Arial" w:hAnsi="Arial" w:cs="Arial"/>
+          <w:sz w:val="24"/>
+          <w:szCs w:val="24"/>
+        </w:rPr>
+        <w:t>.</w:t>
       </w:r>
       <w:r>
         <w:rPr>
@@ -23458,7 +23450,23 @@
           <w:szCs w:val="24"/>
         </w:rPr>
         <w:tab/>
-        <w:t>O sistema exibe os dados do Pessoa selecionado.</w:t>
+        <w:t>O sistema exibe os dados d</w:t>
+      </w:r>
+      <w:r>
+        <w:rPr>
+          <w:rFonts w:ascii="Arial" w:eastAsia="Arial" w:hAnsi="Arial" w:cs="Arial"/>
+          <w:sz w:val="24"/>
+          <w:szCs w:val="24"/>
+        </w:rPr>
+        <w:t>a Pessoa selecionada</w:t>
+      </w:r>
+      <w:r>
+        <w:rPr>
+          <w:rFonts w:ascii="Arial" w:eastAsia="Arial" w:hAnsi="Arial" w:cs="Arial"/>
+          <w:sz w:val="24"/>
+          <w:szCs w:val="24"/>
+        </w:rPr>
+        <w:t>.</w:t>
       </w:r>
     </w:p>
     <w:p>
@@ -23570,7 +23578,39 @@
           <w:szCs w:val="24"/>
         </w:rPr>
         <w:tab/>
-        <w:t>O sistema verifica que o Pessoa não está vinculado a um Pessoa.</w:t>
+        <w:t xml:space="preserve">O sistema verifica que </w:t>
+      </w:r>
+      <w:r>
+        <w:rPr>
+          <w:rFonts w:ascii="Arial" w:eastAsia="Arial" w:hAnsi="Arial" w:cs="Arial"/>
+          <w:sz w:val="24"/>
+          <w:szCs w:val="24"/>
+        </w:rPr>
+        <w:t>a</w:t>
+      </w:r>
+      <w:r>
+        <w:rPr>
+          <w:rFonts w:ascii="Arial" w:eastAsia="Arial" w:hAnsi="Arial" w:cs="Arial"/>
+          <w:sz w:val="24"/>
+          <w:szCs w:val="24"/>
+        </w:rPr>
+        <w:t xml:space="preserve"> Pessoa não está vinculado a um P</w:t>
+      </w:r>
+      <w:r>
+        <w:rPr>
+          <w:rFonts w:ascii="Arial" w:eastAsia="Arial" w:hAnsi="Arial" w:cs="Arial"/>
+          <w:sz w:val="24"/>
+          <w:szCs w:val="24"/>
+        </w:rPr>
+        <w:t>rojeto/Orçamento</w:t>
+      </w:r>
+      <w:r>
+        <w:rPr>
+          <w:rFonts w:ascii="Arial" w:eastAsia="Arial" w:hAnsi="Arial" w:cs="Arial"/>
+          <w:sz w:val="24"/>
+          <w:szCs w:val="24"/>
+        </w:rPr>
+        <w:t>.</w:t>
       </w:r>
     </w:p>
     <w:p>
@@ -23589,7 +23629,6 @@
           <w:sz w:val="24"/>
           <w:szCs w:val="24"/>
         </w:rPr>
-        <w:lastRenderedPageBreak/>
         <w:t>2.7.</w:t>
       </w:r>
       <w:r>
@@ -23618,6 +23657,7 @@
           <w:sz w:val="24"/>
           <w:szCs w:val="24"/>
         </w:rPr>
+        <w:lastRenderedPageBreak/>
         <w:t>3.</w:t>
       </w:r>
       <w:r>
@@ -23655,7 +23695,15 @@
           <w:szCs w:val="24"/>
         </w:rPr>
         <w:tab/>
-        <w:t>Colaborador seleciona o Pessoa.</w:t>
+        <w:t>Colaborador seleciona a</w:t>
+      </w:r>
+      <w:r>
+        <w:rPr>
+          <w:rFonts w:ascii="Arial" w:eastAsia="Arial" w:hAnsi="Arial" w:cs="Arial"/>
+          <w:sz w:val="24"/>
+          <w:szCs w:val="24"/>
+        </w:rPr>
+        <w:t xml:space="preserve"> Pessoa.</w:t>
       </w:r>
     </w:p>
     <w:p>
@@ -23683,7 +23731,23 @@
           <w:szCs w:val="24"/>
         </w:rPr>
         <w:tab/>
-        <w:t>O sistema exibe os dados do Pessoa selecionado.</w:t>
+        <w:t>O sistema exibe os dados d</w:t>
+      </w:r>
+      <w:r>
+        <w:rPr>
+          <w:rFonts w:ascii="Arial" w:eastAsia="Arial" w:hAnsi="Arial" w:cs="Arial"/>
+          <w:sz w:val="24"/>
+          <w:szCs w:val="24"/>
+        </w:rPr>
+        <w:t>a</w:t>
+      </w:r>
+      <w:r>
+        <w:rPr>
+          <w:rFonts w:ascii="Arial" w:eastAsia="Arial" w:hAnsi="Arial" w:cs="Arial"/>
+          <w:sz w:val="24"/>
+          <w:szCs w:val="24"/>
+        </w:rPr>
+        <w:t xml:space="preserve"> Pessoa selecionado.</w:t>
       </w:r>
     </w:p>
     <w:p>
@@ -23758,7 +23822,23 @@
           <w:sz w:val="24"/>
           <w:szCs w:val="24"/>
         </w:rPr>
-        <w:t>3.5.</w:t>
+        <w:t>3.</w:t>
+      </w:r>
+      <w:r>
+        <w:rPr>
+          <w:rFonts w:ascii="Arial" w:eastAsia="Arial" w:hAnsi="Arial" w:cs="Arial"/>
+          <w:sz w:val="24"/>
+          <w:szCs w:val="24"/>
+        </w:rPr>
+        <w:t>5</w:t>
+      </w:r>
+      <w:r>
+        <w:rPr>
+          <w:rFonts w:ascii="Arial" w:eastAsia="Arial" w:hAnsi="Arial" w:cs="Arial"/>
+          <w:sz w:val="24"/>
+          <w:szCs w:val="24"/>
+        </w:rPr>
+        <w:t>.</w:t>
       </w:r>
       <w:r>
         <w:rPr>
@@ -23767,7 +23847,15 @@
           <w:szCs w:val="24"/>
         </w:rPr>
         <w:tab/>
-        <w:t>O Sistema valida período.</w:t>
+        <w:t>O sistema altera a instância da</w:t>
+      </w:r>
+      <w:r>
+        <w:rPr>
+          <w:rFonts w:ascii="Arial" w:eastAsia="Arial" w:hAnsi="Arial" w:cs="Arial"/>
+          <w:sz w:val="24"/>
+          <w:szCs w:val="24"/>
+        </w:rPr>
+        <w:t xml:space="preserve"> Pessoa, emite a mensagem 008: “Registro atualizado!” e redireciona para a página inicial de Pessoa exibindo a listagem atualizada.</w:t>
       </w:r>
     </w:p>
     <w:p>
@@ -23780,23 +23868,6 @@
           <w:szCs w:val="24"/>
         </w:rPr>
       </w:pPr>
-      <w:r>
-        <w:rPr>
-          <w:rFonts w:ascii="Arial" w:eastAsia="Arial" w:hAnsi="Arial" w:cs="Arial"/>
-          <w:sz w:val="24"/>
-          <w:szCs w:val="24"/>
-        </w:rPr>
-        <w:t>3.6.</w:t>
-      </w:r>
-      <w:r>
-        <w:rPr>
-          <w:rFonts w:ascii="Arial" w:eastAsia="Arial" w:hAnsi="Arial" w:cs="Arial"/>
-          <w:sz w:val="24"/>
-          <w:szCs w:val="24"/>
-        </w:rPr>
-        <w:tab/>
-        <w:t>O sistema altera a instância do Pessoa, emite a mensagem 008: “Registro atualizado!” e redireciona para a página inicial de Pessoa exibindo a listagem atualizada.</w:t>
-      </w:r>
     </w:p>
     <w:p>
       <w:pPr>
@@ -23804,10 +23875,20 @@
         <w:spacing w:after="200"/>
         <w:rPr>
           <w:rFonts w:ascii="Arial" w:eastAsia="Arial" w:hAnsi="Arial" w:cs="Arial"/>
-          <w:sz w:val="24"/>
-          <w:szCs w:val="24"/>
-        </w:rPr>
-      </w:pPr>
+          <w:b/>
+          <w:sz w:val="24"/>
+          <w:szCs w:val="24"/>
+        </w:rPr>
+      </w:pPr>
+      <w:r>
+        <w:rPr>
+          <w:rFonts w:ascii="Arial" w:eastAsia="Arial" w:hAnsi="Arial" w:cs="Arial"/>
+          <w:b/>
+          <w:sz w:val="24"/>
+          <w:szCs w:val="24"/>
+        </w:rPr>
+        <w:t>Cenários Alternativos</w:t>
+      </w:r>
     </w:p>
     <w:p>
       <w:pPr>
@@ -23815,32 +23896,15 @@
         <w:spacing w:after="200"/>
         <w:rPr>
           <w:rFonts w:ascii="Arial" w:eastAsia="Arial" w:hAnsi="Arial" w:cs="Arial"/>
-          <w:sz w:val="24"/>
-          <w:szCs w:val="24"/>
-        </w:rPr>
-      </w:pPr>
-      <w:r>
-        <w:rPr>
-          <w:rFonts w:ascii="Arial" w:eastAsia="Arial" w:hAnsi="Arial" w:cs="Arial"/>
-          <w:sz w:val="24"/>
-          <w:szCs w:val="24"/>
-        </w:rPr>
-        <w:t>Cenários Alternativos</w:t>
-      </w:r>
-    </w:p>
-    <w:p>
-      <w:pPr>
-        <w:pStyle w:val="LO-normal"/>
-        <w:spacing w:after="200"/>
-        <w:rPr>
-          <w:rFonts w:ascii="Arial" w:eastAsia="Arial" w:hAnsi="Arial" w:cs="Arial"/>
-          <w:sz w:val="24"/>
-          <w:szCs w:val="24"/>
-        </w:rPr>
-      </w:pPr>
-      <w:r>
-        <w:rPr>
-          <w:rFonts w:ascii="Arial" w:eastAsia="Arial" w:hAnsi="Arial" w:cs="Arial"/>
+          <w:b/>
+          <w:sz w:val="24"/>
+          <w:szCs w:val="24"/>
+        </w:rPr>
+      </w:pPr>
+      <w:r>
+        <w:rPr>
+          <w:rFonts w:ascii="Arial" w:eastAsia="Arial" w:hAnsi="Arial" w:cs="Arial"/>
+          <w:b/>
           <w:sz w:val="24"/>
           <w:szCs w:val="24"/>
         </w:rPr>
@@ -23900,7 +23964,23 @@
           <w:szCs w:val="24"/>
         </w:rPr>
         <w:tab/>
-        <w:t>O sistema exibe a mensagem de erro 0008: “&lt;&lt;campo&gt;&gt; de preenchimento obrigatório”, e retorna ao passo 1.2 do cenário principal.</w:t>
+        <w:t>O sistema exibe a mensagem de erro 0008: “&lt;&lt;campo&gt;&gt; de preenchimento obri</w:t>
+      </w:r>
+      <w:r>
+        <w:rPr>
+          <w:rFonts w:ascii="Arial" w:eastAsia="Arial" w:hAnsi="Arial" w:cs="Arial"/>
+          <w:sz w:val="24"/>
+          <w:szCs w:val="24"/>
+        </w:rPr>
+        <w:t>gatório”, e retorna ao passo 1.3</w:t>
+      </w:r>
+      <w:r>
+        <w:rPr>
+          <w:rFonts w:ascii="Arial" w:eastAsia="Arial" w:hAnsi="Arial" w:cs="Arial"/>
+          <w:sz w:val="24"/>
+          <w:szCs w:val="24"/>
+        </w:rPr>
+        <w:t xml:space="preserve"> do cenário principal.</w:t>
       </w:r>
     </w:p>
     <w:p>
@@ -23967,7 +24047,23 @@
           <w:szCs w:val="24"/>
         </w:rPr>
         <w:tab/>
-        <w:t>O sistema exibe a mensagem de erro 0008: “&lt;&lt;campo&gt;&gt; é de preenchimento obrigatório.”, e retorna ao passo 3.2 do cenário principal.</w:t>
+        <w:t>O sistema exibe a mensagem de erro 0008: “&lt;&lt;campo&gt;&gt; é de preenchimento obrig</w:t>
+      </w:r>
+      <w:r>
+        <w:rPr>
+          <w:rFonts w:ascii="Arial" w:eastAsia="Arial" w:hAnsi="Arial" w:cs="Arial"/>
+          <w:sz w:val="24"/>
+          <w:szCs w:val="24"/>
+        </w:rPr>
+        <w:t>atório.”, e retorna ao passo 3.3</w:t>
+      </w:r>
+      <w:r>
+        <w:rPr>
+          <w:rFonts w:ascii="Arial" w:eastAsia="Arial" w:hAnsi="Arial" w:cs="Arial"/>
+          <w:sz w:val="24"/>
+          <w:szCs w:val="24"/>
+        </w:rPr>
+        <w:t xml:space="preserve"> do cenário principal.</w:t>
       </w:r>
     </w:p>
     <w:p>
@@ -23987,17 +24083,19 @@
         <w:spacing w:after="200"/>
         <w:rPr>
           <w:rFonts w:ascii="Arial" w:eastAsia="Arial" w:hAnsi="Arial" w:cs="Arial"/>
-          <w:sz w:val="24"/>
-          <w:szCs w:val="24"/>
-        </w:rPr>
-      </w:pPr>
-      <w:r>
-        <w:rPr>
-          <w:rFonts w:ascii="Arial" w:eastAsia="Arial" w:hAnsi="Arial" w:cs="Arial"/>
-          <w:sz w:val="24"/>
-          <w:szCs w:val="24"/>
-        </w:rPr>
-        <w:t>Inconsistência no período</w:t>
+          <w:b/>
+          <w:sz w:val="24"/>
+          <w:szCs w:val="24"/>
+        </w:rPr>
+      </w:pPr>
+      <w:r>
+        <w:rPr>
+          <w:rFonts w:ascii="Arial" w:eastAsia="Arial" w:hAnsi="Arial" w:cs="Arial"/>
+          <w:b/>
+          <w:sz w:val="24"/>
+          <w:szCs w:val="24"/>
+        </w:rPr>
+        <w:t>Exclusão inválida</w:t>
       </w:r>
     </w:p>
     <w:p>
@@ -24016,7 +24114,7 @@
           <w:sz w:val="24"/>
           <w:szCs w:val="24"/>
         </w:rPr>
-        <w:t>1.5.1.</w:t>
+        <w:t>2.6.1.</w:t>
       </w:r>
       <w:r>
         <w:rPr>
@@ -24025,7 +24123,31 @@
           <w:szCs w:val="24"/>
         </w:rPr>
         <w:tab/>
-        <w:t>O sistema verifica que o valor da data inicial é menor do que a data final.</w:t>
+        <w:t>O sistema verifica que a</w:t>
+      </w:r>
+      <w:r>
+        <w:rPr>
+          <w:rFonts w:ascii="Arial" w:eastAsia="Arial" w:hAnsi="Arial" w:cs="Arial"/>
+          <w:sz w:val="24"/>
+          <w:szCs w:val="24"/>
+        </w:rPr>
+        <w:t xml:space="preserve"> Pessoa </w:t>
+      </w:r>
+      <w:r>
+        <w:rPr>
+          <w:rFonts w:ascii="Arial" w:eastAsia="Arial" w:hAnsi="Arial" w:cs="Arial"/>
+          <w:sz w:val="24"/>
+          <w:szCs w:val="24"/>
+        </w:rPr>
+        <w:t>está vinculada a um Projeto/Orçamento</w:t>
+      </w:r>
+      <w:r>
+        <w:rPr>
+          <w:rFonts w:ascii="Arial" w:eastAsia="Arial" w:hAnsi="Arial" w:cs="Arial"/>
+          <w:sz w:val="24"/>
+          <w:szCs w:val="24"/>
+        </w:rPr>
+        <w:t>.</w:t>
       </w:r>
     </w:p>
     <w:p>
@@ -24044,7 +24166,8 @@
           <w:sz w:val="24"/>
           <w:szCs w:val="24"/>
         </w:rPr>
-        <w:t>1.5.2.</w:t>
+        <w:lastRenderedPageBreak/>
+        <w:t>2.6.2.</w:t>
       </w:r>
       <w:r>
         <w:rPr>
@@ -24053,161 +24176,23 @@
           <w:szCs w:val="24"/>
         </w:rPr>
         <w:tab/>
-        <w:t>O sistema exibe a mensagem de erro 0008: “A Data Inicial não deve ser menor do que a Data Final.”, e retorna ao passo 1.2 do cenário principal.</w:t>
-      </w:r>
-    </w:p>
-    <w:p>
-      <w:pPr>
-        <w:pStyle w:val="LO-normal"/>
-        <w:spacing w:after="200"/>
-        <w:rPr>
-          <w:rFonts w:ascii="Arial" w:eastAsia="Arial" w:hAnsi="Arial" w:cs="Arial"/>
-          <w:sz w:val="24"/>
-          <w:szCs w:val="24"/>
-        </w:rPr>
-      </w:pPr>
-    </w:p>
-    <w:p>
-      <w:pPr>
-        <w:pStyle w:val="LO-normal"/>
-        <w:spacing w:after="200"/>
-        <w:rPr>
-          <w:rFonts w:ascii="Arial" w:eastAsia="Arial" w:hAnsi="Arial" w:cs="Arial"/>
-          <w:sz w:val="24"/>
-          <w:szCs w:val="24"/>
-        </w:rPr>
-      </w:pPr>
-      <w:r>
-        <w:rPr>
-          <w:rFonts w:ascii="Arial" w:eastAsia="Arial" w:hAnsi="Arial" w:cs="Arial"/>
-          <w:sz w:val="24"/>
-          <w:szCs w:val="24"/>
-        </w:rPr>
-        <w:t>3.5.1.</w:t>
-      </w:r>
-      <w:r>
-        <w:rPr>
-          <w:rFonts w:ascii="Arial" w:eastAsia="Arial" w:hAnsi="Arial" w:cs="Arial"/>
-          <w:sz w:val="24"/>
-          <w:szCs w:val="24"/>
-        </w:rPr>
-        <w:tab/>
-        <w:t>O sistema verifica que o valor da data inicial é menor do que a data final.</w:t>
-      </w:r>
-    </w:p>
-    <w:p>
-      <w:pPr>
-        <w:pStyle w:val="LO-normal"/>
-        <w:spacing w:after="200"/>
-        <w:rPr>
-          <w:rFonts w:ascii="Arial" w:eastAsia="Arial" w:hAnsi="Arial" w:cs="Arial"/>
-          <w:sz w:val="24"/>
-          <w:szCs w:val="24"/>
-        </w:rPr>
-      </w:pPr>
-      <w:r>
-        <w:rPr>
-          <w:rFonts w:ascii="Arial" w:eastAsia="Arial" w:hAnsi="Arial" w:cs="Arial"/>
-          <w:sz w:val="24"/>
-          <w:szCs w:val="24"/>
-        </w:rPr>
-        <w:t>3.5.2.</w:t>
-      </w:r>
-      <w:r>
-        <w:rPr>
-          <w:rFonts w:ascii="Arial" w:eastAsia="Arial" w:hAnsi="Arial" w:cs="Arial"/>
-          <w:sz w:val="24"/>
-          <w:szCs w:val="24"/>
-        </w:rPr>
-        <w:tab/>
-        <w:t>O sistema exibe a mensagem de erro 0008: “A Data Inicial não deve ser menor do que a Data Final.”, e retorna ao passo 3.2 do cenário principal.</w:t>
-      </w:r>
-    </w:p>
-    <w:p>
-      <w:pPr>
-        <w:pStyle w:val="LO-normal"/>
-        <w:spacing w:after="200"/>
-        <w:rPr>
-          <w:rFonts w:ascii="Arial" w:eastAsia="Arial" w:hAnsi="Arial" w:cs="Arial"/>
-          <w:sz w:val="24"/>
-          <w:szCs w:val="24"/>
-        </w:rPr>
-      </w:pPr>
-    </w:p>
-    <w:p>
-      <w:pPr>
-        <w:pStyle w:val="LO-normal"/>
-        <w:spacing w:after="200"/>
-        <w:rPr>
-          <w:rFonts w:ascii="Arial" w:eastAsia="Arial" w:hAnsi="Arial" w:cs="Arial"/>
-          <w:sz w:val="24"/>
-          <w:szCs w:val="24"/>
-        </w:rPr>
-      </w:pPr>
-      <w:r>
-        <w:rPr>
-          <w:rFonts w:ascii="Arial" w:eastAsia="Arial" w:hAnsi="Arial" w:cs="Arial"/>
-          <w:sz w:val="24"/>
-          <w:szCs w:val="24"/>
-        </w:rPr>
-        <w:t>Exclusão inválida</w:t>
-      </w:r>
-    </w:p>
-    <w:p>
-      <w:pPr>
-        <w:pStyle w:val="LO-normal"/>
-        <w:spacing w:after="200"/>
-        <w:rPr>
-          <w:rFonts w:ascii="Arial" w:eastAsia="Arial" w:hAnsi="Arial" w:cs="Arial"/>
-          <w:sz w:val="24"/>
-          <w:szCs w:val="24"/>
-        </w:rPr>
-      </w:pPr>
-      <w:r>
-        <w:rPr>
-          <w:rFonts w:ascii="Arial" w:eastAsia="Arial" w:hAnsi="Arial" w:cs="Arial"/>
-          <w:sz w:val="24"/>
-          <w:szCs w:val="24"/>
-        </w:rPr>
-        <w:lastRenderedPageBreak/>
-        <w:t>2.6.1.</w:t>
-      </w:r>
-      <w:r>
-        <w:rPr>
-          <w:rFonts w:ascii="Arial" w:eastAsia="Arial" w:hAnsi="Arial" w:cs="Arial"/>
-          <w:sz w:val="24"/>
-          <w:szCs w:val="24"/>
-        </w:rPr>
-        <w:tab/>
-        <w:t>O sistema verifica que um Pessoa já foi cadastrado tendo como base o Pessoa em questão.</w:t>
-      </w:r>
-    </w:p>
-    <w:p>
-      <w:pPr>
-        <w:pStyle w:val="LO-normal"/>
-        <w:spacing w:after="200"/>
-        <w:rPr>
-          <w:rFonts w:ascii="Arial" w:eastAsia="Arial" w:hAnsi="Arial" w:cs="Arial"/>
-          <w:sz w:val="24"/>
-          <w:szCs w:val="24"/>
-        </w:rPr>
-      </w:pPr>
-      <w:r>
-        <w:rPr>
-          <w:rFonts w:ascii="Arial" w:eastAsia="Arial" w:hAnsi="Arial" w:cs="Arial"/>
-          <w:sz w:val="24"/>
-          <w:szCs w:val="24"/>
-        </w:rPr>
-        <w:t>2.6.2.</w:t>
-      </w:r>
-      <w:r>
-        <w:rPr>
-          <w:rFonts w:ascii="Arial" w:eastAsia="Arial" w:hAnsi="Arial" w:cs="Arial"/>
-          <w:sz w:val="24"/>
-          <w:szCs w:val="24"/>
-        </w:rPr>
-        <w:tab/>
-        <w:t>O sistema exibe a mensagem 0008: “Existe um Pessoa com base no Pessoa.” e encerra o caso de uso.</w:t>
+        <w:t>O sistema exibe a mensa</w:t>
+      </w:r>
+      <w:r>
+        <w:rPr>
+          <w:rFonts w:ascii="Arial" w:eastAsia="Arial" w:hAnsi="Arial" w:cs="Arial"/>
+          <w:sz w:val="24"/>
+          <w:szCs w:val="24"/>
+        </w:rPr>
+        <w:t>gem 0008: “Esta pessoa está vinculada a um projeto/orçamento e não pode ser excluída</w:t>
+      </w:r>
+      <w:r>
+        <w:rPr>
+          <w:rFonts w:ascii="Arial" w:eastAsia="Arial" w:hAnsi="Arial" w:cs="Arial"/>
+          <w:sz w:val="24"/>
+          <w:szCs w:val="24"/>
+        </w:rPr>
+        <w:t>.” e encerra o caso de uso.</w:t>
       </w:r>
       <w:r>
         <w:rPr>
@@ -24570,7 +24555,7 @@
           <w:sz w:val="24"/>
           <w:szCs w:val="24"/>
         </w:rPr>
-        <w:t>Descrição, Tipo</w:t>
+        <w:t>Descrição e a Natureza da operação</w:t>
       </w:r>
       <w:r>
         <w:rPr>
@@ -24597,7 +24582,6 @@
           <w:sz w:val="24"/>
           <w:szCs w:val="24"/>
         </w:rPr>
-        <w:lastRenderedPageBreak/>
         <w:t>1.3.</w:t>
       </w:r>
       <w:r>
@@ -24626,6 +24610,7 @@
           <w:sz w:val="24"/>
           <w:szCs w:val="24"/>
         </w:rPr>
+        <w:lastRenderedPageBreak/>
         <w:t>1.4.</w:t>
       </w:r>
       <w:r>
@@ -24654,35 +24639,23 @@
           <w:sz w:val="24"/>
           <w:szCs w:val="24"/>
         </w:rPr>
-        <w:t>1.5.</w:t>
-      </w:r>
-      <w:r>
-        <w:rPr>
-          <w:rFonts w:ascii="Arial" w:eastAsia="Arial" w:hAnsi="Arial" w:cs="Arial"/>
-          <w:sz w:val="24"/>
-          <w:szCs w:val="24"/>
-        </w:rPr>
-        <w:tab/>
-        <w:t>O Sistema valida período.</w:t>
-      </w:r>
-    </w:p>
-    <w:p>
-      <w:pPr>
-        <w:pStyle w:val="LO-normal"/>
-        <w:spacing w:after="200" w:line="276" w:lineRule="auto"/>
-        <w:rPr>
-          <w:rFonts w:ascii="Arial" w:eastAsia="Arial" w:hAnsi="Arial" w:cs="Arial"/>
-          <w:sz w:val="24"/>
-          <w:szCs w:val="24"/>
-        </w:rPr>
-      </w:pPr>
-      <w:r>
-        <w:rPr>
-          <w:rFonts w:ascii="Arial" w:eastAsia="Arial" w:hAnsi="Arial" w:cs="Arial"/>
-          <w:sz w:val="24"/>
-          <w:szCs w:val="24"/>
-        </w:rPr>
-        <w:t>1.6.</w:t>
+        <w:t>1.</w:t>
+      </w:r>
+      <w:r>
+        <w:rPr>
+          <w:rFonts w:ascii="Arial" w:eastAsia="Arial" w:hAnsi="Arial" w:cs="Arial"/>
+          <w:sz w:val="24"/>
+          <w:szCs w:val="24"/>
+        </w:rPr>
+        <w:t>5</w:t>
+      </w:r>
+      <w:r>
+        <w:rPr>
+          <w:rFonts w:ascii="Arial" w:eastAsia="Arial" w:hAnsi="Arial" w:cs="Arial"/>
+          <w:sz w:val="24"/>
+          <w:szCs w:val="24"/>
+        </w:rPr>
+        <w:t>.</w:t>
       </w:r>
       <w:r>
         <w:rPr>
@@ -24887,7 +24860,39 @@
           <w:szCs w:val="24"/>
         </w:rPr>
         <w:tab/>
-        <w:t>O sistema verifica que o Evento não está vinculado a um Evento.</w:t>
+        <w:t>O sistema verifica que o Evento não está vinculado a um</w:t>
+      </w:r>
+      <w:r>
+        <w:rPr>
+          <w:rFonts w:ascii="Arial" w:eastAsia="Arial" w:hAnsi="Arial" w:cs="Arial"/>
+          <w:sz w:val="24"/>
+          <w:szCs w:val="24"/>
+        </w:rPr>
+        <w:t>a</w:t>
+      </w:r>
+      <w:r>
+        <w:rPr>
+          <w:rFonts w:ascii="Arial" w:eastAsia="Arial" w:hAnsi="Arial" w:cs="Arial"/>
+          <w:sz w:val="24"/>
+          <w:szCs w:val="24"/>
+        </w:rPr>
+        <w:t xml:space="preserve"> </w:t>
+      </w:r>
+      <w:r>
+        <w:rPr>
+          <w:rFonts w:ascii="Arial" w:eastAsia="Arial" w:hAnsi="Arial" w:cs="Arial"/>
+          <w:sz w:val="24"/>
+          <w:szCs w:val="24"/>
+        </w:rPr>
+        <w:t>Conta</w:t>
+      </w:r>
+      <w:r>
+        <w:rPr>
+          <w:rFonts w:ascii="Arial" w:eastAsia="Arial" w:hAnsi="Arial" w:cs="Arial"/>
+          <w:sz w:val="24"/>
+          <w:szCs w:val="24"/>
+        </w:rPr>
+        <w:t>.</w:t>
       </w:r>
     </w:p>
     <w:p>
@@ -25074,35 +25079,23 @@
           <w:sz w:val="24"/>
           <w:szCs w:val="24"/>
         </w:rPr>
-        <w:t>3.5.</w:t>
-      </w:r>
-      <w:r>
-        <w:rPr>
-          <w:rFonts w:ascii="Arial" w:eastAsia="Arial" w:hAnsi="Arial" w:cs="Arial"/>
-          <w:sz w:val="24"/>
-          <w:szCs w:val="24"/>
-        </w:rPr>
-        <w:tab/>
-        <w:t>O Sistema valida período.</w:t>
-      </w:r>
-    </w:p>
-    <w:p>
-      <w:pPr>
-        <w:pStyle w:val="LO-normal"/>
-        <w:spacing w:after="200" w:line="276" w:lineRule="auto"/>
-        <w:rPr>
-          <w:rFonts w:ascii="Arial" w:eastAsia="Arial" w:hAnsi="Arial" w:cs="Arial"/>
-          <w:sz w:val="24"/>
-          <w:szCs w:val="24"/>
-        </w:rPr>
-      </w:pPr>
-      <w:r>
-        <w:rPr>
-          <w:rFonts w:ascii="Arial" w:eastAsia="Arial" w:hAnsi="Arial" w:cs="Arial"/>
-          <w:sz w:val="24"/>
-          <w:szCs w:val="24"/>
-        </w:rPr>
-        <w:t>3.6.</w:t>
+        <w:t>3.</w:t>
+      </w:r>
+      <w:r>
+        <w:rPr>
+          <w:rFonts w:ascii="Arial" w:eastAsia="Arial" w:hAnsi="Arial" w:cs="Arial"/>
+          <w:sz w:val="24"/>
+          <w:szCs w:val="24"/>
+        </w:rPr>
+        <w:t>5</w:t>
+      </w:r>
+      <w:r>
+        <w:rPr>
+          <w:rFonts w:ascii="Arial" w:eastAsia="Arial" w:hAnsi="Arial" w:cs="Arial"/>
+          <w:sz w:val="24"/>
+          <w:szCs w:val="24"/>
+        </w:rPr>
+        <w:t>.</w:t>
       </w:r>
       <w:r>
         <w:rPr>
@@ -25131,13 +25124,15 @@
         <w:spacing w:after="200" w:line="276" w:lineRule="auto"/>
         <w:rPr>
           <w:rFonts w:ascii="Arial" w:eastAsia="Arial" w:hAnsi="Arial" w:cs="Arial"/>
-          <w:sz w:val="24"/>
-          <w:szCs w:val="24"/>
-        </w:rPr>
-      </w:pPr>
-      <w:r>
-        <w:rPr>
-          <w:rFonts w:ascii="Arial" w:eastAsia="Arial" w:hAnsi="Arial" w:cs="Arial"/>
+          <w:b/>
+          <w:sz w:val="24"/>
+          <w:szCs w:val="24"/>
+        </w:rPr>
+      </w:pPr>
+      <w:r>
+        <w:rPr>
+          <w:rFonts w:ascii="Arial" w:eastAsia="Arial" w:hAnsi="Arial" w:cs="Arial"/>
+          <w:b/>
           <w:sz w:val="24"/>
           <w:szCs w:val="24"/>
         </w:rPr>
@@ -25150,13 +25145,15 @@
         <w:spacing w:after="200" w:line="276" w:lineRule="auto"/>
         <w:rPr>
           <w:rFonts w:ascii="Arial" w:eastAsia="Arial" w:hAnsi="Arial" w:cs="Arial"/>
-          <w:sz w:val="24"/>
-          <w:szCs w:val="24"/>
-        </w:rPr>
-      </w:pPr>
-      <w:r>
-        <w:rPr>
-          <w:rFonts w:ascii="Arial" w:eastAsia="Arial" w:hAnsi="Arial" w:cs="Arial"/>
+          <w:b/>
+          <w:sz w:val="24"/>
+          <w:szCs w:val="24"/>
+        </w:rPr>
+      </w:pPr>
+      <w:r>
+        <w:rPr>
+          <w:rFonts w:ascii="Arial" w:eastAsia="Arial" w:hAnsi="Arial" w:cs="Arial"/>
+          <w:b/>
           <w:sz w:val="24"/>
           <w:szCs w:val="24"/>
         </w:rPr>
@@ -25207,7 +25204,6 @@
           <w:sz w:val="24"/>
           <w:szCs w:val="24"/>
         </w:rPr>
-        <w:lastRenderedPageBreak/>
         <w:t>1.4.2.</w:t>
       </w:r>
       <w:r>
@@ -25217,7 +25213,23 @@
           <w:szCs w:val="24"/>
         </w:rPr>
         <w:tab/>
-        <w:t>O sistema exibe a mensagem de erro 0009: “&lt;&lt;campo&gt;&gt; de preenchimento obrigatório”, e retorna ao passo 1.2 do cenário principal.</w:t>
+        <w:t>O sistema exibe a mensagem de erro 0009: “&lt;&lt;campo&gt;&gt; de preenchimento obrigatório</w:t>
+      </w:r>
+      <w:r>
+        <w:rPr>
+          <w:rFonts w:ascii="Arial" w:eastAsia="Arial" w:hAnsi="Arial" w:cs="Arial"/>
+          <w:sz w:val="24"/>
+          <w:szCs w:val="24"/>
+        </w:rPr>
+        <w:t>”, e retorna ao passo 1.3</w:t>
+      </w:r>
+      <w:r>
+        <w:rPr>
+          <w:rFonts w:ascii="Arial" w:eastAsia="Arial" w:hAnsi="Arial" w:cs="Arial"/>
+          <w:sz w:val="24"/>
+          <w:szCs w:val="24"/>
+        </w:rPr>
+        <w:t xml:space="preserve"> do cenário principal.</w:t>
       </w:r>
     </w:p>
     <w:p>
@@ -25275,6 +25287,7 @@
           <w:sz w:val="24"/>
           <w:szCs w:val="24"/>
         </w:rPr>
+        <w:lastRenderedPageBreak/>
         <w:t>3.4.2.</w:t>
       </w:r>
       <w:r>
@@ -25284,22 +25297,40 @@
           <w:szCs w:val="24"/>
         </w:rPr>
         <w:tab/>
-        <w:t>O sistema exibe a mensagem de erro 0009: “&lt;&lt;campo&gt;&gt; é de preenchimento obrigatório.”, e retorna ao passo 3.2 do cenário principal.</w:t>
-      </w:r>
-    </w:p>
-    <w:p>
-      <w:pPr>
-        <w:pStyle w:val="LO-normal"/>
-        <w:spacing w:after="200" w:line="276" w:lineRule="auto"/>
-        <w:rPr>
-          <w:rFonts w:ascii="Arial" w:eastAsia="Arial" w:hAnsi="Arial" w:cs="Arial"/>
-          <w:sz w:val="24"/>
-          <w:szCs w:val="24"/>
-        </w:rPr>
-      </w:pPr>
-      <w:r>
-        <w:rPr>
-          <w:rFonts w:ascii="Arial" w:eastAsia="Arial" w:hAnsi="Arial" w:cs="Arial"/>
+        <w:t>O sistema exibe a mensagem de erro 0009: “&lt;&lt;campo&gt;&gt; é de preenchimento obrig</w:t>
+      </w:r>
+      <w:r>
+        <w:rPr>
+          <w:rFonts w:ascii="Arial" w:eastAsia="Arial" w:hAnsi="Arial" w:cs="Arial"/>
+          <w:sz w:val="24"/>
+          <w:szCs w:val="24"/>
+        </w:rPr>
+        <w:t>atório.”, e retorna ao passo 3.3</w:t>
+      </w:r>
+      <w:r>
+        <w:rPr>
+          <w:rFonts w:ascii="Arial" w:eastAsia="Arial" w:hAnsi="Arial" w:cs="Arial"/>
+          <w:sz w:val="24"/>
+          <w:szCs w:val="24"/>
+        </w:rPr>
+        <w:t xml:space="preserve"> do cenário principal.</w:t>
+      </w:r>
+    </w:p>
+    <w:p>
+      <w:pPr>
+        <w:pStyle w:val="LO-normal"/>
+        <w:spacing w:after="200" w:line="276" w:lineRule="auto"/>
+        <w:rPr>
+          <w:rFonts w:ascii="Arial" w:eastAsia="Arial" w:hAnsi="Arial" w:cs="Arial"/>
+          <w:b/>
+          <w:sz w:val="24"/>
+          <w:szCs w:val="24"/>
+        </w:rPr>
+      </w:pPr>
+      <w:r>
+        <w:rPr>
+          <w:rFonts w:ascii="Arial" w:eastAsia="Arial" w:hAnsi="Arial" w:cs="Arial"/>
+          <w:b/>
           <w:sz w:val="24"/>
           <w:szCs w:val="24"/>
         </w:rPr>
@@ -25331,23 +25362,15 @@
           <w:szCs w:val="24"/>
         </w:rPr>
         <w:tab/>
-        <w:t xml:space="preserve">O sistema verifica que um Evento já foi cadastrado tendo como base o </w:t>
-      </w:r>
-      <w:r>
-        <w:rPr>
-          <w:rFonts w:ascii="Arial" w:eastAsia="Arial" w:hAnsi="Arial" w:cs="Arial"/>
-          <w:sz w:val="24"/>
-          <w:szCs w:val="24"/>
-        </w:rPr>
-        <w:t>Projeto</w:t>
-      </w:r>
-      <w:r>
-        <w:rPr>
-          <w:rFonts w:ascii="Arial" w:eastAsia="Arial" w:hAnsi="Arial" w:cs="Arial"/>
-          <w:sz w:val="24"/>
-          <w:szCs w:val="24"/>
-        </w:rPr>
-        <w:t xml:space="preserve"> em questão</w:t>
+        <w:t xml:space="preserve">O sistema verifica que um Evento já </w:t>
+      </w:r>
+      <w:r>
+        <w:rPr>
+          <w:rFonts w:ascii="Arial" w:eastAsia="Arial" w:hAnsi="Arial" w:cs="Arial"/>
+          <w:sz w:val="24"/>
+          <w:szCs w:val="24"/>
+        </w:rPr>
+        <w:t>está vinculada a uma Conta</w:t>
       </w:r>
       <w:r>
         <w:rPr>
@@ -25381,15 +25404,31 @@
           <w:szCs w:val="24"/>
         </w:rPr>
         <w:tab/>
-        <w:t xml:space="preserve">O sistema exibe a mensagem 0009: “Existe um Evento com base no </w:t>
-      </w:r>
-      <w:r>
-        <w:rPr>
-          <w:rFonts w:ascii="Arial" w:eastAsia="Arial" w:hAnsi="Arial" w:cs="Arial"/>
-          <w:sz w:val="24"/>
-          <w:szCs w:val="24"/>
-        </w:rPr>
-        <w:t>Projeto</w:t>
+        <w:t>O sistema exibe a mensagem 0009: “</w:t>
+      </w:r>
+      <w:r>
+        <w:rPr>
+          <w:rFonts w:ascii="Arial" w:eastAsia="Arial" w:hAnsi="Arial" w:cs="Arial"/>
+          <w:sz w:val="24"/>
+          <w:szCs w:val="24"/>
+        </w:rPr>
+        <w:t>O</w:t>
+      </w:r>
+      <w:r>
+        <w:rPr>
+          <w:rFonts w:ascii="Arial" w:eastAsia="Arial" w:hAnsi="Arial" w:cs="Arial"/>
+          <w:sz w:val="24"/>
+          <w:szCs w:val="24"/>
+        </w:rPr>
+        <w:t xml:space="preserve"> Evento </w:t>
+      </w:r>
+      <w:r>
+        <w:rPr>
+          <w:rFonts w:ascii="Arial" w:eastAsia="Arial" w:hAnsi="Arial" w:cs="Arial"/>
+          <w:sz w:val="24"/>
+          <w:szCs w:val="24"/>
+        </w:rPr>
+        <w:t>está vinculado a uma Conta</w:t>
       </w:r>
       <w:r>
         <w:rPr>
@@ -25723,7 +25762,24 @@
           <w:sz w:val="24"/>
           <w:szCs w:val="24"/>
         </w:rPr>
-        <w:t>O sistema disponibiliza ao usuário uma lista de Conta cadastrados e a opção “Novo”.</w:t>
+        <w:lastRenderedPageBreak/>
+        <w:t>O sistema disponibiliza ao usuário uma lista de Conta</w:t>
+      </w:r>
+      <w:r>
+        <w:rPr>
+          <w:rFonts w:ascii="Arial" w:eastAsia="Arial" w:hAnsi="Arial" w:cs="Arial"/>
+          <w:sz w:val="24"/>
+          <w:szCs w:val="24"/>
+        </w:rPr>
+        <w:t>s</w:t>
+      </w:r>
+      <w:r>
+        <w:rPr>
+          <w:rFonts w:ascii="Arial" w:eastAsia="Arial" w:hAnsi="Arial" w:cs="Arial"/>
+          <w:sz w:val="24"/>
+          <w:szCs w:val="24"/>
+        </w:rPr>
+        <w:t xml:space="preserve"> cadastrados e a opção “Novo”.</w:t>
       </w:r>
     </w:p>
     <w:p>
@@ -25798,6 +25854,34 @@
           <w:sz w:val="24"/>
           <w:szCs w:val="24"/>
         </w:rPr>
+        <w:t>1.2</w:t>
+      </w:r>
+      <w:r>
+        <w:rPr>
+          <w:rFonts w:ascii="Arial" w:eastAsia="Arial" w:hAnsi="Arial" w:cs="Arial"/>
+          <w:sz w:val="24"/>
+          <w:szCs w:val="24"/>
+        </w:rPr>
+        <w:tab/>
+        <w:t>Sistema traz uma listagem de eventos, projetos e pessoas cadastradas.</w:t>
+      </w:r>
+    </w:p>
+    <w:p>
+      <w:pPr>
+        <w:pStyle w:val="LO-normal"/>
+        <w:spacing w:after="200" w:line="276" w:lineRule="auto"/>
+        <w:rPr>
+          <w:rFonts w:ascii="Arial" w:eastAsia="Arial" w:hAnsi="Arial" w:cs="Arial"/>
+          <w:sz w:val="24"/>
+          <w:szCs w:val="24"/>
+        </w:rPr>
+      </w:pPr>
+      <w:r>
+        <w:rPr>
+          <w:rFonts w:ascii="Arial" w:eastAsia="Arial" w:hAnsi="Arial" w:cs="Arial"/>
+          <w:sz w:val="24"/>
+          <w:szCs w:val="24"/>
+        </w:rPr>
         <w:t>1.2.</w:t>
       </w:r>
       <w:r>
@@ -25807,15 +25891,79 @@
           <w:szCs w:val="24"/>
         </w:rPr>
         <w:tab/>
-        <w:t xml:space="preserve">O sistema solicita ao usuário que informe </w:t>
-      </w:r>
-      <w:r>
-        <w:rPr>
-          <w:rFonts w:ascii="Arial" w:eastAsia="Arial" w:hAnsi="Arial" w:cs="Arial"/>
-          <w:sz w:val="24"/>
-          <w:szCs w:val="24"/>
-        </w:rPr>
-        <w:t>o Evento, Cliente, Projeto, Tipo, Data de Processamento, Dara de Vencimento e Valor</w:t>
+        <w:t xml:space="preserve">O sistema solicita ao usuário que </w:t>
+      </w:r>
+      <w:r>
+        <w:rPr>
+          <w:rFonts w:ascii="Arial" w:eastAsia="Arial" w:hAnsi="Arial" w:cs="Arial"/>
+          <w:sz w:val="24"/>
+          <w:szCs w:val="24"/>
+        </w:rPr>
+        <w:t>selecione</w:t>
+      </w:r>
+      <w:r>
+        <w:rPr>
+          <w:rFonts w:ascii="Arial" w:eastAsia="Arial" w:hAnsi="Arial" w:cs="Arial"/>
+          <w:sz w:val="24"/>
+          <w:szCs w:val="24"/>
+        </w:rPr>
+        <w:t xml:space="preserve"> </w:t>
+      </w:r>
+      <w:r>
+        <w:rPr>
+          <w:rFonts w:ascii="Arial" w:eastAsia="Arial" w:hAnsi="Arial" w:cs="Arial"/>
+          <w:sz w:val="24"/>
+          <w:szCs w:val="24"/>
+        </w:rPr>
+        <w:t xml:space="preserve">o Evento, </w:t>
+      </w:r>
+      <w:r>
+        <w:rPr>
+          <w:rFonts w:ascii="Arial" w:eastAsia="Arial" w:hAnsi="Arial" w:cs="Arial"/>
+          <w:sz w:val="24"/>
+          <w:szCs w:val="24"/>
+        </w:rPr>
+        <w:t>Pessoa</w:t>
+      </w:r>
+      <w:r>
+        <w:rPr>
+          <w:rFonts w:ascii="Arial" w:eastAsia="Arial" w:hAnsi="Arial" w:cs="Arial"/>
+          <w:sz w:val="24"/>
+          <w:szCs w:val="24"/>
+        </w:rPr>
+        <w:t>, Projeto</w:t>
+      </w:r>
+      <w:r>
+        <w:rPr>
+          <w:rFonts w:ascii="Arial" w:eastAsia="Arial" w:hAnsi="Arial" w:cs="Arial"/>
+          <w:sz w:val="24"/>
+          <w:szCs w:val="24"/>
+        </w:rPr>
+        <w:t xml:space="preserve"> e informe </w:t>
+      </w:r>
+      <w:r>
+        <w:rPr>
+          <w:rFonts w:ascii="Arial" w:eastAsia="Arial" w:hAnsi="Arial" w:cs="Arial"/>
+          <w:sz w:val="24"/>
+          <w:szCs w:val="24"/>
+        </w:rPr>
+        <w:t>Da</w:t>
+      </w:r>
+      <w:r>
+        <w:rPr>
+          <w:rFonts w:ascii="Arial" w:eastAsia="Arial" w:hAnsi="Arial" w:cs="Arial"/>
+          <w:sz w:val="24"/>
+          <w:szCs w:val="24"/>
+        </w:rPr>
+        <w:t>t</w:t>
+      </w:r>
+      <w:r>
+        <w:rPr>
+          <w:rFonts w:ascii="Arial" w:eastAsia="Arial" w:hAnsi="Arial" w:cs="Arial"/>
+          <w:sz w:val="24"/>
+          <w:szCs w:val="24"/>
+        </w:rPr>
+        <w:t>a de Vencimento e Valor</w:t>
       </w:r>
       <w:r>
         <w:rPr>
@@ -25898,35 +26046,23 @@
           <w:sz w:val="24"/>
           <w:szCs w:val="24"/>
         </w:rPr>
-        <w:t>1.5.</w:t>
-      </w:r>
-      <w:r>
-        <w:rPr>
-          <w:rFonts w:ascii="Arial" w:eastAsia="Arial" w:hAnsi="Arial" w:cs="Arial"/>
-          <w:sz w:val="24"/>
-          <w:szCs w:val="24"/>
-        </w:rPr>
-        <w:tab/>
-        <w:t>O Sistema valida período.</w:t>
-      </w:r>
-    </w:p>
-    <w:p>
-      <w:pPr>
-        <w:pStyle w:val="LO-normal"/>
-        <w:spacing w:after="200" w:line="276" w:lineRule="auto"/>
-        <w:rPr>
-          <w:rFonts w:ascii="Arial" w:eastAsia="Arial" w:hAnsi="Arial" w:cs="Arial"/>
-          <w:sz w:val="24"/>
-          <w:szCs w:val="24"/>
-        </w:rPr>
-      </w:pPr>
-      <w:r>
-        <w:rPr>
-          <w:rFonts w:ascii="Arial" w:eastAsia="Arial" w:hAnsi="Arial" w:cs="Arial"/>
-          <w:sz w:val="24"/>
-          <w:szCs w:val="24"/>
-        </w:rPr>
-        <w:t>1.6.</w:t>
+        <w:t>1.</w:t>
+      </w:r>
+      <w:r>
+        <w:rPr>
+          <w:rFonts w:ascii="Arial" w:eastAsia="Arial" w:hAnsi="Arial" w:cs="Arial"/>
+          <w:sz w:val="24"/>
+          <w:szCs w:val="24"/>
+        </w:rPr>
+        <w:t>5</w:t>
+      </w:r>
+      <w:r>
+        <w:rPr>
+          <w:rFonts w:ascii="Arial" w:eastAsia="Arial" w:hAnsi="Arial" w:cs="Arial"/>
+          <w:sz w:val="24"/>
+          <w:szCs w:val="24"/>
+        </w:rPr>
+        <w:t>.</w:t>
       </w:r>
       <w:r>
         <w:rPr>
@@ -26211,7 +26347,23 @@
           <w:sz w:val="24"/>
           <w:szCs w:val="24"/>
         </w:rPr>
-        <w:t xml:space="preserve"> Conta não está vinculado a um Conta.</w:t>
+        <w:t xml:space="preserve"> Conta </w:t>
+      </w:r>
+      <w:r>
+        <w:rPr>
+          <w:rFonts w:ascii="Arial" w:eastAsia="Arial" w:hAnsi="Arial" w:cs="Arial"/>
+          <w:sz w:val="24"/>
+          <w:szCs w:val="24"/>
+        </w:rPr>
+        <w:t>está pendente</w:t>
+      </w:r>
+      <w:r>
+        <w:rPr>
+          <w:rFonts w:ascii="Arial" w:eastAsia="Arial" w:hAnsi="Arial" w:cs="Arial"/>
+          <w:sz w:val="24"/>
+          <w:szCs w:val="24"/>
+        </w:rPr>
+        <w:t>.</w:t>
       </w:r>
     </w:p>
     <w:p>
@@ -26445,36 +26597,23 @@
           <w:sz w:val="24"/>
           <w:szCs w:val="24"/>
         </w:rPr>
-        <w:t>3.5.</w:t>
-      </w:r>
-      <w:r>
-        <w:rPr>
-          <w:rFonts w:ascii="Arial" w:eastAsia="Arial" w:hAnsi="Arial" w:cs="Arial"/>
-          <w:sz w:val="24"/>
-          <w:szCs w:val="24"/>
-        </w:rPr>
-        <w:tab/>
-        <w:t>O Sistema valida período.</w:t>
-      </w:r>
-    </w:p>
-    <w:p>
-      <w:pPr>
-        <w:pStyle w:val="LO-normal"/>
-        <w:spacing w:after="200" w:line="276" w:lineRule="auto"/>
-        <w:rPr>
-          <w:rFonts w:ascii="Arial" w:eastAsia="Arial" w:hAnsi="Arial" w:cs="Arial"/>
-          <w:sz w:val="24"/>
-          <w:szCs w:val="24"/>
-        </w:rPr>
-      </w:pPr>
-      <w:r>
-        <w:rPr>
-          <w:rFonts w:ascii="Arial" w:eastAsia="Arial" w:hAnsi="Arial" w:cs="Arial"/>
-          <w:sz w:val="24"/>
-          <w:szCs w:val="24"/>
-        </w:rPr>
-        <w:lastRenderedPageBreak/>
-        <w:t>3.6.</w:t>
+        <w:t>3.</w:t>
+      </w:r>
+      <w:r>
+        <w:rPr>
+          <w:rFonts w:ascii="Arial" w:eastAsia="Arial" w:hAnsi="Arial" w:cs="Arial"/>
+          <w:sz w:val="24"/>
+          <w:szCs w:val="24"/>
+        </w:rPr>
+        <w:t>5</w:t>
+      </w:r>
+      <w:r>
+        <w:rPr>
+          <w:rFonts w:ascii="Arial" w:eastAsia="Arial" w:hAnsi="Arial" w:cs="Arial"/>
+          <w:sz w:val="24"/>
+          <w:szCs w:val="24"/>
+        </w:rPr>
+        <w:t>.</w:t>
       </w:r>
       <w:r>
         <w:rPr>
@@ -26519,13 +26658,15 @@
         <w:spacing w:after="200" w:line="276" w:lineRule="auto"/>
         <w:rPr>
           <w:rFonts w:ascii="Arial" w:eastAsia="Arial" w:hAnsi="Arial" w:cs="Arial"/>
-          <w:sz w:val="24"/>
-          <w:szCs w:val="24"/>
-        </w:rPr>
-      </w:pPr>
-      <w:r>
-        <w:rPr>
-          <w:rFonts w:ascii="Arial" w:eastAsia="Arial" w:hAnsi="Arial" w:cs="Arial"/>
+          <w:b/>
+          <w:sz w:val="24"/>
+          <w:szCs w:val="24"/>
+        </w:rPr>
+      </w:pPr>
+      <w:r>
+        <w:rPr>
+          <w:rFonts w:ascii="Arial" w:eastAsia="Arial" w:hAnsi="Arial" w:cs="Arial"/>
+          <w:b/>
           <w:sz w:val="24"/>
           <w:szCs w:val="24"/>
         </w:rPr>
@@ -26538,16 +26679,19 @@
         <w:spacing w:after="200" w:line="276" w:lineRule="auto"/>
         <w:rPr>
           <w:rFonts w:ascii="Arial" w:eastAsia="Arial" w:hAnsi="Arial" w:cs="Arial"/>
-          <w:sz w:val="24"/>
-          <w:szCs w:val="24"/>
-        </w:rPr>
-      </w:pPr>
-      <w:r>
-        <w:rPr>
-          <w:rFonts w:ascii="Arial" w:eastAsia="Arial" w:hAnsi="Arial" w:cs="Arial"/>
-          <w:sz w:val="24"/>
-          <w:szCs w:val="24"/>
-        </w:rPr>
+          <w:b/>
+          <w:sz w:val="24"/>
+          <w:szCs w:val="24"/>
+        </w:rPr>
+      </w:pPr>
+      <w:r>
+        <w:rPr>
+          <w:rFonts w:ascii="Arial" w:eastAsia="Arial" w:hAnsi="Arial" w:cs="Arial"/>
+          <w:b/>
+          <w:sz w:val="24"/>
+          <w:szCs w:val="24"/>
+        </w:rPr>
+        <w:lastRenderedPageBreak/>
         <w:t>Campos obrigatórios não preenchidos</w:t>
       </w:r>
     </w:p>
@@ -26604,7 +26748,23 @@
           <w:szCs w:val="24"/>
         </w:rPr>
         <w:tab/>
-        <w:t>O sistema exibe a mensagem de erro 0010: “&lt;&lt;campo&gt;&gt; de preenchimento obrigatório”, e retorna ao passo 1.2 do cenário principal.</w:t>
+        <w:t>O sistema exibe a mensagem de erro 0010: “&lt;&lt;campo&gt;&gt; de preenchimento obrigatório”, e retorna ao passo 1.</w:t>
+      </w:r>
+      <w:r>
+        <w:rPr>
+          <w:rFonts w:ascii="Arial" w:eastAsia="Arial" w:hAnsi="Arial" w:cs="Arial"/>
+          <w:sz w:val="24"/>
+          <w:szCs w:val="24"/>
+        </w:rPr>
+        <w:t>3</w:t>
+      </w:r>
+      <w:r>
+        <w:rPr>
+          <w:rFonts w:ascii="Arial" w:eastAsia="Arial" w:hAnsi="Arial" w:cs="Arial"/>
+          <w:sz w:val="24"/>
+          <w:szCs w:val="24"/>
+        </w:rPr>
+        <w:t xml:space="preserve"> do cenário principal.</w:t>
       </w:r>
     </w:p>
     <w:p>
@@ -26671,33 +26831,51 @@
           <w:szCs w:val="24"/>
         </w:rPr>
         <w:tab/>
-        <w:t>O sistema exibe a mensagem de erro 0010: “&lt;&lt;campo&gt;&gt; é de preenchimento obrigatório.”, e retorna ao passo 3.2 do cenário principal.</w:t>
-      </w:r>
-    </w:p>
-    <w:p>
-      <w:pPr>
-        <w:pStyle w:val="LO-normal"/>
-        <w:spacing w:after="200" w:line="276" w:lineRule="auto"/>
-        <w:rPr>
-          <w:rFonts w:ascii="Arial" w:eastAsia="Arial" w:hAnsi="Arial" w:cs="Arial"/>
-          <w:sz w:val="24"/>
-          <w:szCs w:val="24"/>
-        </w:rPr>
-      </w:pPr>
-    </w:p>
-    <w:p>
-      <w:pPr>
-        <w:pStyle w:val="LO-normal"/>
-        <w:spacing w:after="200" w:line="276" w:lineRule="auto"/>
-        <w:rPr>
-          <w:rFonts w:ascii="Arial" w:eastAsia="Arial" w:hAnsi="Arial" w:cs="Arial"/>
-          <w:sz w:val="24"/>
-          <w:szCs w:val="24"/>
-        </w:rPr>
-      </w:pPr>
-      <w:r>
-        <w:rPr>
-          <w:rFonts w:ascii="Arial" w:eastAsia="Arial" w:hAnsi="Arial" w:cs="Arial"/>
+        <w:t>O sistema exibe a mensagem de erro 0010: “&lt;&lt;campo&gt;&gt; é de preenchimento obrigatório.”, e retorna ao passo 3.</w:t>
+      </w:r>
+      <w:r>
+        <w:rPr>
+          <w:rFonts w:ascii="Arial" w:eastAsia="Arial" w:hAnsi="Arial" w:cs="Arial"/>
+          <w:sz w:val="24"/>
+          <w:szCs w:val="24"/>
+        </w:rPr>
+        <w:t>3</w:t>
+      </w:r>
+      <w:r>
+        <w:rPr>
+          <w:rFonts w:ascii="Arial" w:eastAsia="Arial" w:hAnsi="Arial" w:cs="Arial"/>
+          <w:sz w:val="24"/>
+          <w:szCs w:val="24"/>
+        </w:rPr>
+        <w:t xml:space="preserve"> do cenário principal.</w:t>
+      </w:r>
+    </w:p>
+    <w:p>
+      <w:pPr>
+        <w:pStyle w:val="LO-normal"/>
+        <w:spacing w:after="200" w:line="276" w:lineRule="auto"/>
+        <w:rPr>
+          <w:rFonts w:ascii="Arial" w:eastAsia="Arial" w:hAnsi="Arial" w:cs="Arial"/>
+          <w:sz w:val="24"/>
+          <w:szCs w:val="24"/>
+        </w:rPr>
+      </w:pPr>
+    </w:p>
+    <w:p>
+      <w:pPr>
+        <w:pStyle w:val="LO-normal"/>
+        <w:spacing w:after="200" w:line="276" w:lineRule="auto"/>
+        <w:rPr>
+          <w:rFonts w:ascii="Arial" w:eastAsia="Arial" w:hAnsi="Arial" w:cs="Arial"/>
+          <w:b/>
+          <w:sz w:val="24"/>
+          <w:szCs w:val="24"/>
+        </w:rPr>
+      </w:pPr>
+      <w:r>
+        <w:rPr>
+          <w:rFonts w:ascii="Arial" w:eastAsia="Arial" w:hAnsi="Arial" w:cs="Arial"/>
+          <w:b/>
           <w:sz w:val="24"/>
           <w:szCs w:val="24"/>
         </w:rPr>
@@ -26729,27 +26907,126 @@
           <w:szCs w:val="24"/>
         </w:rPr>
         <w:tab/>
-        <w:t xml:space="preserve">O sistema verifica que um Conta já foi cadastrado tendo como base </w:t>
-      </w:r>
-      <w:r>
-        <w:rPr>
-          <w:rFonts w:ascii="Arial" w:eastAsia="Arial" w:hAnsi="Arial" w:cs="Arial"/>
-          <w:sz w:val="24"/>
-          <w:szCs w:val="24"/>
-        </w:rPr>
-        <w:t xml:space="preserve">o Projeto </w:t>
-      </w:r>
-      <w:r>
-        <w:rPr>
-          <w:rFonts w:ascii="Arial" w:eastAsia="Arial" w:hAnsi="Arial" w:cs="Arial"/>
-          <w:sz w:val="24"/>
-          <w:szCs w:val="24"/>
-        </w:rPr>
-        <w:t>em questão.</w:t>
-      </w:r>
-      <w:r>
-        <w:rPr>
-          <w:rFonts w:ascii="Arial" w:eastAsia="Arial" w:hAnsi="Arial" w:cs="Arial"/>
+        <w:t xml:space="preserve">O sistema verifica que </w:t>
+      </w:r>
+      <w:r>
+        <w:rPr>
+          <w:rFonts w:ascii="Arial" w:eastAsia="Arial" w:hAnsi="Arial" w:cs="Arial"/>
+          <w:sz w:val="24"/>
+          <w:szCs w:val="24"/>
+        </w:rPr>
+        <w:t>a</w:t>
+      </w:r>
+      <w:r>
+        <w:rPr>
+          <w:rFonts w:ascii="Arial" w:eastAsia="Arial" w:hAnsi="Arial" w:cs="Arial"/>
+          <w:sz w:val="24"/>
+          <w:szCs w:val="24"/>
+        </w:rPr>
+        <w:t xml:space="preserve"> Conta já foi </w:t>
+      </w:r>
+      <w:r>
+        <w:rPr>
+          <w:rFonts w:ascii="Arial" w:eastAsia="Arial" w:hAnsi="Arial" w:cs="Arial"/>
+          <w:sz w:val="24"/>
+          <w:szCs w:val="24"/>
+        </w:rPr>
+        <w:t>baixada.</w:t>
+      </w:r>
+    </w:p>
+    <w:p>
+      <w:pPr>
+        <w:pStyle w:val="LO-normal"/>
+        <w:spacing w:after="200" w:line="276" w:lineRule="auto"/>
+        <w:rPr>
+          <w:rFonts w:ascii="Arial" w:eastAsia="Arial" w:hAnsi="Arial" w:cs="Arial"/>
+          <w:sz w:val="24"/>
+          <w:szCs w:val="24"/>
+        </w:rPr>
+      </w:pPr>
+      <w:r>
+        <w:rPr>
+          <w:rFonts w:ascii="Arial" w:eastAsia="Arial" w:hAnsi="Arial" w:cs="Arial"/>
+          <w:sz w:val="24"/>
+          <w:szCs w:val="24"/>
+        </w:rPr>
+        <w:t>2.6.2.</w:t>
+      </w:r>
+      <w:r>
+        <w:rPr>
+          <w:rFonts w:ascii="Arial" w:eastAsia="Arial" w:hAnsi="Arial" w:cs="Arial"/>
+          <w:sz w:val="24"/>
+          <w:szCs w:val="24"/>
+        </w:rPr>
+        <w:tab/>
+        <w:t>O sistema exibe a mensagem 0010: “Existe um</w:t>
+      </w:r>
+      <w:r>
+        <w:rPr>
+          <w:rFonts w:ascii="Arial" w:eastAsia="Arial" w:hAnsi="Arial" w:cs="Arial"/>
+          <w:sz w:val="24"/>
+          <w:szCs w:val="24"/>
+        </w:rPr>
+        <w:t>a</w:t>
+      </w:r>
+      <w:r>
+        <w:rPr>
+          <w:rFonts w:ascii="Arial" w:eastAsia="Arial" w:hAnsi="Arial" w:cs="Arial"/>
+          <w:sz w:val="24"/>
+          <w:szCs w:val="24"/>
+        </w:rPr>
+        <w:t xml:space="preserve"> Conta </w:t>
+      </w:r>
+      <w:r>
+        <w:rPr>
+          <w:rFonts w:ascii="Arial" w:eastAsia="Arial" w:hAnsi="Arial" w:cs="Arial"/>
+          <w:sz w:val="24"/>
+          <w:szCs w:val="24"/>
+        </w:rPr>
+        <w:t>baixada</w:t>
+      </w:r>
+      <w:r>
+        <w:rPr>
+          <w:rFonts w:ascii="Arial" w:eastAsia="Arial" w:hAnsi="Arial" w:cs="Arial"/>
+          <w:sz w:val="24"/>
+          <w:szCs w:val="24"/>
+        </w:rPr>
+        <w:t xml:space="preserve">.” e encerra o </w:t>
+      </w:r>
+    </w:p>
+    <w:p>
+      <w:pPr>
+        <w:pStyle w:val="LO-normal"/>
+        <w:spacing w:after="200" w:line="276" w:lineRule="auto"/>
+        <w:rPr>
+          <w:rFonts w:ascii="Arial" w:eastAsia="Arial" w:hAnsi="Arial" w:cs="Arial"/>
+          <w:noProof/>
+          <w:sz w:val="24"/>
+          <w:szCs w:val="24"/>
+        </w:rPr>
+      </w:pPr>
+      <w:proofErr w:type="gramStart"/>
+      <w:r>
+        <w:rPr>
+          <w:rFonts w:ascii="Arial" w:eastAsia="Arial" w:hAnsi="Arial" w:cs="Arial"/>
+          <w:sz w:val="24"/>
+          <w:szCs w:val="24"/>
+        </w:rPr>
+        <w:t>caso</w:t>
+      </w:r>
+      <w:proofErr w:type="gramEnd"/>
+      <w:r>
+        <w:rPr>
+          <w:rFonts w:ascii="Arial" w:eastAsia="Arial" w:hAnsi="Arial" w:cs="Arial"/>
+          <w:sz w:val="24"/>
+          <w:szCs w:val="24"/>
+        </w:rPr>
+        <w:t xml:space="preserve"> de uso.</w:t>
+      </w:r>
+      <w:r>
+        <w:rPr>
+          <w:rFonts w:ascii="Arial" w:eastAsia="Arial" w:hAnsi="Arial" w:cs="Arial"/>
+          <w:noProof/>
           <w:sz w:val="24"/>
           <w:szCs w:val="24"/>
         </w:rPr>
@@ -26766,114 +27043,6 @@
           <w:szCs w:val="24"/>
         </w:rPr>
       </w:pPr>
-      <w:r>
-        <w:rPr>
-          <w:rFonts w:ascii="Arial" w:eastAsia="Arial" w:hAnsi="Arial" w:cs="Arial"/>
-          <w:sz w:val="24"/>
-          <w:szCs w:val="24"/>
-        </w:rPr>
-        <w:lastRenderedPageBreak/>
-        <w:t>2.6.2.</w:t>
-      </w:r>
-      <w:r>
-        <w:rPr>
-          <w:rFonts w:ascii="Arial" w:eastAsia="Arial" w:hAnsi="Arial" w:cs="Arial"/>
-          <w:sz w:val="24"/>
-          <w:szCs w:val="24"/>
-        </w:rPr>
-        <w:tab/>
-        <w:t>O sistema exibe a mensagem 0010: “Existe um Conta com base n</w:t>
-      </w:r>
-      <w:r>
-        <w:rPr>
-          <w:rFonts w:ascii="Arial" w:eastAsia="Arial" w:hAnsi="Arial" w:cs="Arial"/>
-          <w:sz w:val="24"/>
-          <w:szCs w:val="24"/>
-        </w:rPr>
-        <w:t>o</w:t>
-      </w:r>
-      <w:r>
-        <w:rPr>
-          <w:rFonts w:ascii="Arial" w:eastAsia="Arial" w:hAnsi="Arial" w:cs="Arial"/>
-          <w:sz w:val="24"/>
-          <w:szCs w:val="24"/>
-        </w:rPr>
-        <w:t xml:space="preserve"> </w:t>
-      </w:r>
-      <w:r>
-        <w:rPr>
-          <w:rFonts w:ascii="Arial" w:eastAsia="Arial" w:hAnsi="Arial" w:cs="Arial"/>
-          <w:sz w:val="24"/>
-          <w:szCs w:val="24"/>
-        </w:rPr>
-        <w:t>Projeto</w:t>
-      </w:r>
-      <w:r>
-        <w:rPr>
-          <w:rFonts w:ascii="Arial" w:eastAsia="Arial" w:hAnsi="Arial" w:cs="Arial"/>
-          <w:sz w:val="24"/>
-          <w:szCs w:val="24"/>
-        </w:rPr>
-        <w:t>.” e encerra o caso de uso.</w:t>
-      </w:r>
-      <w:r>
-        <w:rPr>
-          <w:rFonts w:ascii="Arial" w:eastAsia="Arial" w:hAnsi="Arial" w:cs="Arial"/>
-          <w:noProof/>
-          <w:sz w:val="24"/>
-          <w:szCs w:val="24"/>
-        </w:rPr>
-        <w:t xml:space="preserve"> </w:t>
-      </w:r>
-      <w:r>
-        <w:rPr>
-          <w:rFonts w:ascii="Arial" w:eastAsia="Arial" w:hAnsi="Arial" w:cs="Arial"/>
-          <w:noProof/>
-          <w:sz w:val="24"/>
-          <w:szCs w:val="24"/>
-        </w:rPr>
-        <w:drawing>
-          <wp:inline distT="0" distB="0" distL="0" distR="0">
-            <wp:extent cx="6631411" cy="3523371"/>
-            <wp:effectExtent l="0" t="0" r="0" b="1270"/>
-            <wp:docPr id="42" name="Imagem 42"/>
-            <wp:cNvGraphicFramePr>
-              <a:graphicFrameLocks xmlns:a="http://schemas.openxmlformats.org/drawingml/2006/main" noChangeAspect="1"/>
-            </wp:cNvGraphicFramePr>
-            <a:graphic xmlns:a="http://schemas.openxmlformats.org/drawingml/2006/main">
-              <a:graphicData uri="http://schemas.openxmlformats.org/drawingml/2006/picture">
-                <pic:pic xmlns:pic="http://schemas.openxmlformats.org/drawingml/2006/picture">
-                  <pic:nvPicPr>
-                    <pic:cNvPr id="42" name="contas.png"/>
-                    <pic:cNvPicPr/>
-                  </pic:nvPicPr>
-                  <pic:blipFill>
-                    <a:blip r:embed="rId31">
-                      <a:extLst>
-                        <a:ext uri="{28A0092B-C50C-407E-A947-70E740481C1C}">
-                          <a14:useLocalDpi xmlns:a14="http://schemas.microsoft.com/office/drawing/2010/main" val="0"/>
-                        </a:ext>
-                      </a:extLst>
-                    </a:blip>
-                    <a:stretch>
-                      <a:fillRect/>
-                    </a:stretch>
-                  </pic:blipFill>
-                  <pic:spPr>
-                    <a:xfrm rot="16200000">
-                      <a:off x="0" y="0"/>
-                      <a:ext cx="6697454" cy="3558461"/>
-                    </a:xfrm>
-                    <a:prstGeom prst="rect">
-                      <a:avLst/>
-                    </a:prstGeom>
-                  </pic:spPr>
-                </pic:pic>
-              </a:graphicData>
-            </a:graphic>
-          </wp:inline>
-        </w:drawing>
-      </w:r>
     </w:p>
     <w:p>
       <w:pPr>
@@ -26971,7 +27140,7 @@
                     </pic:cNvPicPr>
                   </pic:nvPicPr>
                   <pic:blipFill>
-                    <a:blip r:embed="rId32"/>
+                    <a:blip r:embed="rId31"/>
                     <a:stretch>
                       <a:fillRect/>
                     </a:stretch>
@@ -27104,107 +27273,121 @@
     <w:p>
       <w:pPr>
         <w:pStyle w:val="LO-normal"/>
-        <w:spacing w:after="200" w:line="276" w:lineRule="auto"/>
-        <w:jc w:val="center"/>
-        <w:rPr>
-          <w:rFonts w:ascii="Arial" w:eastAsia="Arial" w:hAnsi="Arial" w:cs="Arial"/>
-          <w:sz w:val="24"/>
-          <w:szCs w:val="24"/>
-        </w:rPr>
-      </w:pPr>
-    </w:p>
-    <w:p>
-      <w:pPr>
-        <w:pStyle w:val="LO-normal"/>
         <w:numPr>
-          <w:ilvl w:val="0"/>
-          <w:numId w:val="7"/>
+          <w:ilvl w:val="1"/>
+          <w:numId w:val="11"/>
         </w:numPr>
         <w:spacing w:after="200" w:line="276" w:lineRule="auto"/>
         <w:rPr>
           <w:rFonts w:ascii="Arial" w:eastAsia="Arial" w:hAnsi="Arial" w:cs="Arial"/>
-        </w:rPr>
-      </w:pPr>
-      <w:r>
-        <w:rPr>
-          <w:rFonts w:ascii="Arial" w:eastAsia="Arial" w:hAnsi="Arial" w:cs="Arial"/>
-          <w:sz w:val="24"/>
-          <w:szCs w:val="24"/>
-        </w:rPr>
-        <w:t xml:space="preserve">O sistema disponibiliza ao usuário a opção para cadastrar ou exibe uma lista para </w:t>
-      </w:r>
-      <w:r>
-        <w:rPr>
-          <w:rFonts w:ascii="Arial" w:eastAsia="Arial" w:hAnsi="Arial" w:cs="Arial"/>
-          <w:sz w:val="24"/>
-          <w:szCs w:val="24"/>
-        </w:rPr>
-        <w:t>excluir ou</w:t>
-      </w:r>
-      <w:r>
-        <w:rPr>
-          <w:rFonts w:ascii="Arial" w:eastAsia="Arial" w:hAnsi="Arial" w:cs="Arial"/>
-          <w:sz w:val="24"/>
-          <w:szCs w:val="24"/>
-        </w:rPr>
-        <w:t xml:space="preserve"> </w:t>
-      </w:r>
-      <w:r>
-        <w:rPr>
-          <w:rFonts w:ascii="Arial" w:eastAsia="Arial" w:hAnsi="Arial" w:cs="Arial"/>
-          <w:sz w:val="24"/>
-          <w:szCs w:val="24"/>
-        </w:rPr>
-        <w:t>atualizar um</w:t>
-      </w:r>
-      <w:r>
-        <w:rPr>
-          <w:rFonts w:ascii="Arial" w:eastAsia="Arial" w:hAnsi="Arial" w:cs="Arial"/>
-          <w:sz w:val="24"/>
-          <w:szCs w:val="24"/>
-        </w:rPr>
-        <w:t xml:space="preserve"> cálculo.</w:t>
+          <w:sz w:val="24"/>
+          <w:szCs w:val="24"/>
+        </w:rPr>
+      </w:pPr>
+      <w:r>
+        <w:rPr>
+          <w:rFonts w:ascii="Arial" w:eastAsia="Arial" w:hAnsi="Arial" w:cs="Arial"/>
+          <w:sz w:val="24"/>
+          <w:szCs w:val="24"/>
+        </w:rPr>
+        <w:t>O sistema disponibiliza uma lista de projetos cadastrados.</w:t>
       </w:r>
     </w:p>
     <w:p>
       <w:pPr>
         <w:pStyle w:val="LO-normal"/>
         <w:numPr>
-          <w:ilvl w:val="0"/>
-          <w:numId w:val="7"/>
+          <w:ilvl w:val="1"/>
+          <w:numId w:val="11"/>
         </w:numPr>
         <w:spacing w:after="200" w:line="276" w:lineRule="auto"/>
         <w:rPr>
           <w:rFonts w:ascii="Arial" w:eastAsia="Arial" w:hAnsi="Arial" w:cs="Arial"/>
-        </w:rPr>
-      </w:pPr>
-      <w:r>
-        <w:rPr>
-          <w:rFonts w:ascii="Arial" w:eastAsia="Arial" w:hAnsi="Arial" w:cs="Arial"/>
-          <w:sz w:val="24"/>
-          <w:szCs w:val="24"/>
-        </w:rPr>
-        <w:t>O sistema realiza a busca e verifica se todas as constantes necessárias para realizar o cálculo estão em conformidade.</w:t>
+          <w:sz w:val="24"/>
+          <w:szCs w:val="24"/>
+        </w:rPr>
+      </w:pPr>
+      <w:r>
+        <w:rPr>
+          <w:rFonts w:ascii="Arial" w:eastAsia="Arial" w:hAnsi="Arial" w:cs="Arial"/>
+          <w:sz w:val="24"/>
+          <w:szCs w:val="24"/>
+        </w:rPr>
+        <w:t>Colaborador seleciona o projeto desejado.</w:t>
       </w:r>
     </w:p>
     <w:p>
       <w:pPr>
         <w:pStyle w:val="LO-normal"/>
         <w:numPr>
-          <w:ilvl w:val="0"/>
-          <w:numId w:val="7"/>
+          <w:ilvl w:val="1"/>
+          <w:numId w:val="11"/>
         </w:numPr>
         <w:spacing w:after="200" w:line="276" w:lineRule="auto"/>
         <w:rPr>
           <w:rFonts w:ascii="Arial" w:eastAsia="Arial" w:hAnsi="Arial" w:cs="Arial"/>
-        </w:rPr>
-      </w:pPr>
-      <w:r>
-        <w:rPr>
-          <w:rFonts w:ascii="Arial" w:eastAsia="Arial" w:hAnsi="Arial" w:cs="Arial"/>
-          <w:sz w:val="24"/>
-          <w:szCs w:val="24"/>
-        </w:rPr>
+          <w:sz w:val="24"/>
+          <w:szCs w:val="24"/>
+        </w:rPr>
+      </w:pPr>
+      <w:r>
+        <w:rPr>
+          <w:rFonts w:ascii="Arial" w:eastAsia="Arial" w:hAnsi="Arial" w:cs="Arial"/>
+          <w:sz w:val="24"/>
+          <w:szCs w:val="24"/>
+        </w:rPr>
+        <w:t xml:space="preserve">Sistema exibe os dados do projeto selecionado, exibindo uma listagem de </w:t>
+      </w:r>
+      <w:r>
+        <w:rPr>
+          <w:rFonts w:ascii="Arial" w:eastAsia="Arial" w:hAnsi="Arial" w:cs="Arial"/>
+          <w:sz w:val="24"/>
+          <w:szCs w:val="24"/>
+        </w:rPr>
+        <w:t>resultados de cálculo cadastrada</w:t>
+      </w:r>
+      <w:r>
+        <w:rPr>
+          <w:rFonts w:ascii="Arial" w:eastAsia="Arial" w:hAnsi="Arial" w:cs="Arial"/>
+          <w:sz w:val="24"/>
+          <w:szCs w:val="24"/>
+        </w:rPr>
+        <w:t xml:space="preserve"> e a opção “Novo’’.</w:t>
+      </w:r>
+    </w:p>
+    <w:p>
+      <w:pPr>
+        <w:pStyle w:val="LO-normal"/>
+        <w:spacing w:after="200" w:line="276" w:lineRule="auto"/>
+        <w:rPr>
+          <w:rFonts w:ascii="Arial" w:eastAsia="Arial" w:hAnsi="Arial" w:cs="Arial"/>
+          <w:sz w:val="24"/>
+          <w:szCs w:val="24"/>
+        </w:rPr>
+      </w:pPr>
+      <w:r>
+        <w:rPr>
+          <w:rFonts w:ascii="Arial" w:eastAsia="Arial" w:hAnsi="Arial" w:cs="Arial"/>
+          <w:sz w:val="24"/>
+          <w:szCs w:val="24"/>
+        </w:rPr>
+        <w:t>4</w:t>
+      </w:r>
+      <w:r>
+        <w:rPr>
+          <w:rFonts w:ascii="Arial" w:eastAsia="Arial" w:hAnsi="Arial" w:cs="Arial"/>
+          <w:sz w:val="24"/>
+          <w:szCs w:val="24"/>
+        </w:rPr>
+        <w:t>.</w:t>
+      </w:r>
+      <w:r>
+        <w:rPr>
+          <w:rFonts w:ascii="Arial" w:eastAsia="Arial" w:hAnsi="Arial" w:cs="Arial"/>
+          <w:sz w:val="24"/>
+          <w:szCs w:val="24"/>
+        </w:rPr>
+        <w:tab/>
         <w:t>Caso opção cadastrar</w:t>
       </w:r>
     </w:p>
@@ -27212,20 +27395,28 @@
       <w:pPr>
         <w:pStyle w:val="LO-normal"/>
         <w:spacing w:after="200" w:line="276" w:lineRule="auto"/>
-        <w:ind w:left="1440" w:hanging="720"/>
-        <w:rPr>
-          <w:rFonts w:ascii="Arial" w:eastAsia="Arial" w:hAnsi="Arial" w:cs="Arial"/>
-          <w:sz w:val="24"/>
-          <w:szCs w:val="24"/>
-        </w:rPr>
-      </w:pPr>
-      <w:r>
-        <w:rPr>
-          <w:rFonts w:ascii="Arial" w:eastAsia="Arial" w:hAnsi="Arial" w:cs="Arial"/>
-          <w:sz w:val="24"/>
-          <w:szCs w:val="24"/>
-        </w:rPr>
-        <w:t>3.1.</w:t>
+        <w:rPr>
+          <w:rFonts w:ascii="Arial" w:eastAsia="Arial" w:hAnsi="Arial" w:cs="Arial"/>
+          <w:sz w:val="24"/>
+          <w:szCs w:val="24"/>
+        </w:rPr>
+      </w:pPr>
+      <w:r>
+        <w:rPr>
+          <w:rFonts w:ascii="Arial" w:eastAsia="Arial" w:hAnsi="Arial" w:cs="Arial"/>
+          <w:sz w:val="24"/>
+          <w:szCs w:val="24"/>
+        </w:rPr>
+        <w:lastRenderedPageBreak/>
+        <w:t>4</w:t>
+      </w:r>
+      <w:r>
+        <w:rPr>
+          <w:rFonts w:ascii="Arial" w:eastAsia="Arial" w:hAnsi="Arial" w:cs="Arial"/>
+          <w:sz w:val="24"/>
+          <w:szCs w:val="24"/>
+        </w:rPr>
+        <w:t>.1.</w:t>
       </w:r>
       <w:r>
         <w:rPr>
@@ -27234,26 +27425,258 @@
           <w:szCs w:val="24"/>
         </w:rPr>
         <w:tab/>
-        <w:t>O sistema solicita ao usuário que informe a Carga Concentrada, Carga Distribuída, Descrição e Observação.</w:t>
-      </w:r>
-    </w:p>
-    <w:p>
-      <w:pPr>
-        <w:pStyle w:val="LO-normal"/>
-        <w:spacing w:after="200" w:line="276" w:lineRule="auto"/>
-        <w:rPr>
-          <w:rFonts w:ascii="Arial" w:eastAsia="Arial" w:hAnsi="Arial" w:cs="Arial"/>
-          <w:sz w:val="24"/>
-          <w:szCs w:val="24"/>
-        </w:rPr>
-      </w:pPr>
-      <w:r>
-        <w:rPr>
-          <w:rFonts w:ascii="Arial" w:eastAsia="Arial" w:hAnsi="Arial" w:cs="Arial"/>
-          <w:sz w:val="24"/>
-          <w:szCs w:val="24"/>
-        </w:rPr>
-        <w:t>4.</w:t>
+        <w:t>O colaborador clica no botão “Novo”.</w:t>
+      </w:r>
+    </w:p>
+    <w:p>
+      <w:pPr>
+        <w:pStyle w:val="LO-normal"/>
+        <w:spacing w:after="200" w:line="276" w:lineRule="auto"/>
+        <w:rPr>
+          <w:rFonts w:ascii="Arial" w:eastAsia="Arial" w:hAnsi="Arial" w:cs="Arial"/>
+          <w:sz w:val="24"/>
+          <w:szCs w:val="24"/>
+        </w:rPr>
+      </w:pPr>
+      <w:r>
+        <w:rPr>
+          <w:rFonts w:ascii="Arial" w:eastAsia="Arial" w:hAnsi="Arial" w:cs="Arial"/>
+          <w:sz w:val="24"/>
+          <w:szCs w:val="24"/>
+        </w:rPr>
+        <w:t>4</w:t>
+      </w:r>
+      <w:r>
+        <w:rPr>
+          <w:rFonts w:ascii="Arial" w:eastAsia="Arial" w:hAnsi="Arial" w:cs="Arial"/>
+          <w:sz w:val="24"/>
+          <w:szCs w:val="24"/>
+        </w:rPr>
+        <w:t>.2.</w:t>
+      </w:r>
+      <w:r>
+        <w:rPr>
+          <w:rFonts w:ascii="Arial" w:eastAsia="Arial" w:hAnsi="Arial" w:cs="Arial"/>
+          <w:sz w:val="24"/>
+          <w:szCs w:val="24"/>
+        </w:rPr>
+        <w:tab/>
+        <w:t xml:space="preserve">O sistema solicita ao usuário que informe a </w:t>
+      </w:r>
+      <w:r>
+        <w:rPr>
+          <w:rFonts w:ascii="Arial" w:eastAsia="Arial" w:hAnsi="Arial" w:cs="Arial"/>
+          <w:sz w:val="24"/>
+          <w:szCs w:val="24"/>
+        </w:rPr>
+        <w:t>Data e Resultados</w:t>
+      </w:r>
+      <w:r>
+        <w:rPr>
+          <w:rFonts w:ascii="Arial" w:eastAsia="Arial" w:hAnsi="Arial" w:cs="Arial"/>
+          <w:sz w:val="24"/>
+          <w:szCs w:val="24"/>
+        </w:rPr>
+        <w:t>.</w:t>
+      </w:r>
+    </w:p>
+    <w:p>
+      <w:pPr>
+        <w:pStyle w:val="LO-normal"/>
+        <w:spacing w:after="200" w:line="276" w:lineRule="auto"/>
+        <w:rPr>
+          <w:rFonts w:ascii="Arial" w:eastAsia="Arial" w:hAnsi="Arial" w:cs="Arial"/>
+          <w:sz w:val="24"/>
+          <w:szCs w:val="24"/>
+        </w:rPr>
+      </w:pPr>
+      <w:r>
+        <w:rPr>
+          <w:rFonts w:ascii="Arial" w:eastAsia="Arial" w:hAnsi="Arial" w:cs="Arial"/>
+          <w:sz w:val="24"/>
+          <w:szCs w:val="24"/>
+        </w:rPr>
+        <w:t>4</w:t>
+      </w:r>
+      <w:r>
+        <w:rPr>
+          <w:rFonts w:ascii="Arial" w:eastAsia="Arial" w:hAnsi="Arial" w:cs="Arial"/>
+          <w:sz w:val="24"/>
+          <w:szCs w:val="24"/>
+        </w:rPr>
+        <w:t>.3.</w:t>
+      </w:r>
+      <w:r>
+        <w:rPr>
+          <w:rFonts w:ascii="Arial" w:eastAsia="Arial" w:hAnsi="Arial" w:cs="Arial"/>
+          <w:sz w:val="24"/>
+          <w:szCs w:val="24"/>
+        </w:rPr>
+        <w:tab/>
+        <w:t>Colaborador informa os dados e confirma.</w:t>
+      </w:r>
+    </w:p>
+    <w:p>
+      <w:pPr>
+        <w:pStyle w:val="LO-normal"/>
+        <w:spacing w:after="200" w:line="276" w:lineRule="auto"/>
+        <w:rPr>
+          <w:rFonts w:ascii="Arial" w:eastAsia="Arial" w:hAnsi="Arial" w:cs="Arial"/>
+          <w:sz w:val="24"/>
+          <w:szCs w:val="24"/>
+        </w:rPr>
+      </w:pPr>
+      <w:r>
+        <w:rPr>
+          <w:rFonts w:ascii="Arial" w:eastAsia="Arial" w:hAnsi="Arial" w:cs="Arial"/>
+          <w:sz w:val="24"/>
+          <w:szCs w:val="24"/>
+        </w:rPr>
+        <w:t>4</w:t>
+      </w:r>
+      <w:r>
+        <w:rPr>
+          <w:rFonts w:ascii="Arial" w:eastAsia="Arial" w:hAnsi="Arial" w:cs="Arial"/>
+          <w:sz w:val="24"/>
+          <w:szCs w:val="24"/>
+        </w:rPr>
+        <w:t>.4.</w:t>
+      </w:r>
+      <w:r>
+        <w:rPr>
+          <w:rFonts w:ascii="Arial" w:eastAsia="Arial" w:hAnsi="Arial" w:cs="Arial"/>
+          <w:sz w:val="24"/>
+          <w:szCs w:val="24"/>
+        </w:rPr>
+        <w:tab/>
+        <w:t>O sistema valida campos obrigatórios.</w:t>
+      </w:r>
+    </w:p>
+    <w:p>
+      <w:pPr>
+        <w:pStyle w:val="LO-normal"/>
+        <w:spacing w:after="200" w:line="276" w:lineRule="auto"/>
+        <w:rPr>
+          <w:rFonts w:ascii="Arial" w:eastAsia="Arial" w:hAnsi="Arial" w:cs="Arial"/>
+          <w:sz w:val="24"/>
+          <w:szCs w:val="24"/>
+        </w:rPr>
+      </w:pPr>
+      <w:r>
+        <w:rPr>
+          <w:rFonts w:ascii="Arial" w:eastAsia="Arial" w:hAnsi="Arial" w:cs="Arial"/>
+          <w:sz w:val="24"/>
+          <w:szCs w:val="24"/>
+        </w:rPr>
+        <w:t>4</w:t>
+      </w:r>
+      <w:r>
+        <w:rPr>
+          <w:rFonts w:ascii="Arial" w:eastAsia="Arial" w:hAnsi="Arial" w:cs="Arial"/>
+          <w:sz w:val="24"/>
+          <w:szCs w:val="24"/>
+        </w:rPr>
+        <w:t>.</w:t>
+      </w:r>
+      <w:r>
+        <w:rPr>
+          <w:rFonts w:ascii="Arial" w:eastAsia="Arial" w:hAnsi="Arial" w:cs="Arial"/>
+          <w:sz w:val="24"/>
+          <w:szCs w:val="24"/>
+        </w:rPr>
+        <w:t>5</w:t>
+      </w:r>
+      <w:r>
+        <w:rPr>
+          <w:rFonts w:ascii="Arial" w:eastAsia="Arial" w:hAnsi="Arial" w:cs="Arial"/>
+          <w:sz w:val="24"/>
+          <w:szCs w:val="24"/>
+        </w:rPr>
+        <w:t>.</w:t>
+      </w:r>
+      <w:r>
+        <w:rPr>
+          <w:rFonts w:ascii="Arial" w:eastAsia="Arial" w:hAnsi="Arial" w:cs="Arial"/>
+          <w:sz w:val="24"/>
+          <w:szCs w:val="24"/>
+        </w:rPr>
+        <w:tab/>
+        <w:t xml:space="preserve">O sistema cria uma instância de </w:t>
+      </w:r>
+      <w:r>
+        <w:rPr>
+          <w:rFonts w:ascii="Arial" w:eastAsia="Arial" w:hAnsi="Arial" w:cs="Arial"/>
+          <w:sz w:val="24"/>
+          <w:szCs w:val="24"/>
+        </w:rPr>
+        <w:t>Resultado de Cálculo</w:t>
+      </w:r>
+      <w:r>
+        <w:rPr>
+          <w:rFonts w:ascii="Arial" w:eastAsia="Arial" w:hAnsi="Arial" w:cs="Arial"/>
+          <w:sz w:val="24"/>
+          <w:szCs w:val="24"/>
+        </w:rPr>
+        <w:t>, emite a mensagem 0</w:t>
+      </w:r>
+      <w:r>
+        <w:rPr>
+          <w:rFonts w:ascii="Arial" w:eastAsia="Arial" w:hAnsi="Arial" w:cs="Arial"/>
+          <w:sz w:val="24"/>
+          <w:szCs w:val="24"/>
+        </w:rPr>
+        <w:t>11</w:t>
+      </w:r>
+      <w:r>
+        <w:rPr>
+          <w:rFonts w:ascii="Arial" w:eastAsia="Arial" w:hAnsi="Arial" w:cs="Arial"/>
+          <w:sz w:val="24"/>
+          <w:szCs w:val="24"/>
+        </w:rPr>
+        <w:t xml:space="preserve">: “Registro inserido!” e redireciona para a página inicial de </w:t>
+      </w:r>
+      <w:r>
+        <w:rPr>
+          <w:rFonts w:ascii="Arial" w:eastAsia="Arial" w:hAnsi="Arial" w:cs="Arial"/>
+          <w:sz w:val="24"/>
+          <w:szCs w:val="24"/>
+        </w:rPr>
+        <w:t xml:space="preserve">atualização do </w:t>
+      </w:r>
+      <w:r>
+        <w:rPr>
+          <w:rFonts w:ascii="Arial" w:eastAsia="Arial" w:hAnsi="Arial" w:cs="Arial"/>
+          <w:sz w:val="24"/>
+          <w:szCs w:val="24"/>
+        </w:rPr>
+        <w:t>Projeto exibindo a listagem atualizada.</w:t>
+      </w:r>
+    </w:p>
+    <w:p>
+      <w:pPr>
+        <w:pStyle w:val="LO-normal"/>
+        <w:spacing w:after="200" w:line="276" w:lineRule="auto"/>
+        <w:rPr>
+          <w:rFonts w:ascii="Arial" w:eastAsia="Arial" w:hAnsi="Arial" w:cs="Arial"/>
+          <w:sz w:val="24"/>
+          <w:szCs w:val="24"/>
+        </w:rPr>
+      </w:pPr>
+      <w:r>
+        <w:rPr>
+          <w:rFonts w:ascii="Arial" w:eastAsia="Arial" w:hAnsi="Arial" w:cs="Arial"/>
+          <w:sz w:val="24"/>
+          <w:szCs w:val="24"/>
+        </w:rPr>
+        <w:t>5</w:t>
+      </w:r>
+      <w:r>
+        <w:rPr>
+          <w:rFonts w:ascii="Arial" w:eastAsia="Arial" w:hAnsi="Arial" w:cs="Arial"/>
+          <w:sz w:val="24"/>
+          <w:szCs w:val="24"/>
+        </w:rPr>
+        <w:t>.</w:t>
       </w:r>
       <w:r>
         <w:rPr>
@@ -27269,20 +27692,27 @@
       <w:pPr>
         <w:pStyle w:val="LO-normal"/>
         <w:spacing w:after="200" w:line="276" w:lineRule="auto"/>
-        <w:ind w:left="1440" w:hanging="720"/>
-        <w:rPr>
-          <w:rFonts w:ascii="Arial" w:eastAsia="Arial" w:hAnsi="Arial" w:cs="Arial"/>
-          <w:sz w:val="24"/>
-          <w:szCs w:val="24"/>
-        </w:rPr>
-      </w:pPr>
-      <w:r>
-        <w:rPr>
-          <w:rFonts w:ascii="Arial" w:eastAsia="Arial" w:hAnsi="Arial" w:cs="Arial"/>
-          <w:sz w:val="24"/>
-          <w:szCs w:val="24"/>
-        </w:rPr>
-        <w:t>4.1.</w:t>
+        <w:rPr>
+          <w:rFonts w:ascii="Arial" w:eastAsia="Arial" w:hAnsi="Arial" w:cs="Arial"/>
+          <w:sz w:val="24"/>
+          <w:szCs w:val="24"/>
+        </w:rPr>
+      </w:pPr>
+      <w:r>
+        <w:rPr>
+          <w:rFonts w:ascii="Arial" w:eastAsia="Arial" w:hAnsi="Arial" w:cs="Arial"/>
+          <w:sz w:val="24"/>
+          <w:szCs w:val="24"/>
+        </w:rPr>
+        <w:t>5</w:t>
+      </w:r>
+      <w:r>
+        <w:rPr>
+          <w:rFonts w:ascii="Arial" w:eastAsia="Arial" w:hAnsi="Arial" w:cs="Arial"/>
+          <w:sz w:val="24"/>
+          <w:szCs w:val="24"/>
+        </w:rPr>
+        <w:t>.1.</w:t>
       </w:r>
       <w:r>
         <w:rPr>
@@ -27291,26 +27721,352 @@
           <w:szCs w:val="24"/>
         </w:rPr>
         <w:tab/>
-        <w:t>O sistema solicita ao usuário que selecione os cálculos que deseja excluir.</w:t>
-      </w:r>
-    </w:p>
-    <w:p>
-      <w:pPr>
-        <w:pStyle w:val="LO-normal"/>
-        <w:spacing w:after="200" w:line="276" w:lineRule="auto"/>
-        <w:rPr>
-          <w:rFonts w:ascii="Arial" w:eastAsia="Arial" w:hAnsi="Arial" w:cs="Arial"/>
-          <w:sz w:val="24"/>
-          <w:szCs w:val="24"/>
-        </w:rPr>
-      </w:pPr>
-      <w:r>
-        <w:rPr>
-          <w:rFonts w:ascii="Arial" w:eastAsia="Arial" w:hAnsi="Arial" w:cs="Arial"/>
-          <w:sz w:val="24"/>
-          <w:szCs w:val="24"/>
-        </w:rPr>
-        <w:t>5.</w:t>
+        <w:t xml:space="preserve">Colaborador seleciona </w:t>
+      </w:r>
+      <w:r>
+        <w:rPr>
+          <w:rFonts w:ascii="Arial" w:eastAsia="Arial" w:hAnsi="Arial" w:cs="Arial"/>
+          <w:sz w:val="24"/>
+          <w:szCs w:val="24"/>
+        </w:rPr>
+        <w:t>o Resultado de Cálculo</w:t>
+      </w:r>
+      <w:r>
+        <w:rPr>
+          <w:rFonts w:ascii="Arial" w:eastAsia="Arial" w:hAnsi="Arial" w:cs="Arial"/>
+          <w:sz w:val="24"/>
+          <w:szCs w:val="24"/>
+        </w:rPr>
+        <w:t>.</w:t>
+      </w:r>
+    </w:p>
+    <w:p>
+      <w:pPr>
+        <w:pStyle w:val="LO-normal"/>
+        <w:spacing w:after="200" w:line="276" w:lineRule="auto"/>
+        <w:rPr>
+          <w:rFonts w:ascii="Arial" w:eastAsia="Arial" w:hAnsi="Arial" w:cs="Arial"/>
+          <w:sz w:val="24"/>
+          <w:szCs w:val="24"/>
+        </w:rPr>
+      </w:pPr>
+      <w:r>
+        <w:rPr>
+          <w:rFonts w:ascii="Arial" w:eastAsia="Arial" w:hAnsi="Arial" w:cs="Arial"/>
+          <w:sz w:val="24"/>
+          <w:szCs w:val="24"/>
+        </w:rPr>
+        <w:t>5</w:t>
+      </w:r>
+      <w:r>
+        <w:rPr>
+          <w:rFonts w:ascii="Arial" w:eastAsia="Arial" w:hAnsi="Arial" w:cs="Arial"/>
+          <w:sz w:val="24"/>
+          <w:szCs w:val="24"/>
+        </w:rPr>
+        <w:t>.2.</w:t>
+      </w:r>
+      <w:r>
+        <w:rPr>
+          <w:rFonts w:ascii="Arial" w:eastAsia="Arial" w:hAnsi="Arial" w:cs="Arial"/>
+          <w:sz w:val="24"/>
+          <w:szCs w:val="24"/>
+        </w:rPr>
+        <w:tab/>
+        <w:t>O sistema exibe os dados d</w:t>
+      </w:r>
+      <w:r>
+        <w:rPr>
+          <w:rFonts w:ascii="Arial" w:eastAsia="Arial" w:hAnsi="Arial" w:cs="Arial"/>
+          <w:sz w:val="24"/>
+          <w:szCs w:val="24"/>
+        </w:rPr>
+        <w:t>o</w:t>
+      </w:r>
+      <w:r>
+        <w:rPr>
+          <w:rFonts w:ascii="Arial" w:eastAsia="Arial" w:hAnsi="Arial" w:cs="Arial"/>
+          <w:sz w:val="24"/>
+          <w:szCs w:val="24"/>
+        </w:rPr>
+        <w:t xml:space="preserve"> </w:t>
+      </w:r>
+      <w:r>
+        <w:rPr>
+          <w:rFonts w:ascii="Arial" w:eastAsia="Arial" w:hAnsi="Arial" w:cs="Arial"/>
+          <w:sz w:val="24"/>
+          <w:szCs w:val="24"/>
+        </w:rPr>
+        <w:t>cálculo</w:t>
+      </w:r>
+      <w:r>
+        <w:rPr>
+          <w:rFonts w:ascii="Arial" w:eastAsia="Arial" w:hAnsi="Arial" w:cs="Arial"/>
+          <w:sz w:val="24"/>
+          <w:szCs w:val="24"/>
+        </w:rPr>
+        <w:t xml:space="preserve"> selecionad</w:t>
+      </w:r>
+      <w:r>
+        <w:rPr>
+          <w:rFonts w:ascii="Arial" w:eastAsia="Arial" w:hAnsi="Arial" w:cs="Arial"/>
+          <w:sz w:val="24"/>
+          <w:szCs w:val="24"/>
+        </w:rPr>
+        <w:t>o</w:t>
+      </w:r>
+      <w:r>
+        <w:rPr>
+          <w:rFonts w:ascii="Arial" w:eastAsia="Arial" w:hAnsi="Arial" w:cs="Arial"/>
+          <w:sz w:val="24"/>
+          <w:szCs w:val="24"/>
+        </w:rPr>
+        <w:t>.</w:t>
+      </w:r>
+    </w:p>
+    <w:p>
+      <w:pPr>
+        <w:pStyle w:val="LO-normal"/>
+        <w:spacing w:after="200" w:line="276" w:lineRule="auto"/>
+        <w:rPr>
+          <w:rFonts w:ascii="Arial" w:eastAsia="Arial" w:hAnsi="Arial" w:cs="Arial"/>
+          <w:sz w:val="24"/>
+          <w:szCs w:val="24"/>
+        </w:rPr>
+      </w:pPr>
+      <w:r>
+        <w:rPr>
+          <w:rFonts w:ascii="Arial" w:eastAsia="Arial" w:hAnsi="Arial" w:cs="Arial"/>
+          <w:sz w:val="24"/>
+          <w:szCs w:val="24"/>
+        </w:rPr>
+        <w:t>5</w:t>
+      </w:r>
+      <w:r>
+        <w:rPr>
+          <w:rFonts w:ascii="Arial" w:eastAsia="Arial" w:hAnsi="Arial" w:cs="Arial"/>
+          <w:sz w:val="24"/>
+          <w:szCs w:val="24"/>
+        </w:rPr>
+        <w:t>.3.</w:t>
+      </w:r>
+      <w:r>
+        <w:rPr>
+          <w:rFonts w:ascii="Arial" w:eastAsia="Arial" w:hAnsi="Arial" w:cs="Arial"/>
+          <w:sz w:val="24"/>
+          <w:szCs w:val="24"/>
+        </w:rPr>
+        <w:tab/>
+        <w:t>Colaborador clica no botão excluir.</w:t>
+      </w:r>
+    </w:p>
+    <w:p>
+      <w:pPr>
+        <w:pStyle w:val="LO-normal"/>
+        <w:spacing w:after="200" w:line="276" w:lineRule="auto"/>
+        <w:rPr>
+          <w:rFonts w:ascii="Arial" w:eastAsia="Arial" w:hAnsi="Arial" w:cs="Arial"/>
+          <w:sz w:val="24"/>
+          <w:szCs w:val="24"/>
+        </w:rPr>
+      </w:pPr>
+      <w:r>
+        <w:rPr>
+          <w:rFonts w:ascii="Arial" w:eastAsia="Arial" w:hAnsi="Arial" w:cs="Arial"/>
+          <w:sz w:val="24"/>
+          <w:szCs w:val="24"/>
+        </w:rPr>
+        <w:t>5</w:t>
+      </w:r>
+      <w:r>
+        <w:rPr>
+          <w:rFonts w:ascii="Arial" w:eastAsia="Arial" w:hAnsi="Arial" w:cs="Arial"/>
+          <w:sz w:val="24"/>
+          <w:szCs w:val="24"/>
+        </w:rPr>
+        <w:t>.4.</w:t>
+      </w:r>
+      <w:r>
+        <w:rPr>
+          <w:rFonts w:ascii="Arial" w:eastAsia="Arial" w:hAnsi="Arial" w:cs="Arial"/>
+          <w:sz w:val="24"/>
+          <w:szCs w:val="24"/>
+        </w:rPr>
+        <w:tab/>
+        <w:t xml:space="preserve">O sistema questiona se deseja excluir </w:t>
+      </w:r>
+      <w:r>
+        <w:rPr>
+          <w:rFonts w:ascii="Arial" w:eastAsia="Arial" w:hAnsi="Arial" w:cs="Arial"/>
+          <w:sz w:val="24"/>
+          <w:szCs w:val="24"/>
+        </w:rPr>
+        <w:t>a</w:t>
+      </w:r>
+      <w:r>
+        <w:rPr>
+          <w:rFonts w:ascii="Arial" w:eastAsia="Arial" w:hAnsi="Arial" w:cs="Arial"/>
+          <w:sz w:val="24"/>
+          <w:szCs w:val="24"/>
+        </w:rPr>
+        <w:t xml:space="preserve"> </w:t>
+      </w:r>
+      <w:bookmarkStart w:id="16" w:name="_GoBack"/>
+      <w:bookmarkEnd w:id="16"/>
+      <w:r>
+        <w:rPr>
+          <w:rFonts w:ascii="Arial" w:eastAsia="Arial" w:hAnsi="Arial" w:cs="Arial"/>
+          <w:sz w:val="24"/>
+          <w:szCs w:val="24"/>
+        </w:rPr>
+        <w:t>Etapa de Projeto definitivamente.</w:t>
+      </w:r>
+    </w:p>
+    <w:p>
+      <w:pPr>
+        <w:pStyle w:val="LO-normal"/>
+        <w:spacing w:after="200" w:line="276" w:lineRule="auto"/>
+        <w:rPr>
+          <w:rFonts w:ascii="Arial" w:eastAsia="Arial" w:hAnsi="Arial" w:cs="Arial"/>
+          <w:sz w:val="24"/>
+          <w:szCs w:val="24"/>
+        </w:rPr>
+      </w:pPr>
+      <w:r>
+        <w:rPr>
+          <w:rFonts w:ascii="Arial" w:eastAsia="Arial" w:hAnsi="Arial" w:cs="Arial"/>
+          <w:sz w:val="24"/>
+          <w:szCs w:val="24"/>
+        </w:rPr>
+        <w:t>5</w:t>
+      </w:r>
+      <w:r>
+        <w:rPr>
+          <w:rFonts w:ascii="Arial" w:eastAsia="Arial" w:hAnsi="Arial" w:cs="Arial"/>
+          <w:sz w:val="24"/>
+          <w:szCs w:val="24"/>
+        </w:rPr>
+        <w:t>.5.</w:t>
+      </w:r>
+      <w:r>
+        <w:rPr>
+          <w:rFonts w:ascii="Arial" w:eastAsia="Arial" w:hAnsi="Arial" w:cs="Arial"/>
+          <w:sz w:val="24"/>
+          <w:szCs w:val="24"/>
+        </w:rPr>
+        <w:tab/>
+        <w:t>Colaborador confirma a exclusão do Etapa de Projeto.</w:t>
+      </w:r>
+    </w:p>
+    <w:p>
+      <w:pPr>
+        <w:pStyle w:val="LO-normal"/>
+        <w:spacing w:after="200" w:line="276" w:lineRule="auto"/>
+        <w:rPr>
+          <w:rFonts w:ascii="Arial" w:eastAsia="Arial" w:hAnsi="Arial" w:cs="Arial"/>
+          <w:sz w:val="24"/>
+          <w:szCs w:val="24"/>
+        </w:rPr>
+      </w:pPr>
+      <w:r>
+        <w:rPr>
+          <w:rFonts w:ascii="Arial" w:eastAsia="Arial" w:hAnsi="Arial" w:cs="Arial"/>
+          <w:sz w:val="24"/>
+          <w:szCs w:val="24"/>
+        </w:rPr>
+        <w:t>5</w:t>
+      </w:r>
+      <w:r>
+        <w:rPr>
+          <w:rFonts w:ascii="Arial" w:eastAsia="Arial" w:hAnsi="Arial" w:cs="Arial"/>
+          <w:sz w:val="24"/>
+          <w:szCs w:val="24"/>
+        </w:rPr>
+        <w:t>.</w:t>
+      </w:r>
+      <w:r>
+        <w:rPr>
+          <w:rFonts w:ascii="Arial" w:eastAsia="Arial" w:hAnsi="Arial" w:cs="Arial"/>
+          <w:sz w:val="24"/>
+          <w:szCs w:val="24"/>
+        </w:rPr>
+        <w:t>6</w:t>
+      </w:r>
+      <w:r>
+        <w:rPr>
+          <w:rFonts w:ascii="Arial" w:eastAsia="Arial" w:hAnsi="Arial" w:cs="Arial"/>
+          <w:sz w:val="24"/>
+          <w:szCs w:val="24"/>
+        </w:rPr>
+        <w:t>.</w:t>
+      </w:r>
+      <w:r>
+        <w:rPr>
+          <w:rFonts w:ascii="Arial" w:eastAsia="Arial" w:hAnsi="Arial" w:cs="Arial"/>
+          <w:sz w:val="24"/>
+          <w:szCs w:val="24"/>
+        </w:rPr>
+        <w:tab/>
+        <w:t xml:space="preserve">Sistema exclui o Etapa de Projeto, exibe a mensagem 007: “Registro excluído” e redireciona para a página inicial de </w:t>
+      </w:r>
+      <w:r>
+        <w:rPr>
+          <w:rFonts w:ascii="Arial" w:eastAsia="Arial" w:hAnsi="Arial" w:cs="Arial"/>
+          <w:sz w:val="24"/>
+          <w:szCs w:val="24"/>
+        </w:rPr>
+        <w:t xml:space="preserve">atualização </w:t>
+      </w:r>
+      <w:r>
+        <w:rPr>
+          <w:rFonts w:ascii="Arial" w:eastAsia="Arial" w:hAnsi="Arial" w:cs="Arial"/>
+          <w:sz w:val="24"/>
+          <w:szCs w:val="24"/>
+        </w:rPr>
+        <w:t>d</w:t>
+      </w:r>
+      <w:r>
+        <w:rPr>
+          <w:rFonts w:ascii="Arial" w:eastAsia="Arial" w:hAnsi="Arial" w:cs="Arial"/>
+          <w:sz w:val="24"/>
+          <w:szCs w:val="24"/>
+        </w:rPr>
+        <w:t>o</w:t>
+      </w:r>
+      <w:r>
+        <w:rPr>
+          <w:rFonts w:ascii="Arial" w:eastAsia="Arial" w:hAnsi="Arial" w:cs="Arial"/>
+          <w:sz w:val="24"/>
+          <w:szCs w:val="24"/>
+        </w:rPr>
+        <w:t xml:space="preserve"> Projeto exibindo a listagem atualizada.</w:t>
+      </w:r>
+    </w:p>
+    <w:p>
+      <w:pPr>
+        <w:pStyle w:val="LO-normal"/>
+        <w:spacing w:after="200" w:line="276" w:lineRule="auto"/>
+        <w:rPr>
+          <w:rFonts w:ascii="Arial" w:eastAsia="Arial" w:hAnsi="Arial" w:cs="Arial"/>
+          <w:sz w:val="24"/>
+          <w:szCs w:val="24"/>
+        </w:rPr>
+      </w:pPr>
+      <w:r>
+        <w:rPr>
+          <w:rFonts w:ascii="Arial" w:eastAsia="Arial" w:hAnsi="Arial" w:cs="Arial"/>
+          <w:sz w:val="24"/>
+          <w:szCs w:val="24"/>
+        </w:rPr>
+        <w:t>6</w:t>
+      </w:r>
+      <w:r>
+        <w:rPr>
+          <w:rFonts w:ascii="Arial" w:eastAsia="Arial" w:hAnsi="Arial" w:cs="Arial"/>
+          <w:sz w:val="24"/>
+          <w:szCs w:val="24"/>
+        </w:rPr>
+        <w:t>.</w:t>
       </w:r>
       <w:r>
         <w:rPr>
@@ -27326,20 +28082,27 @@
       <w:pPr>
         <w:pStyle w:val="LO-normal"/>
         <w:spacing w:after="200" w:line="276" w:lineRule="auto"/>
-        <w:ind w:left="1440" w:hanging="720"/>
-        <w:rPr>
-          <w:rFonts w:ascii="Arial" w:eastAsia="Arial" w:hAnsi="Arial" w:cs="Arial"/>
-          <w:sz w:val="24"/>
-          <w:szCs w:val="24"/>
-        </w:rPr>
-      </w:pPr>
-      <w:r>
-        <w:rPr>
-          <w:rFonts w:ascii="Arial" w:eastAsia="Arial" w:hAnsi="Arial" w:cs="Arial"/>
-          <w:sz w:val="24"/>
-          <w:szCs w:val="24"/>
-        </w:rPr>
-        <w:t>5.1.</w:t>
+        <w:rPr>
+          <w:rFonts w:ascii="Arial" w:eastAsia="Arial" w:hAnsi="Arial" w:cs="Arial"/>
+          <w:sz w:val="24"/>
+          <w:szCs w:val="24"/>
+        </w:rPr>
+      </w:pPr>
+      <w:r>
+        <w:rPr>
+          <w:rFonts w:ascii="Arial" w:eastAsia="Arial" w:hAnsi="Arial" w:cs="Arial"/>
+          <w:sz w:val="24"/>
+          <w:szCs w:val="24"/>
+        </w:rPr>
+        <w:t>6</w:t>
+      </w:r>
+      <w:r>
+        <w:rPr>
+          <w:rFonts w:ascii="Arial" w:eastAsia="Arial" w:hAnsi="Arial" w:cs="Arial"/>
+          <w:sz w:val="24"/>
+          <w:szCs w:val="24"/>
+        </w:rPr>
+        <w:t>.1.</w:t>
       </w:r>
       <w:r>
         <w:rPr>
@@ -27348,26 +28111,34 @@
           <w:szCs w:val="24"/>
         </w:rPr>
         <w:tab/>
-        <w:t>O sistema solicita ao usuário que informe o cálculo a ser alterado, e informe os campos permitidos.</w:t>
-      </w:r>
-    </w:p>
-    <w:p>
-      <w:pPr>
-        <w:pStyle w:val="LO-normal"/>
-        <w:spacing w:after="200" w:line="276" w:lineRule="auto"/>
-        <w:rPr>
-          <w:rFonts w:ascii="Arial" w:eastAsia="Arial" w:hAnsi="Arial" w:cs="Arial"/>
-          <w:sz w:val="24"/>
-          <w:szCs w:val="24"/>
-        </w:rPr>
-      </w:pPr>
-      <w:r>
-        <w:rPr>
-          <w:rFonts w:ascii="Arial" w:eastAsia="Arial" w:hAnsi="Arial" w:cs="Arial"/>
-          <w:sz w:val="24"/>
-          <w:szCs w:val="24"/>
-        </w:rPr>
-        <w:t>6.</w:t>
+        <w:t>Colaborador seleciona o Etapa de Projeto.</w:t>
+      </w:r>
+    </w:p>
+    <w:p>
+      <w:pPr>
+        <w:pStyle w:val="LO-normal"/>
+        <w:spacing w:after="200" w:line="276" w:lineRule="auto"/>
+        <w:rPr>
+          <w:rFonts w:ascii="Arial" w:eastAsia="Arial" w:hAnsi="Arial" w:cs="Arial"/>
+          <w:sz w:val="24"/>
+          <w:szCs w:val="24"/>
+        </w:rPr>
+      </w:pPr>
+      <w:r>
+        <w:rPr>
+          <w:rFonts w:ascii="Arial" w:eastAsia="Arial" w:hAnsi="Arial" w:cs="Arial"/>
+          <w:sz w:val="24"/>
+          <w:szCs w:val="24"/>
+        </w:rPr>
+        <w:t>6</w:t>
+      </w:r>
+      <w:r>
+        <w:rPr>
+          <w:rFonts w:ascii="Arial" w:eastAsia="Arial" w:hAnsi="Arial" w:cs="Arial"/>
+          <w:sz w:val="24"/>
+          <w:szCs w:val="24"/>
+        </w:rPr>
+        <w:t>.2.</w:t>
       </w:r>
       <w:r>
         <w:rPr>
@@ -27376,24 +28147,34 @@
           <w:szCs w:val="24"/>
         </w:rPr>
         <w:tab/>
-        <w:t>O usuário informa os campos necessários e solicita ao sistema processar a requisição.</w:t>
-      </w:r>
-    </w:p>
-    <w:p>
-      <w:pPr>
-        <w:pStyle w:val="LO-normal"/>
-        <w:spacing w:after="200" w:line="276" w:lineRule="auto"/>
-        <w:rPr>
-          <w:rFonts w:ascii="Arial" w:eastAsia="Arial" w:hAnsi="Arial" w:cs="Arial"/>
-        </w:rPr>
-      </w:pPr>
-      <w:r>
-        <w:rPr>
-          <w:rFonts w:ascii="Arial" w:eastAsia="Arial" w:hAnsi="Arial" w:cs="Arial"/>
-          <w:sz w:val="24"/>
-          <w:szCs w:val="24"/>
-        </w:rPr>
-        <w:t>7.</w:t>
+        <w:t>O sistema exibe os dados do Etapa de Projeto selecionado.</w:t>
+      </w:r>
+    </w:p>
+    <w:p>
+      <w:pPr>
+        <w:pStyle w:val="LO-normal"/>
+        <w:spacing w:after="200" w:line="276" w:lineRule="auto"/>
+        <w:rPr>
+          <w:rFonts w:ascii="Arial" w:eastAsia="Arial" w:hAnsi="Arial" w:cs="Arial"/>
+          <w:sz w:val="24"/>
+          <w:szCs w:val="24"/>
+        </w:rPr>
+      </w:pPr>
+      <w:r>
+        <w:rPr>
+          <w:rFonts w:ascii="Arial" w:eastAsia="Arial" w:hAnsi="Arial" w:cs="Arial"/>
+          <w:sz w:val="24"/>
+          <w:szCs w:val="24"/>
+        </w:rPr>
+        <w:t>6</w:t>
+      </w:r>
+      <w:r>
+        <w:rPr>
+          <w:rFonts w:ascii="Arial" w:eastAsia="Arial" w:hAnsi="Arial" w:cs="Arial"/>
+          <w:sz w:val="24"/>
+          <w:szCs w:val="24"/>
+        </w:rPr>
+        <w:t>.3.</w:t>
       </w:r>
       <w:r>
         <w:rPr>
@@ -27402,24 +28183,34 @@
           <w:szCs w:val="24"/>
         </w:rPr>
         <w:tab/>
-        <w:t xml:space="preserve">O usuário informa os campos </w:t>
-      </w:r>
-    </w:p>
-    <w:p>
-      <w:pPr>
-        <w:pStyle w:val="LO-normal"/>
-        <w:spacing w:after="200" w:line="276" w:lineRule="auto"/>
-        <w:rPr>
-          <w:rFonts w:ascii="Arial" w:eastAsia="Arial" w:hAnsi="Arial" w:cs="Arial"/>
-        </w:rPr>
-      </w:pPr>
-      <w:r>
-        <w:rPr>
-          <w:rFonts w:ascii="Arial" w:eastAsia="Arial" w:hAnsi="Arial" w:cs="Arial"/>
-          <w:sz w:val="24"/>
-          <w:szCs w:val="24"/>
-        </w:rPr>
-        <w:t>8.</w:t>
+        <w:t>O colaborador altera os campos desejados e confirma.</w:t>
+      </w:r>
+    </w:p>
+    <w:p>
+      <w:pPr>
+        <w:pStyle w:val="LO-normal"/>
+        <w:spacing w:after="200" w:line="276" w:lineRule="auto"/>
+        <w:rPr>
+          <w:rFonts w:ascii="Arial" w:eastAsia="Arial" w:hAnsi="Arial" w:cs="Arial"/>
+          <w:sz w:val="24"/>
+          <w:szCs w:val="24"/>
+        </w:rPr>
+      </w:pPr>
+      <w:r>
+        <w:rPr>
+          <w:rFonts w:ascii="Arial" w:eastAsia="Arial" w:hAnsi="Arial" w:cs="Arial"/>
+          <w:sz w:val="24"/>
+          <w:szCs w:val="24"/>
+        </w:rPr>
+        <w:t>6</w:t>
+      </w:r>
+      <w:r>
+        <w:rPr>
+          <w:rFonts w:ascii="Arial" w:eastAsia="Arial" w:hAnsi="Arial" w:cs="Arial"/>
+          <w:sz w:val="24"/>
+          <w:szCs w:val="24"/>
+        </w:rPr>
+        <w:t>.4.</w:t>
       </w:r>
       <w:r>
         <w:rPr>
@@ -27428,24 +28219,34 @@
           <w:szCs w:val="24"/>
         </w:rPr>
         <w:tab/>
-        <w:t>O sistema valida os campos obrigatórios.</w:t>
-      </w:r>
-    </w:p>
-    <w:p>
-      <w:pPr>
-        <w:pStyle w:val="LO-normal"/>
-        <w:spacing w:after="200" w:line="276" w:lineRule="auto"/>
-        <w:rPr>
-          <w:rFonts w:ascii="Arial" w:eastAsia="Arial" w:hAnsi="Arial" w:cs="Arial"/>
-        </w:rPr>
-      </w:pPr>
-      <w:r>
-        <w:rPr>
-          <w:rFonts w:ascii="Arial" w:eastAsia="Arial" w:hAnsi="Arial" w:cs="Arial"/>
-          <w:sz w:val="24"/>
-          <w:szCs w:val="24"/>
-        </w:rPr>
-        <w:t>9.</w:t>
+        <w:t>O sistema valida campos obrigatórios.</w:t>
+      </w:r>
+    </w:p>
+    <w:p>
+      <w:pPr>
+        <w:pStyle w:val="LO-normal"/>
+        <w:spacing w:after="200" w:line="276" w:lineRule="auto"/>
+        <w:rPr>
+          <w:rFonts w:ascii="Arial" w:eastAsia="Arial" w:hAnsi="Arial" w:cs="Arial"/>
+          <w:sz w:val="24"/>
+          <w:szCs w:val="24"/>
+        </w:rPr>
+      </w:pPr>
+      <w:r>
+        <w:rPr>
+          <w:rFonts w:ascii="Arial" w:eastAsia="Arial" w:hAnsi="Arial" w:cs="Arial"/>
+          <w:sz w:val="24"/>
+          <w:szCs w:val="24"/>
+        </w:rPr>
+        <w:t>6</w:t>
+      </w:r>
+      <w:r>
+        <w:rPr>
+          <w:rFonts w:ascii="Arial" w:eastAsia="Arial" w:hAnsi="Arial" w:cs="Arial"/>
+          <w:sz w:val="24"/>
+          <w:szCs w:val="24"/>
+        </w:rPr>
+        <w:t>.5.</w:t>
       </w:r>
       <w:r>
         <w:rPr>
@@ -27454,7 +28255,75 @@
           <w:szCs w:val="24"/>
         </w:rPr>
         <w:tab/>
-        <w:t>O sistema executa a requisição e encerra o caso de uso.</w:t>
+        <w:t>O Sistema valida período.</w:t>
+      </w:r>
+    </w:p>
+    <w:p>
+      <w:pPr>
+        <w:pStyle w:val="LO-normal"/>
+        <w:spacing w:after="200" w:line="276" w:lineRule="auto"/>
+        <w:rPr>
+          <w:rFonts w:ascii="Arial" w:eastAsia="Arial" w:hAnsi="Arial" w:cs="Arial"/>
+          <w:sz w:val="24"/>
+          <w:szCs w:val="24"/>
+        </w:rPr>
+      </w:pPr>
+      <w:r>
+        <w:rPr>
+          <w:rFonts w:ascii="Arial" w:eastAsia="Arial" w:hAnsi="Arial" w:cs="Arial"/>
+          <w:sz w:val="24"/>
+          <w:szCs w:val="24"/>
+        </w:rPr>
+        <w:t>6</w:t>
+      </w:r>
+      <w:r>
+        <w:rPr>
+          <w:rFonts w:ascii="Arial" w:eastAsia="Arial" w:hAnsi="Arial" w:cs="Arial"/>
+          <w:sz w:val="24"/>
+          <w:szCs w:val="24"/>
+        </w:rPr>
+        <w:t>.6.</w:t>
+      </w:r>
+      <w:r>
+        <w:rPr>
+          <w:rFonts w:ascii="Arial" w:eastAsia="Arial" w:hAnsi="Arial" w:cs="Arial"/>
+          <w:sz w:val="24"/>
+          <w:szCs w:val="24"/>
+        </w:rPr>
+        <w:tab/>
+        <w:t xml:space="preserve">O sistema altera a instância do Etapa de Projeto, emite a mensagem 007: “Registro atualizado!” e redireciona para a página inicial de </w:t>
+      </w:r>
+      <w:r>
+        <w:rPr>
+          <w:rFonts w:ascii="Arial" w:eastAsia="Arial" w:hAnsi="Arial" w:cs="Arial"/>
+          <w:sz w:val="24"/>
+          <w:szCs w:val="24"/>
+        </w:rPr>
+        <w:t xml:space="preserve">atualização </w:t>
+      </w:r>
+      <w:r>
+        <w:rPr>
+          <w:rFonts w:ascii="Arial" w:eastAsia="Arial" w:hAnsi="Arial" w:cs="Arial"/>
+          <w:sz w:val="24"/>
+          <w:szCs w:val="24"/>
+        </w:rPr>
+        <w:t>d</w:t>
+      </w:r>
+      <w:r>
+        <w:rPr>
+          <w:rFonts w:ascii="Arial" w:eastAsia="Arial" w:hAnsi="Arial" w:cs="Arial"/>
+          <w:sz w:val="24"/>
+          <w:szCs w:val="24"/>
+        </w:rPr>
+        <w:t>o</w:t>
+      </w:r>
+      <w:r>
+        <w:rPr>
+          <w:rFonts w:ascii="Arial" w:eastAsia="Arial" w:hAnsi="Arial" w:cs="Arial"/>
+          <w:sz w:val="24"/>
+          <w:szCs w:val="24"/>
+        </w:rPr>
+        <w:t xml:space="preserve"> Projeto exibindo a listagem atualizada.</w:t>
       </w:r>
     </w:p>
     <w:p>
@@ -27523,6 +28392,7 @@
           <w:sz w:val="24"/>
           <w:szCs w:val="24"/>
         </w:rPr>
+        <w:lastRenderedPageBreak/>
         <w:t>Parametrização inválida</w:t>
       </w:r>
     </w:p>
@@ -27570,7 +28440,6 @@
           <w:sz w:val="24"/>
           <w:szCs w:val="24"/>
         </w:rPr>
-        <w:lastRenderedPageBreak/>
         <w:t>2.2.</w:t>
       </w:r>
       <w:r>
@@ -27804,7 +28673,7 @@
                     </pic:cNvPicPr>
                   </pic:nvPicPr>
                   <pic:blipFill>
-                    <a:blip r:embed="rId33"/>
+                    <a:blip r:embed="rId32"/>
                     <a:stretch>
                       <a:fillRect/>
                     </a:stretch>
@@ -28327,7 +29196,7 @@
                     </pic:cNvPicPr>
                   </pic:nvPicPr>
                   <pic:blipFill>
-                    <a:blip r:embed="rId34"/>
+                    <a:blip r:embed="rId33"/>
                     <a:stretch>
                       <a:fillRect/>
                     </a:stretch>
@@ -28523,7 +29392,16 @@
           <w:sz w:val="24"/>
           <w:szCs w:val="24"/>
         </w:rPr>
-        <w:t xml:space="preserve">Nome, CREA, Cidade, Estado, Telefone, Logotipo, ES, FCK, CA, C, </w:t>
+        <w:t xml:space="preserve">Nome, CREA, Cidade, Estado, Telefone, Logotipo, ES, </w:t>
+      </w:r>
+      <w:r>
+        <w:rPr>
+          <w:rFonts w:ascii="Arial" w:eastAsia="Arial" w:hAnsi="Arial" w:cs="Arial"/>
+          <w:sz w:val="24"/>
+          <w:szCs w:val="24"/>
+        </w:rPr>
+        <w:lastRenderedPageBreak/>
+        <w:t xml:space="preserve">FCK, CA, C, </w:t>
       </w:r>
       <w:proofErr w:type="spellStart"/>
       <w:r>
@@ -28619,7 +29497,6 @@
           <w:sz w:val="24"/>
           <w:szCs w:val="24"/>
         </w:rPr>
-        <w:lastRenderedPageBreak/>
         <w:t>O sistema valida os campos obrigatórios.</w:t>
       </w:r>
     </w:p>
@@ -28795,7 +29672,7 @@
                     <pic:cNvPicPr/>
                   </pic:nvPicPr>
                   <pic:blipFill>
-                    <a:blip r:embed="rId35">
+                    <a:blip r:embed="rId34">
                       <a:extLst>
                         <a:ext uri="{28A0092B-C50C-407E-A947-70E740481C1C}">
                           <a14:useLocalDpi xmlns:a14="http://schemas.microsoft.com/office/drawing/2010/main" val="0"/>
@@ -28913,7 +29790,7 @@
                     </pic:cNvPicPr>
                   </pic:nvPicPr>
                   <pic:blipFill>
-                    <a:blip r:embed="rId36"/>
+                    <a:blip r:embed="rId35"/>
                     <a:srcRect/>
                     <a:stretch>
                       <a:fillRect/>
@@ -29047,7 +29924,7 @@
                     </pic:cNvPicPr>
                   </pic:nvPicPr>
                   <pic:blipFill>
-                    <a:blip r:embed="rId37"/>
+                    <a:blip r:embed="rId36"/>
                     <a:stretch>
                       <a:fillRect/>
                     </a:stretch>
@@ -29411,7 +30288,7 @@
                     <pic:cNvPicPr/>
                   </pic:nvPicPr>
                   <pic:blipFill>
-                    <a:blip r:embed="rId38">
+                    <a:blip r:embed="rId37">
                       <a:extLst>
                         <a:ext uri="{28A0092B-C50C-407E-A947-70E740481C1C}">
                           <a14:useLocalDpi xmlns:a14="http://schemas.microsoft.com/office/drawing/2010/main" val="0"/>
@@ -29541,8 +30418,6 @@
           <w:szCs w:val="24"/>
         </w:rPr>
       </w:pPr>
-      <w:bookmarkStart w:id="16" w:name="_GoBack"/>
-      <w:bookmarkEnd w:id="16"/>
     </w:p>
     <w:p>
       <w:pPr>
@@ -29604,27 +30479,6 @@
           <w:numId w:val="19"/>
         </w:numPr>
         <w:spacing w:after="200" w:line="276" w:lineRule="auto"/>
-        <w:rPr>
-          <w:rFonts w:ascii="Arial" w:eastAsia="Arial" w:hAnsi="Arial" w:cs="Arial"/>
-          <w:b/>
-          <w:sz w:val="24"/>
-          <w:szCs w:val="24"/>
-        </w:rPr>
-      </w:pPr>
-      <w:r>
-        <w:rPr>
-          <w:rFonts w:ascii="Arial" w:eastAsia="Arial" w:hAnsi="Arial" w:cs="Arial"/>
-          <w:b/>
-          <w:sz w:val="24"/>
-          <w:szCs w:val="24"/>
-        </w:rPr>
-        <w:t>DER – Diagrama entidade Relacionamento</w:t>
-      </w:r>
-    </w:p>
-    <w:p>
-      <w:pPr>
-        <w:pStyle w:val="LO-normal"/>
-        <w:spacing w:after="200" w:line="276" w:lineRule="auto"/>
         <w:ind w:left="-1134"/>
         <w:jc w:val="center"/>
         <w:rPr>
@@ -29634,6 +30488,42 @@
           <w:szCs w:val="24"/>
         </w:rPr>
       </w:pPr>
+      <w:r>
+        <w:rPr>
+          <w:rFonts w:ascii="Arial" w:eastAsia="Arial" w:hAnsi="Arial" w:cs="Arial"/>
+          <w:b/>
+          <w:sz w:val="24"/>
+          <w:szCs w:val="24"/>
+        </w:rPr>
+        <w:t>DE</w:t>
+      </w:r>
+      <w:r>
+        <w:rPr>
+          <w:rFonts w:ascii="Arial" w:eastAsia="Arial" w:hAnsi="Arial" w:cs="Arial"/>
+          <w:b/>
+          <w:sz w:val="24"/>
+          <w:szCs w:val="24"/>
+        </w:rPr>
+        <w:t>D</w:t>
+      </w:r>
+      <w:r>
+        <w:rPr>
+          <w:rFonts w:ascii="Arial" w:eastAsia="Arial" w:hAnsi="Arial" w:cs="Arial"/>
+          <w:b/>
+          <w:sz w:val="24"/>
+          <w:szCs w:val="24"/>
+        </w:rPr>
+        <w:t xml:space="preserve"> – Diagrama </w:t>
+      </w:r>
+      <w:r>
+        <w:rPr>
+          <w:rFonts w:ascii="Arial" w:eastAsia="Arial" w:hAnsi="Arial" w:cs="Arial"/>
+          <w:b/>
+          <w:sz w:val="24"/>
+          <w:szCs w:val="24"/>
+        </w:rPr>
+        <w:t>de Estrutura de Dados</w:t>
+      </w:r>
       <w:r>
         <w:rPr>
           <w:rFonts w:ascii="Arial" w:hAnsi="Arial" w:cs="Arial"/>
@@ -29657,7 +30547,7 @@
                     </pic:cNvPicPr>
                   </pic:nvPicPr>
                   <pic:blipFill>
-                    <a:blip r:embed="rId39"/>
+                    <a:blip r:embed="rId38"/>
                     <a:stretch>
                       <a:fillRect/>
                     </a:stretch>
@@ -29705,7 +30595,15 @@
           <w:sz w:val="24"/>
           <w:szCs w:val="24"/>
         </w:rPr>
-        <w:t>Diagrama Entidade Relacionamento</w:t>
+        <w:t xml:space="preserve">Diagrama </w:t>
+      </w:r>
+      <w:r>
+        <w:rPr>
+          <w:rFonts w:ascii="Arial" w:eastAsia="Arial" w:hAnsi="Arial" w:cs="Arial"/>
+          <w:sz w:val="24"/>
+          <w:szCs w:val="24"/>
+        </w:rPr>
+        <w:t>de Estrutura de Dados.</w:t>
       </w:r>
     </w:p>
     <w:p>
@@ -29799,7 +30697,34 @@
           <w:sz w:val="24"/>
           <w:szCs w:val="24"/>
         </w:rPr>
-        <w:t>DED – Diagrama de Estrutura de Dados</w:t>
+        <w:t>DE</w:t>
+      </w:r>
+      <w:r>
+        <w:rPr>
+          <w:rFonts w:ascii="Arial" w:eastAsia="Arial" w:hAnsi="Arial" w:cs="Arial"/>
+          <w:b/>
+          <w:sz w:val="24"/>
+          <w:szCs w:val="24"/>
+        </w:rPr>
+        <w:t>R</w:t>
+      </w:r>
+      <w:r>
+        <w:rPr>
+          <w:rFonts w:ascii="Arial" w:eastAsia="Arial" w:hAnsi="Arial" w:cs="Arial"/>
+          <w:b/>
+          <w:sz w:val="24"/>
+          <w:szCs w:val="24"/>
+        </w:rPr>
+        <w:t xml:space="preserve"> – Diagrama </w:t>
+      </w:r>
+      <w:r>
+        <w:rPr>
+          <w:rFonts w:ascii="Arial" w:eastAsia="Arial" w:hAnsi="Arial" w:cs="Arial"/>
+          <w:b/>
+          <w:sz w:val="24"/>
+          <w:szCs w:val="24"/>
+        </w:rPr>
+        <w:t>Entidade Relacionamento</w:t>
       </w:r>
     </w:p>
     <w:p>
@@ -29839,7 +30764,7 @@
                     </pic:cNvPicPr>
                   </pic:nvPicPr>
                   <pic:blipFill>
-                    <a:blip r:embed="rId40"/>
+                    <a:blip r:embed="rId39"/>
                     <a:stretch>
                       <a:fillRect/>
                     </a:stretch>
@@ -29911,16 +30836,207 @@
           <w:u w:val="single"/>
         </w:rPr>
       </w:pPr>
-    </w:p>
-    <w:p>
-      <w:pPr>
+      <w:r>
         <w:rPr>
           <w:u w:val="single"/>
         </w:rPr>
-      </w:pPr>
-    </w:p>
+        <w:lastRenderedPageBreak/>
+        <w:t>Baixar Conta</w:t>
+      </w:r>
+    </w:p>
+    <w:p>
+      <w:pPr>
+        <w:pStyle w:val="PargrafodaLista"/>
+        <w:numPr>
+          <w:ilvl w:val="0"/>
+          <w:numId w:val="39"/>
+        </w:numPr>
+      </w:pPr>
+      <w:r>
+        <w:t xml:space="preserve">O sistema exibe </w:t>
+      </w:r>
+      <w:r>
+        <w:t xml:space="preserve">a opção baixar conta já pré-selecionada e </w:t>
+      </w:r>
+      <w:r>
+        <w:t>uma lista</w:t>
+      </w:r>
+      <w:r>
+        <w:t xml:space="preserve">gem de contas a serem baixadas e também </w:t>
+      </w:r>
+      <w:r>
+        <w:t>a opç</w:t>
+      </w:r>
+      <w:r>
+        <w:t>ão</w:t>
+      </w:r>
+      <w:r>
+        <w:t xml:space="preserve"> </w:t>
+      </w:r>
+      <w:r>
+        <w:t xml:space="preserve">de </w:t>
+      </w:r>
+      <w:r>
+        <w:t>cancelar a baixa.</w:t>
+      </w:r>
+    </w:p>
+    <w:p>
+      <w:pPr>
+        <w:pStyle w:val="PargrafodaLista"/>
+        <w:numPr>
+          <w:ilvl w:val="0"/>
+          <w:numId w:val="39"/>
+        </w:numPr>
+      </w:pPr>
+      <w:r>
+        <w:t>Colaborador seleciona a opção desejada.</w:t>
+      </w:r>
+    </w:p>
+    <w:p>
+      <w:pPr>
+        <w:pStyle w:val="PargrafodaLista"/>
+        <w:numPr>
+          <w:ilvl w:val="0"/>
+          <w:numId w:val="39"/>
+        </w:numPr>
+      </w:pPr>
+      <w:r>
+        <w:t>Caso a opção seja baixar conta</w:t>
+      </w:r>
+    </w:p>
+    <w:p>
+      <w:r>
+        <w:t>3.1</w:t>
+      </w:r>
+      <w:r>
+        <w:tab/>
+        <w:t>O colaborador seleciona a conta desejada e a opção baixar.</w:t>
+      </w:r>
+    </w:p>
+    <w:p>
+      <w:r>
+        <w:t>3.2</w:t>
+      </w:r>
+      <w:r>
+        <w:tab/>
+        <w:t>Sistema exibe uma tela para informar a data de pagamento e o valor pago.</w:t>
+      </w:r>
+    </w:p>
+    <w:p>
+      <w:r>
+        <w:t>3.3</w:t>
+      </w:r>
+      <w:r>
+        <w:tab/>
+        <w:t>Colaborador informa os dados e confirma.</w:t>
+      </w:r>
+    </w:p>
+    <w:p>
+      <w:r>
+        <w:t>3.4</w:t>
+      </w:r>
+      <w:r>
+        <w:tab/>
+        <w:t>Sistema valida campos obrigatórios.</w:t>
+      </w:r>
+    </w:p>
+    <w:p>
+      <w:r>
+        <w:t>3.5</w:t>
+      </w:r>
+      <w:r>
+        <w:tab/>
+        <w:t>Sistema baixa a conta e retorna a tela principal atualizando a lista de contas a serem baixadas.</w:t>
+      </w:r>
+    </w:p>
+    <w:p>
+      <w:r>
+        <w:t>4.</w:t>
+      </w:r>
+      <w:r>
+        <w:tab/>
+        <w:t>Caso a opção seja cancelar baixa.</w:t>
+      </w:r>
+    </w:p>
+    <w:p>
+      <w:r>
+        <w:t>4.1</w:t>
+      </w:r>
+      <w:r>
+        <w:tab/>
+        <w:t>Colaborador seleciona a opção cancelar a baixa e confirma.</w:t>
+      </w:r>
+    </w:p>
+    <w:p>
+      <w:r>
+        <w:t>4.2</w:t>
+      </w:r>
+      <w:r>
+        <w:tab/>
+        <w:t>Sistema exibe uma listagem de baixas a serem canceladas.</w:t>
+      </w:r>
+    </w:p>
+    <w:p>
+      <w:r>
+        <w:t>4.3</w:t>
+      </w:r>
+      <w:r>
+        <w:tab/>
+        <w:t xml:space="preserve">O Colaborador seleciona a </w:t>
+      </w:r>
+      <w:r>
+        <w:t xml:space="preserve">conta já </w:t>
+      </w:r>
+      <w:r>
+        <w:t>baixa</w:t>
+      </w:r>
+      <w:r>
+        <w:t>da</w:t>
+      </w:r>
+      <w:r>
+        <w:t xml:space="preserve"> e clica em cancelar.</w:t>
+      </w:r>
+    </w:p>
+    <w:p>
+      <w:r>
+        <w:t>4.4</w:t>
+      </w:r>
+      <w:r>
+        <w:tab/>
+        <w:t>Sistema questiona se realmente deseja cancelar a baixa.</w:t>
+      </w:r>
+    </w:p>
+    <w:p>
+      <w:r>
+        <w:t>4.5</w:t>
+      </w:r>
+      <w:r>
+        <w:tab/>
+        <w:t>Colaborador confirma o cancelamento</w:t>
+      </w:r>
+    </w:p>
+    <w:p>
+      <w:r>
+        <w:t>4.6</w:t>
+      </w:r>
+      <w:r>
+        <w:tab/>
+        <w:t>Sistema realiza o cancelamento e retorna a tela principal e atualiza a listagem de contas a serem baixadas.</w:t>
+      </w:r>
+    </w:p>
+    <w:p>
+      <w:proofErr w:type="spellStart"/>
+      <w:r>
+        <w:t>Cenario</w:t>
+      </w:r>
+      <w:proofErr w:type="spellEnd"/>
+      <w:r>
+        <w:t xml:space="preserve"> alternativo campos obrigatórios.</w:t>
+      </w:r>
+    </w:p>
+    <w:p/>
     <w:sectPr>
-      <w:headerReference w:type="default" r:id="rId41"/>
+      <w:headerReference w:type="default" r:id="rId40"/>
       <w:pgSz w:w="11906" w:h="16838"/>
       <w:pgMar w:top="1701" w:right="1134" w:bottom="1134" w:left="1701" w:header="709" w:footer="709" w:gutter="0"/>
       <w:pgNumType w:start="1"/>
@@ -29932,7 +31048,7 @@
 </file>
 
 <file path=word/endnotes.xml><?xml version="1.0" encoding="utf-8"?>
-<w:endnotes xmlns:wpc="http://schemas.microsoft.com/office/word/2010/wordprocessingCanvas" xmlns:cx="http://schemas.microsoft.com/office/drawing/2014/chartex" xmlns:cx1="http://schemas.microsoft.com/office/drawing/2015/9/8/chartex" xmlns:cx2="http://schemas.microsoft.com/office/drawing/2015/10/21/chartex" xmlns:cx3="http://schemas.microsoft.com/office/drawing/2016/5/9/chartex" xmlns:cx4="http://schemas.microsoft.com/office/drawing/2016/5/10/chartex" xmlns:cx5="http://schemas.microsoft.com/office/drawing/2016/5/11/chartex" xmlns:cx6="http://schemas.microsoft.com/office/drawing/2016/5/12/chartex" xmlns:cx7="http://schemas.microsoft.com/office/drawing/2016/5/13/chartex" xmlns:cx8="http://schemas.microsoft.com/office/drawing/2016/5/14/chartex" xmlns:mc="http://schemas.openxmlformats.org/markup-compatibility/2006" xmlns:aink="http://schemas.microsoft.com/office/drawing/2016/ink" xmlns:am3d="http://schemas.microsoft.com/office/drawing/2017/model3d" xmlns:o="urn:schemas-microsoft-com:office:office" xmlns:r="http://schemas.openxmlformats.org/officeDocument/2006/relationships" xmlns:m="http://schemas.openxmlformats.org/officeDocument/2006/math" xmlns:v="urn:schemas-microsoft-com:vml" xmlns:wp14="http://schemas.microsoft.com/office/word/2010/wordprocessingDrawing" xmlns:wp="http://schemas.openxmlformats.org/drawingml/2006/wordprocessingDrawing" xmlns:w10="urn:schemas-microsoft-com:office:word" xmlns:w="http://schemas.openxmlformats.org/wordprocessingml/2006/main" xmlns:w14="http://schemas.microsoft.com/office/word/2010/wordml" xmlns:w15="http://schemas.microsoft.com/office/word/2012/wordml" xmlns:w16cid="http://schemas.microsoft.com/office/word/2016/wordml/cid" xmlns:w16se="http://schemas.microsoft.com/office/word/2015/wordml/symex" xmlns:wpg="http://schemas.microsoft.com/office/word/2010/wordprocessingGroup" xmlns:wpi="http://schemas.microsoft.com/office/word/2010/wordprocessingInk" xmlns:wne="http://schemas.microsoft.com/office/word/2006/wordml" xmlns:wps="http://schemas.microsoft.com/office/word/2010/wordprocessingShape" mc:Ignorable="w14 w15 w16se w16cid wp14">
+<w:endnotes xmlns:wpc="http://schemas.microsoft.com/office/word/2010/wordprocessingCanvas" xmlns:mc="http://schemas.openxmlformats.org/markup-compatibility/2006" xmlns:o="urn:schemas-microsoft-com:office:office" xmlns:r="http://schemas.openxmlformats.org/officeDocument/2006/relationships" xmlns:m="http://schemas.openxmlformats.org/officeDocument/2006/math" xmlns:v="urn:schemas-microsoft-com:vml" xmlns:wp14="http://schemas.microsoft.com/office/word/2010/wordprocessingDrawing" xmlns:wp="http://schemas.openxmlformats.org/drawingml/2006/wordprocessingDrawing" xmlns:w10="urn:schemas-microsoft-com:office:word" xmlns:w="http://schemas.openxmlformats.org/wordprocessingml/2006/main" xmlns:w14="http://schemas.microsoft.com/office/word/2010/wordml" xmlns:w15="http://schemas.microsoft.com/office/word/2012/wordml" xmlns:wpg="http://schemas.microsoft.com/office/word/2010/wordprocessingGroup" xmlns:wpi="http://schemas.microsoft.com/office/word/2010/wordprocessingInk" xmlns:wne="http://schemas.microsoft.com/office/word/2006/wordml" xmlns:wps="http://schemas.microsoft.com/office/word/2010/wordprocessingShape" mc:Ignorable="w14 w15 wp14">
   <w:endnote w:type="separator" w:id="-1">
     <w:p>
       <w:pPr>
@@ -29957,7 +31073,7 @@
 </file>
 
 <file path=word/footnotes.xml><?xml version="1.0" encoding="utf-8"?>
-<w:footnotes xmlns:wpc="http://schemas.microsoft.com/office/word/2010/wordprocessingCanvas" xmlns:cx="http://schemas.microsoft.com/office/drawing/2014/chartex" xmlns:cx1="http://schemas.microsoft.com/office/drawing/2015/9/8/chartex" xmlns:cx2="http://schemas.microsoft.com/office/drawing/2015/10/21/chartex" xmlns:cx3="http://schemas.microsoft.com/office/drawing/2016/5/9/chartex" xmlns:cx4="http://schemas.microsoft.com/office/drawing/2016/5/10/chartex" xmlns:cx5="http://schemas.microsoft.com/office/drawing/2016/5/11/chartex" xmlns:cx6="http://schemas.microsoft.com/office/drawing/2016/5/12/chartex" xmlns:cx7="http://schemas.microsoft.com/office/drawing/2016/5/13/chartex" xmlns:cx8="http://schemas.microsoft.com/office/drawing/2016/5/14/chartex" xmlns:mc="http://schemas.openxmlformats.org/markup-compatibility/2006" xmlns:aink="http://schemas.microsoft.com/office/drawing/2016/ink" xmlns:am3d="http://schemas.microsoft.com/office/drawing/2017/model3d" xmlns:o="urn:schemas-microsoft-com:office:office" xmlns:r="http://schemas.openxmlformats.org/officeDocument/2006/relationships" xmlns:m="http://schemas.openxmlformats.org/officeDocument/2006/math" xmlns:v="urn:schemas-microsoft-com:vml" xmlns:wp14="http://schemas.microsoft.com/office/word/2010/wordprocessingDrawing" xmlns:wp="http://schemas.openxmlformats.org/drawingml/2006/wordprocessingDrawing" xmlns:w10="urn:schemas-microsoft-com:office:word" xmlns:w="http://schemas.openxmlformats.org/wordprocessingml/2006/main" xmlns:w14="http://schemas.microsoft.com/office/word/2010/wordml" xmlns:w15="http://schemas.microsoft.com/office/word/2012/wordml" xmlns:w16cid="http://schemas.microsoft.com/office/word/2016/wordml/cid" xmlns:w16se="http://schemas.microsoft.com/office/word/2015/wordml/symex" xmlns:wpg="http://schemas.microsoft.com/office/word/2010/wordprocessingGroup" xmlns:wpi="http://schemas.microsoft.com/office/word/2010/wordprocessingInk" xmlns:wne="http://schemas.microsoft.com/office/word/2006/wordml" xmlns:wps="http://schemas.microsoft.com/office/word/2010/wordprocessingShape" mc:Ignorable="w14 w15 w16se w16cid wp14">
+<w:footnotes xmlns:wpc="http://schemas.microsoft.com/office/word/2010/wordprocessingCanvas" xmlns:mc="http://schemas.openxmlformats.org/markup-compatibility/2006" xmlns:o="urn:schemas-microsoft-com:office:office" xmlns:r="http://schemas.openxmlformats.org/officeDocument/2006/relationships" xmlns:m="http://schemas.openxmlformats.org/officeDocument/2006/math" xmlns:v="urn:schemas-microsoft-com:vml" xmlns:wp14="http://schemas.microsoft.com/office/word/2010/wordprocessingDrawing" xmlns:wp="http://schemas.openxmlformats.org/drawingml/2006/wordprocessingDrawing" xmlns:w10="urn:schemas-microsoft-com:office:word" xmlns:w="http://schemas.openxmlformats.org/wordprocessingml/2006/main" xmlns:w14="http://schemas.microsoft.com/office/word/2010/wordml" xmlns:w15="http://schemas.microsoft.com/office/word/2012/wordml" xmlns:wpg="http://schemas.microsoft.com/office/word/2010/wordprocessingGroup" xmlns:wpi="http://schemas.microsoft.com/office/word/2010/wordprocessingInk" xmlns:wne="http://schemas.microsoft.com/office/word/2006/wordml" xmlns:wps="http://schemas.microsoft.com/office/word/2010/wordprocessingShape" mc:Ignorable="w14 w15 wp14">
   <w:footnote w:type="separator" w:id="-1">
     <w:p>
       <w:pPr>
@@ -29982,7 +31098,7 @@
 </file>
 
 <file path=word/header1.xml><?xml version="1.0" encoding="utf-8"?>
-<w:hdr xmlns:wpc="http://schemas.microsoft.com/office/word/2010/wordprocessingCanvas" xmlns:cx="http://schemas.microsoft.com/office/drawing/2014/chartex" xmlns:cx1="http://schemas.microsoft.com/office/drawing/2015/9/8/chartex" xmlns:cx2="http://schemas.microsoft.com/office/drawing/2015/10/21/chartex" xmlns:cx3="http://schemas.microsoft.com/office/drawing/2016/5/9/chartex" xmlns:cx4="http://schemas.microsoft.com/office/drawing/2016/5/10/chartex" xmlns:cx5="http://schemas.microsoft.com/office/drawing/2016/5/11/chartex" xmlns:cx6="http://schemas.microsoft.com/office/drawing/2016/5/12/chartex" xmlns:cx7="http://schemas.microsoft.com/office/drawing/2016/5/13/chartex" xmlns:cx8="http://schemas.microsoft.com/office/drawing/2016/5/14/chartex" xmlns:mc="http://schemas.openxmlformats.org/markup-compatibility/2006" xmlns:aink="http://schemas.microsoft.com/office/drawing/2016/ink" xmlns:am3d="http://schemas.microsoft.com/office/drawing/2017/model3d" xmlns:o="urn:schemas-microsoft-com:office:office" xmlns:r="http://schemas.openxmlformats.org/officeDocument/2006/relationships" xmlns:m="http://schemas.openxmlformats.org/officeDocument/2006/math" xmlns:v="urn:schemas-microsoft-com:vml" xmlns:wp14="http://schemas.microsoft.com/office/word/2010/wordprocessingDrawing" xmlns:wp="http://schemas.openxmlformats.org/drawingml/2006/wordprocessingDrawing" xmlns:w10="urn:schemas-microsoft-com:office:word" xmlns:w="http://schemas.openxmlformats.org/wordprocessingml/2006/main" xmlns:w14="http://schemas.microsoft.com/office/word/2010/wordml" xmlns:w15="http://schemas.microsoft.com/office/word/2012/wordml" xmlns:w16cid="http://schemas.microsoft.com/office/word/2016/wordml/cid" xmlns:w16se="http://schemas.microsoft.com/office/word/2015/wordml/symex" xmlns:wpg="http://schemas.microsoft.com/office/word/2010/wordprocessingGroup" xmlns:wpi="http://schemas.microsoft.com/office/word/2010/wordprocessingInk" xmlns:wne="http://schemas.microsoft.com/office/word/2006/wordml" xmlns:wps="http://schemas.microsoft.com/office/word/2010/wordprocessingShape" mc:Ignorable="w14 w15 w16se w16cid wp14">
+<w:hdr xmlns:wpc="http://schemas.microsoft.com/office/word/2010/wordprocessingCanvas" xmlns:mc="http://schemas.openxmlformats.org/markup-compatibility/2006" xmlns:o="urn:schemas-microsoft-com:office:office" xmlns:r="http://schemas.openxmlformats.org/officeDocument/2006/relationships" xmlns:m="http://schemas.openxmlformats.org/officeDocument/2006/math" xmlns:v="urn:schemas-microsoft-com:vml" xmlns:wp14="http://schemas.microsoft.com/office/word/2010/wordprocessingDrawing" xmlns:wp="http://schemas.openxmlformats.org/drawingml/2006/wordprocessingDrawing" xmlns:w10="urn:schemas-microsoft-com:office:word" xmlns:w="http://schemas.openxmlformats.org/wordprocessingml/2006/main" xmlns:w14="http://schemas.microsoft.com/office/word/2010/wordml" xmlns:w15="http://schemas.microsoft.com/office/word/2012/wordml" xmlns:wpg="http://schemas.microsoft.com/office/word/2010/wordprocessingGroup" xmlns:wpi="http://schemas.microsoft.com/office/word/2010/wordprocessingInk" xmlns:wne="http://schemas.microsoft.com/office/word/2006/wordml" xmlns:wps="http://schemas.microsoft.com/office/word/2010/wordprocessingShape" mc:Ignorable="w14 w15 wp14">
   <w:p>
     <w:pPr>
       <w:pStyle w:val="Cabealho"/>
@@ -29998,7 +31114,7 @@
 </file>
 
 <file path=word/header2.xml><?xml version="1.0" encoding="utf-8"?>
-<w:hdr xmlns:wpc="http://schemas.microsoft.com/office/word/2010/wordprocessingCanvas" xmlns:cx="http://schemas.microsoft.com/office/drawing/2014/chartex" xmlns:cx1="http://schemas.microsoft.com/office/drawing/2015/9/8/chartex" xmlns:cx2="http://schemas.microsoft.com/office/drawing/2015/10/21/chartex" xmlns:cx3="http://schemas.microsoft.com/office/drawing/2016/5/9/chartex" xmlns:cx4="http://schemas.microsoft.com/office/drawing/2016/5/10/chartex" xmlns:cx5="http://schemas.microsoft.com/office/drawing/2016/5/11/chartex" xmlns:cx6="http://schemas.microsoft.com/office/drawing/2016/5/12/chartex" xmlns:cx7="http://schemas.microsoft.com/office/drawing/2016/5/13/chartex" xmlns:cx8="http://schemas.microsoft.com/office/drawing/2016/5/14/chartex" xmlns:mc="http://schemas.openxmlformats.org/markup-compatibility/2006" xmlns:aink="http://schemas.microsoft.com/office/drawing/2016/ink" xmlns:am3d="http://schemas.microsoft.com/office/drawing/2017/model3d" xmlns:o="urn:schemas-microsoft-com:office:office" xmlns:r="http://schemas.openxmlformats.org/officeDocument/2006/relationships" xmlns:m="http://schemas.openxmlformats.org/officeDocument/2006/math" xmlns:v="urn:schemas-microsoft-com:vml" xmlns:wp14="http://schemas.microsoft.com/office/word/2010/wordprocessingDrawing" xmlns:wp="http://schemas.openxmlformats.org/drawingml/2006/wordprocessingDrawing" xmlns:w10="urn:schemas-microsoft-com:office:word" xmlns:w="http://schemas.openxmlformats.org/wordprocessingml/2006/main" xmlns:w14="http://schemas.microsoft.com/office/word/2010/wordml" xmlns:w15="http://schemas.microsoft.com/office/word/2012/wordml" xmlns:w16cid="http://schemas.microsoft.com/office/word/2016/wordml/cid" xmlns:w16se="http://schemas.microsoft.com/office/word/2015/wordml/symex" xmlns:wpg="http://schemas.microsoft.com/office/word/2010/wordprocessingGroup" xmlns:wpi="http://schemas.microsoft.com/office/word/2010/wordprocessingInk" xmlns:wne="http://schemas.microsoft.com/office/word/2006/wordml" xmlns:wps="http://schemas.microsoft.com/office/word/2010/wordprocessingShape" mc:Ignorable="w14 w15 w16se w16cid wp14">
+<w:hdr xmlns:wpc="http://schemas.microsoft.com/office/word/2010/wordprocessingCanvas" xmlns:mc="http://schemas.openxmlformats.org/markup-compatibility/2006" xmlns:o="urn:schemas-microsoft-com:office:office" xmlns:r="http://schemas.openxmlformats.org/officeDocument/2006/relationships" xmlns:m="http://schemas.openxmlformats.org/officeDocument/2006/math" xmlns:v="urn:schemas-microsoft-com:vml" xmlns:wp14="http://schemas.microsoft.com/office/word/2010/wordprocessingDrawing" xmlns:wp="http://schemas.openxmlformats.org/drawingml/2006/wordprocessingDrawing" xmlns:w10="urn:schemas-microsoft-com:office:word" xmlns:w="http://schemas.openxmlformats.org/wordprocessingml/2006/main" xmlns:w14="http://schemas.microsoft.com/office/word/2010/wordml" xmlns:w15="http://schemas.microsoft.com/office/word/2012/wordml" xmlns:wpg="http://schemas.microsoft.com/office/word/2010/wordprocessingGroup" xmlns:wpi="http://schemas.microsoft.com/office/word/2010/wordprocessingInk" xmlns:wne="http://schemas.microsoft.com/office/word/2006/wordml" xmlns:wps="http://schemas.microsoft.com/office/word/2010/wordprocessingShape" mc:Ignorable="w14 w15 wp14">
   <w:sdt>
     <w:sdtPr>
       <w:id w:val="1764265438"/>
@@ -30026,7 +31142,7 @@
           <w:rPr>
             <w:noProof/>
           </w:rPr>
-          <w:t>26</w:t>
+          <w:t>36</w:t>
         </w:r>
         <w:r>
           <w:fldChar w:fldCharType="end"/>
@@ -30043,8 +31159,8 @@
 </file>
 
 <file path=word/numbering.xml><?xml version="1.0" encoding="utf-8"?>
-<w:numbering xmlns:wpc="http://schemas.microsoft.com/office/word/2010/wordprocessingCanvas" xmlns:cx="http://schemas.microsoft.com/office/drawing/2014/chartex" xmlns:cx1="http://schemas.microsoft.com/office/drawing/2015/9/8/chartex" xmlns:cx2="http://schemas.microsoft.com/office/drawing/2015/10/21/chartex" xmlns:cx3="http://schemas.microsoft.com/office/drawing/2016/5/9/chartex" xmlns:cx4="http://schemas.microsoft.com/office/drawing/2016/5/10/chartex" xmlns:cx5="http://schemas.microsoft.com/office/drawing/2016/5/11/chartex" xmlns:cx6="http://schemas.microsoft.com/office/drawing/2016/5/12/chartex" xmlns:cx7="http://schemas.microsoft.com/office/drawing/2016/5/13/chartex" xmlns:cx8="http://schemas.microsoft.com/office/drawing/2016/5/14/chartex" xmlns:mc="http://schemas.openxmlformats.org/markup-compatibility/2006" xmlns:aink="http://schemas.microsoft.com/office/drawing/2016/ink" xmlns:am3d="http://schemas.microsoft.com/office/drawing/2017/model3d" xmlns:o="urn:schemas-microsoft-com:office:office" xmlns:r="http://schemas.openxmlformats.org/officeDocument/2006/relationships" xmlns:m="http://schemas.openxmlformats.org/officeDocument/2006/math" xmlns:v="urn:schemas-microsoft-com:vml" xmlns:wp14="http://schemas.microsoft.com/office/word/2010/wordprocessingDrawing" xmlns:wp="http://schemas.openxmlformats.org/drawingml/2006/wordprocessingDrawing" xmlns:w10="urn:schemas-microsoft-com:office:word" xmlns:w="http://schemas.openxmlformats.org/wordprocessingml/2006/main" xmlns:w14="http://schemas.microsoft.com/office/word/2010/wordml" xmlns:w15="http://schemas.microsoft.com/office/word/2012/wordml" xmlns:w16cid="http://schemas.microsoft.com/office/word/2016/wordml/cid" xmlns:w16se="http://schemas.microsoft.com/office/word/2015/wordml/symex" xmlns:wpg="http://schemas.microsoft.com/office/word/2010/wordprocessingGroup" xmlns:wpi="http://schemas.microsoft.com/office/word/2010/wordprocessingInk" xmlns:wne="http://schemas.microsoft.com/office/word/2006/wordml" xmlns:wps="http://schemas.microsoft.com/office/word/2010/wordprocessingShape" mc:Ignorable="w14 w15 w16se w16cid wp14">
-  <w:abstractNum w:abstractNumId="0" w15:restartNumberingAfterBreak="0">
+<w:numbering xmlns:wpc="http://schemas.microsoft.com/office/word/2010/wordprocessingCanvas" xmlns:mc="http://schemas.openxmlformats.org/markup-compatibility/2006" xmlns:o="urn:schemas-microsoft-com:office:office" xmlns:r="http://schemas.openxmlformats.org/officeDocument/2006/relationships" xmlns:m="http://schemas.openxmlformats.org/officeDocument/2006/math" xmlns:v="urn:schemas-microsoft-com:vml" xmlns:wp14="http://schemas.microsoft.com/office/word/2010/wordprocessingDrawing" xmlns:wp="http://schemas.openxmlformats.org/drawingml/2006/wordprocessingDrawing" xmlns:w10="urn:schemas-microsoft-com:office:word" xmlns:w="http://schemas.openxmlformats.org/wordprocessingml/2006/main" xmlns:w14="http://schemas.microsoft.com/office/word/2010/wordml" xmlns:w15="http://schemas.microsoft.com/office/word/2012/wordml" xmlns:wpg="http://schemas.microsoft.com/office/word/2010/wordprocessingGroup" xmlns:wpi="http://schemas.microsoft.com/office/word/2010/wordprocessingInk" xmlns:wne="http://schemas.microsoft.com/office/word/2006/wordml" xmlns:wps="http://schemas.microsoft.com/office/word/2010/wordprocessingShape" mc:Ignorable="w14 w15 wp14">
+  <w:abstractNum w:abstractNumId="0">
     <w:nsid w:val="05484D23"/>
     <w:multiLevelType w:val="multilevel"/>
     <w:tmpl w:val="EDD6E6E6"/>
@@ -30135,7 +31251,7 @@
       </w:pPr>
     </w:lvl>
   </w:abstractNum>
-  <w:abstractNum w:abstractNumId="1" w15:restartNumberingAfterBreak="0">
+  <w:abstractNum w:abstractNumId="1">
     <w:nsid w:val="074345A7"/>
     <w:multiLevelType w:val="multilevel"/>
     <w:tmpl w:val="941EC36C"/>
@@ -30226,7 +31342,7 @@
       </w:pPr>
     </w:lvl>
   </w:abstractNum>
-  <w:abstractNum w:abstractNumId="2" w15:restartNumberingAfterBreak="0">
+  <w:abstractNum w:abstractNumId="2">
     <w:nsid w:val="0AEE73AA"/>
     <w:multiLevelType w:val="multilevel"/>
     <w:tmpl w:val="4978F106"/>
@@ -30317,7 +31433,7 @@
       </w:pPr>
     </w:lvl>
   </w:abstractNum>
-  <w:abstractNum w:abstractNumId="3" w15:restartNumberingAfterBreak="0">
+  <w:abstractNum w:abstractNumId="3">
     <w:nsid w:val="0DAA71BE"/>
     <w:multiLevelType w:val="multilevel"/>
     <w:tmpl w:val="8794B048"/>
@@ -30408,7 +31524,7 @@
       </w:pPr>
     </w:lvl>
   </w:abstractNum>
-  <w:abstractNum w:abstractNumId="4" w15:restartNumberingAfterBreak="0">
+  <w:abstractNum w:abstractNumId="4">
     <w:nsid w:val="0EC24CA0"/>
     <w:multiLevelType w:val="multilevel"/>
     <w:tmpl w:val="5D725E54"/>
@@ -30500,7 +31616,7 @@
       </w:pPr>
     </w:lvl>
   </w:abstractNum>
-  <w:abstractNum w:abstractNumId="5" w15:restartNumberingAfterBreak="0">
+  <w:abstractNum w:abstractNumId="5">
     <w:nsid w:val="0ED357B7"/>
     <w:multiLevelType w:val="multilevel"/>
     <w:tmpl w:val="EDD6E6E6"/>
@@ -30591,7 +31707,7 @@
       </w:pPr>
     </w:lvl>
   </w:abstractNum>
-  <w:abstractNum w:abstractNumId="6" w15:restartNumberingAfterBreak="0">
+  <w:abstractNum w:abstractNumId="6">
     <w:nsid w:val="13141CD9"/>
     <w:multiLevelType w:val="multilevel"/>
     <w:tmpl w:val="8794B048"/>
@@ -30682,7 +31798,7 @@
       </w:pPr>
     </w:lvl>
   </w:abstractNum>
-  <w:abstractNum w:abstractNumId="7" w15:restartNumberingAfterBreak="0">
+  <w:abstractNum w:abstractNumId="7">
     <w:nsid w:val="185D6F0F"/>
     <w:multiLevelType w:val="multilevel"/>
     <w:tmpl w:val="E3CCC8B8"/>
@@ -30795,7 +31911,7 @@
       </w:rPr>
     </w:lvl>
   </w:abstractNum>
-  <w:abstractNum w:abstractNumId="8" w15:restartNumberingAfterBreak="0">
+  <w:abstractNum w:abstractNumId="8">
     <w:nsid w:val="18AE7B35"/>
     <w:multiLevelType w:val="multilevel"/>
     <w:tmpl w:val="0B949822"/>
@@ -30886,7 +32002,7 @@
       </w:pPr>
     </w:lvl>
   </w:abstractNum>
-  <w:abstractNum w:abstractNumId="9" w15:restartNumberingAfterBreak="0">
+  <w:abstractNum w:abstractNumId="9">
     <w:nsid w:val="1FA41908"/>
     <w:multiLevelType w:val="multilevel"/>
     <w:tmpl w:val="F6AE0934"/>
@@ -30972,7 +32088,7 @@
       </w:pPr>
     </w:lvl>
   </w:abstractNum>
-  <w:abstractNum w:abstractNumId="10" w15:restartNumberingAfterBreak="0">
+  <w:abstractNum w:abstractNumId="10">
     <w:nsid w:val="20744809"/>
     <w:multiLevelType w:val="multilevel"/>
     <w:tmpl w:val="41500F5A"/>
@@ -31089,7 +32205,7 @@
       </w:rPr>
     </w:lvl>
   </w:abstractNum>
-  <w:abstractNum w:abstractNumId="11" w15:restartNumberingAfterBreak="0">
+  <w:abstractNum w:abstractNumId="11">
     <w:nsid w:val="21113BBC"/>
     <w:multiLevelType w:val="multilevel"/>
     <w:tmpl w:val="9FD2BAF4"/>
@@ -31208,7 +32324,7 @@
       </w:rPr>
     </w:lvl>
   </w:abstractNum>
-  <w:abstractNum w:abstractNumId="12" w15:restartNumberingAfterBreak="0">
+  <w:abstractNum w:abstractNumId="12">
     <w:nsid w:val="22571B25"/>
     <w:multiLevelType w:val="multilevel"/>
     <w:tmpl w:val="3BF20E0C"/>
@@ -31294,7 +32410,7 @@
       </w:pPr>
     </w:lvl>
   </w:abstractNum>
-  <w:abstractNum w:abstractNumId="13" w15:restartNumberingAfterBreak="0">
+  <w:abstractNum w:abstractNumId="13">
     <w:nsid w:val="255C79A3"/>
     <w:multiLevelType w:val="multilevel"/>
     <w:tmpl w:val="8794B048"/>
@@ -31385,7 +32501,7 @@
       </w:pPr>
     </w:lvl>
   </w:abstractNum>
-  <w:abstractNum w:abstractNumId="14" w15:restartNumberingAfterBreak="0">
+  <w:abstractNum w:abstractNumId="14">
     <w:nsid w:val="28562159"/>
     <w:multiLevelType w:val="multilevel"/>
     <w:tmpl w:val="047A3D4A"/>
@@ -31476,7 +32592,7 @@
       </w:pPr>
     </w:lvl>
   </w:abstractNum>
-  <w:abstractNum w:abstractNumId="15" w15:restartNumberingAfterBreak="0">
+  <w:abstractNum w:abstractNumId="15">
     <w:nsid w:val="2A18057B"/>
     <w:multiLevelType w:val="multilevel"/>
     <w:tmpl w:val="CAC0B870"/>
@@ -31568,7 +32684,7 @@
       </w:pPr>
     </w:lvl>
   </w:abstractNum>
-  <w:abstractNum w:abstractNumId="16" w15:restartNumberingAfterBreak="0">
+  <w:abstractNum w:abstractNumId="16">
     <w:nsid w:val="2D2656E7"/>
     <w:multiLevelType w:val="multilevel"/>
     <w:tmpl w:val="8794B048"/>
@@ -31659,7 +32775,7 @@
       </w:pPr>
     </w:lvl>
   </w:abstractNum>
-  <w:abstractNum w:abstractNumId="17" w15:restartNumberingAfterBreak="0">
+  <w:abstractNum w:abstractNumId="17">
     <w:nsid w:val="331F75AD"/>
     <w:multiLevelType w:val="multilevel"/>
     <w:tmpl w:val="E612002A"/>
@@ -31788,7 +32904,7 @@
       </w:rPr>
     </w:lvl>
   </w:abstractNum>
-  <w:abstractNum w:abstractNumId="18" w15:restartNumberingAfterBreak="0">
+  <w:abstractNum w:abstractNumId="18">
     <w:nsid w:val="37D76F60"/>
     <w:multiLevelType w:val="multilevel"/>
     <w:tmpl w:val="EA56A10E"/>
@@ -31884,7 +33000,7 @@
       </w:pPr>
     </w:lvl>
   </w:abstractNum>
-  <w:abstractNum w:abstractNumId="19" w15:restartNumberingAfterBreak="0">
+  <w:abstractNum w:abstractNumId="19">
     <w:nsid w:val="3B2E1321"/>
     <w:multiLevelType w:val="multilevel"/>
     <w:tmpl w:val="FA6CB880"/>
@@ -31975,7 +33091,7 @@
       </w:pPr>
     </w:lvl>
   </w:abstractNum>
-  <w:abstractNum w:abstractNumId="20" w15:restartNumberingAfterBreak="0">
+  <w:abstractNum w:abstractNumId="20">
     <w:nsid w:val="3FAF66AA"/>
     <w:multiLevelType w:val="multilevel"/>
     <w:tmpl w:val="A856744E"/>
@@ -32061,7 +33177,7 @@
       </w:pPr>
     </w:lvl>
   </w:abstractNum>
-  <w:abstractNum w:abstractNumId="21" w15:restartNumberingAfterBreak="0">
+  <w:abstractNum w:abstractNumId="21">
     <w:nsid w:val="42DB7FAB"/>
     <w:multiLevelType w:val="multilevel"/>
     <w:tmpl w:val="8794B048"/>
@@ -32152,7 +33268,7 @@
       </w:pPr>
     </w:lvl>
   </w:abstractNum>
-  <w:abstractNum w:abstractNumId="22" w15:restartNumberingAfterBreak="0">
+  <w:abstractNum w:abstractNumId="22">
     <w:nsid w:val="43A54BBB"/>
     <w:multiLevelType w:val="multilevel"/>
     <w:tmpl w:val="EDD6E6E6"/>
@@ -32243,7 +33359,7 @@
       </w:pPr>
     </w:lvl>
   </w:abstractNum>
-  <w:abstractNum w:abstractNumId="23" w15:restartNumberingAfterBreak="0">
+  <w:abstractNum w:abstractNumId="23">
     <w:nsid w:val="4C2565C7"/>
     <w:multiLevelType w:val="multilevel"/>
     <w:tmpl w:val="AF5038BE"/>
@@ -32333,7 +33449,7 @@
       </w:pPr>
     </w:lvl>
   </w:abstractNum>
-  <w:abstractNum w:abstractNumId="24" w15:restartNumberingAfterBreak="0">
+  <w:abstractNum w:abstractNumId="24">
     <w:nsid w:val="4CFD474A"/>
     <w:multiLevelType w:val="multilevel"/>
     <w:tmpl w:val="3458637C"/>
@@ -32424,7 +33540,7 @@
       </w:pPr>
     </w:lvl>
   </w:abstractNum>
-  <w:abstractNum w:abstractNumId="25" w15:restartNumberingAfterBreak="0">
+  <w:abstractNum w:abstractNumId="25">
     <w:nsid w:val="4DE92EEA"/>
     <w:multiLevelType w:val="hybridMultilevel"/>
     <w:tmpl w:val="F230CC58"/>
@@ -32514,7 +33630,7 @@
       </w:pPr>
     </w:lvl>
   </w:abstractNum>
-  <w:abstractNum w:abstractNumId="26" w15:restartNumberingAfterBreak="0">
+  <w:abstractNum w:abstractNumId="26">
     <w:nsid w:val="51BC5457"/>
     <w:multiLevelType w:val="multilevel"/>
     <w:tmpl w:val="A9A0D664"/>
@@ -32605,7 +33721,7 @@
       </w:pPr>
     </w:lvl>
   </w:abstractNum>
-  <w:abstractNum w:abstractNumId="27" w15:restartNumberingAfterBreak="0">
+  <w:abstractNum w:abstractNumId="27">
     <w:nsid w:val="5A6C2BAE"/>
     <w:multiLevelType w:val="multilevel"/>
     <w:tmpl w:val="EDE8A222"/>
@@ -32696,7 +33812,7 @@
       </w:pPr>
     </w:lvl>
   </w:abstractNum>
-  <w:abstractNum w:abstractNumId="28" w15:restartNumberingAfterBreak="0">
+  <w:abstractNum w:abstractNumId="28">
     <w:nsid w:val="60F85FAD"/>
     <w:multiLevelType w:val="multilevel"/>
     <w:tmpl w:val="6AD60DD0"/>
@@ -32787,7 +33903,7 @@
       </w:pPr>
     </w:lvl>
   </w:abstractNum>
-  <w:abstractNum w:abstractNumId="29" w15:restartNumberingAfterBreak="0">
+  <w:abstractNum w:abstractNumId="29">
     <w:nsid w:val="61832D06"/>
     <w:multiLevelType w:val="multilevel"/>
     <w:tmpl w:val="EDD6E6E6"/>
@@ -32878,7 +33994,7 @@
       </w:pPr>
     </w:lvl>
   </w:abstractNum>
-  <w:abstractNum w:abstractNumId="30" w15:restartNumberingAfterBreak="0">
+  <w:abstractNum w:abstractNumId="30">
     <w:nsid w:val="66F766BC"/>
     <w:multiLevelType w:val="hybridMultilevel"/>
     <w:tmpl w:val="19B2147C"/>
@@ -32964,7 +34080,93 @@
       </w:pPr>
     </w:lvl>
   </w:abstractNum>
-  <w:abstractNum w:abstractNumId="31" w15:restartNumberingAfterBreak="0">
+  <w:abstractNum w:abstractNumId="31">
+    <w:nsid w:val="693C5F89"/>
+    <w:multiLevelType w:val="hybridMultilevel"/>
+    <w:tmpl w:val="B066EADC"/>
+    <w:lvl w:ilvl="0" w:tplc="0416000F">
+      <w:start w:val="1"/>
+      <w:numFmt w:val="decimal"/>
+      <w:lvlText w:val="%1."/>
+      <w:lvlJc w:val="left"/>
+      <w:pPr>
+        <w:ind w:left="720" w:hanging="360"/>
+      </w:pPr>
+    </w:lvl>
+    <w:lvl w:ilvl="1" w:tplc="04160019" w:tentative="1">
+      <w:start w:val="1"/>
+      <w:numFmt w:val="lowerLetter"/>
+      <w:lvlText w:val="%2."/>
+      <w:lvlJc w:val="left"/>
+      <w:pPr>
+        <w:ind w:left="1440" w:hanging="360"/>
+      </w:pPr>
+    </w:lvl>
+    <w:lvl w:ilvl="2" w:tplc="0416001B" w:tentative="1">
+      <w:start w:val="1"/>
+      <w:numFmt w:val="lowerRoman"/>
+      <w:lvlText w:val="%3."/>
+      <w:lvlJc w:val="right"/>
+      <w:pPr>
+        <w:ind w:left="2160" w:hanging="180"/>
+      </w:pPr>
+    </w:lvl>
+    <w:lvl w:ilvl="3" w:tplc="0416000F" w:tentative="1">
+      <w:start w:val="1"/>
+      <w:numFmt w:val="decimal"/>
+      <w:lvlText w:val="%4."/>
+      <w:lvlJc w:val="left"/>
+      <w:pPr>
+        <w:ind w:left="2880" w:hanging="360"/>
+      </w:pPr>
+    </w:lvl>
+    <w:lvl w:ilvl="4" w:tplc="04160019" w:tentative="1">
+      <w:start w:val="1"/>
+      <w:numFmt w:val="lowerLetter"/>
+      <w:lvlText w:val="%5."/>
+      <w:lvlJc w:val="left"/>
+      <w:pPr>
+        <w:ind w:left="3600" w:hanging="360"/>
+      </w:pPr>
+    </w:lvl>
+    <w:lvl w:ilvl="5" w:tplc="0416001B" w:tentative="1">
+      <w:start w:val="1"/>
+      <w:numFmt w:val="lowerRoman"/>
+      <w:lvlText w:val="%6."/>
+      <w:lvlJc w:val="right"/>
+      <w:pPr>
+        <w:ind w:left="4320" w:hanging="180"/>
+      </w:pPr>
+    </w:lvl>
+    <w:lvl w:ilvl="6" w:tplc="0416000F" w:tentative="1">
+      <w:start w:val="1"/>
+      <w:numFmt w:val="decimal"/>
+      <w:lvlText w:val="%7."/>
+      <w:lvlJc w:val="left"/>
+      <w:pPr>
+        <w:ind w:left="5040" w:hanging="360"/>
+      </w:pPr>
+    </w:lvl>
+    <w:lvl w:ilvl="7" w:tplc="04160019" w:tentative="1">
+      <w:start w:val="1"/>
+      <w:numFmt w:val="lowerLetter"/>
+      <w:lvlText w:val="%8."/>
+      <w:lvlJc w:val="left"/>
+      <w:pPr>
+        <w:ind w:left="5760" w:hanging="360"/>
+      </w:pPr>
+    </w:lvl>
+    <w:lvl w:ilvl="8" w:tplc="0416001B" w:tentative="1">
+      <w:start w:val="1"/>
+      <w:numFmt w:val="lowerRoman"/>
+      <w:lvlText w:val="%9."/>
+      <w:lvlJc w:val="right"/>
+      <w:pPr>
+        <w:ind w:left="6480" w:hanging="180"/>
+      </w:pPr>
+    </w:lvl>
+  </w:abstractNum>
+  <w:abstractNum w:abstractNumId="32">
     <w:nsid w:val="69EE19EC"/>
     <w:multiLevelType w:val="multilevel"/>
     <w:tmpl w:val="8794B048"/>
@@ -33055,7 +34257,7 @@
       </w:pPr>
     </w:lvl>
   </w:abstractNum>
-  <w:abstractNum w:abstractNumId="32" w15:restartNumberingAfterBreak="0">
+  <w:abstractNum w:abstractNumId="33">
     <w:nsid w:val="747922CA"/>
     <w:multiLevelType w:val="hybridMultilevel"/>
     <w:tmpl w:val="F14A3D02"/>
@@ -33146,7 +34348,7 @@
       </w:pPr>
     </w:lvl>
   </w:abstractNum>
-  <w:abstractNum w:abstractNumId="33" w15:restartNumberingAfterBreak="0">
+  <w:abstractNum w:abstractNumId="34">
     <w:nsid w:val="77CA5507"/>
     <w:multiLevelType w:val="multilevel"/>
     <w:tmpl w:val="8794B048"/>
@@ -33237,7 +34439,7 @@
       </w:pPr>
     </w:lvl>
   </w:abstractNum>
-  <w:abstractNum w:abstractNumId="34" w15:restartNumberingAfterBreak="0">
+  <w:abstractNum w:abstractNumId="35">
     <w:nsid w:val="7A751EF5"/>
     <w:multiLevelType w:val="multilevel"/>
     <w:tmpl w:val="8794B048"/>
@@ -33328,7 +34530,7 @@
       </w:pPr>
     </w:lvl>
   </w:abstractNum>
-  <w:abstractNum w:abstractNumId="35" w15:restartNumberingAfterBreak="0">
+  <w:abstractNum w:abstractNumId="36">
     <w:nsid w:val="7C3723C7"/>
     <w:multiLevelType w:val="multilevel"/>
     <w:tmpl w:val="8794B048"/>
@@ -33419,7 +34621,7 @@
       </w:pPr>
     </w:lvl>
   </w:abstractNum>
-  <w:abstractNum w:abstractNumId="36" w15:restartNumberingAfterBreak="0">
+  <w:abstractNum w:abstractNumId="37">
     <w:nsid w:val="7FD6102D"/>
     <w:multiLevelType w:val="multilevel"/>
     <w:tmpl w:val="EDD6E6E6"/>
@@ -33517,13 +34719,13 @@
     <w:abstractNumId w:val="11"/>
   </w:num>
   <w:num w:numId="3">
-    <w:abstractNumId w:val="32"/>
+    <w:abstractNumId w:val="33"/>
   </w:num>
   <w:num w:numId="4">
     <w:abstractNumId w:val="17"/>
   </w:num>
   <w:num w:numId="5">
-    <w:abstractNumId w:val="32"/>
+    <w:abstractNumId w:val="33"/>
     <w:lvlOverride w:ilvl="0">
       <w:startOverride w:val="1"/>
     </w:lvlOverride>
@@ -33574,10 +34776,10 @@
     <w:abstractNumId w:val="10"/>
   </w:num>
   <w:num w:numId="21">
-    <w:abstractNumId w:val="34"/>
+    <w:abstractNumId w:val="35"/>
   </w:num>
   <w:num w:numId="22">
-    <w:abstractNumId w:val="33"/>
+    <w:abstractNumId w:val="34"/>
   </w:num>
   <w:num w:numId="23">
     <w:abstractNumId w:val="16"/>
@@ -33586,7 +34788,7 @@
     <w:abstractNumId w:val="6"/>
   </w:num>
   <w:num w:numId="25">
-    <w:abstractNumId w:val="35"/>
+    <w:abstractNumId w:val="36"/>
   </w:num>
   <w:num w:numId="26">
     <w:abstractNumId w:val="8"/>
@@ -33595,7 +34797,7 @@
     <w:abstractNumId w:val="21"/>
   </w:num>
   <w:num w:numId="28">
-    <w:abstractNumId w:val="31"/>
+    <w:abstractNumId w:val="32"/>
   </w:num>
   <w:num w:numId="29">
     <w:abstractNumId w:val="5"/>
@@ -33613,7 +34815,7 @@
     <w:abstractNumId w:val="29"/>
   </w:num>
   <w:num w:numId="34">
-    <w:abstractNumId w:val="36"/>
+    <w:abstractNumId w:val="37"/>
   </w:num>
   <w:num w:numId="35">
     <w:abstractNumId w:val="22"/>
@@ -33627,11 +34829,14 @@
   <w:num w:numId="38">
     <w:abstractNumId w:val="7"/>
   </w:num>
+  <w:num w:numId="39">
+    <w:abstractNumId w:val="31"/>
+  </w:num>
 </w:numbering>
 </file>
 
 <file path=word/styles.xml><?xml version="1.0" encoding="utf-8"?>
-<w:styles xmlns:mc="http://schemas.openxmlformats.org/markup-compatibility/2006" xmlns:r="http://schemas.openxmlformats.org/officeDocument/2006/relationships" xmlns:w="http://schemas.openxmlformats.org/wordprocessingml/2006/main" xmlns:w14="http://schemas.microsoft.com/office/word/2010/wordml" xmlns:w15="http://schemas.microsoft.com/office/word/2012/wordml" xmlns:w16cid="http://schemas.microsoft.com/office/word/2016/wordml/cid" xmlns:w16se="http://schemas.microsoft.com/office/word/2015/wordml/symex" mc:Ignorable="w14 w15 w16se w16cid">
+<w:styles xmlns:mc="http://schemas.openxmlformats.org/markup-compatibility/2006" xmlns:r="http://schemas.openxmlformats.org/officeDocument/2006/relationships" xmlns:w="http://schemas.openxmlformats.org/wordprocessingml/2006/main" xmlns:w14="http://schemas.microsoft.com/office/word/2010/wordml" xmlns:w15="http://schemas.microsoft.com/office/word/2012/wordml" mc:Ignorable="w14 w15">
   <w:docDefaults>
     <w:rPrDefault>
       <w:rPr>
@@ -33647,7 +34852,7 @@
       </w:pPr>
     </w:pPrDefault>
   </w:docDefaults>
-  <w:latentStyles w:defLockedState="0" w:defUIPriority="99" w:defSemiHidden="0" w:defUnhideWhenUsed="0" w:defQFormat="0" w:count="375">
+  <w:latentStyles w:defLockedState="0" w:defUIPriority="99" w:defSemiHidden="0" w:defUnhideWhenUsed="0" w:defQFormat="0" w:count="371">
     <w:lsdException w:name="Normal" w:uiPriority="0" w:qFormat="1"/>
     <w:lsdException w:name="heading 1" w:uiPriority="9" w:qFormat="1"/>
     <w:lsdException w:name="heading 2" w:semiHidden="1" w:uiPriority="9" w:unhideWhenUsed="1" w:qFormat="1"/>
@@ -34019,10 +35224,6 @@
     <w:lsdException w:name="List Table 5 Dark Accent 6" w:uiPriority="50"/>
     <w:lsdException w:name="List Table 6 Colorful Accent 6" w:uiPriority="51"/>
     <w:lsdException w:name="List Table 7 Colorful Accent 6" w:uiPriority="52"/>
-    <w:lsdException w:name="Mention" w:semiHidden="1" w:unhideWhenUsed="1"/>
-    <w:lsdException w:name="Smart Hyperlink" w:semiHidden="1" w:unhideWhenUsed="1"/>
-    <w:lsdException w:name="Hashtag" w:semiHidden="1" w:unhideWhenUsed="1"/>
-    <w:lsdException w:name="Unresolved Mention" w:semiHidden="1" w:unhideWhenUsed="1"/>
   </w:latentStyles>
   <w:style w:type="paragraph" w:default="1" w:styleId="Normal">
     <w:name w:val="Normal"/>
@@ -34695,7 +35896,7 @@
 </file>
 
 <file path=customXml/itemProps1.xml><?xml version="1.0" encoding="utf-8"?>
-<ds:datastoreItem xmlns:ds="http://schemas.openxmlformats.org/officeDocument/2006/customXml" ds:itemID="{C9535997-1695-4153-9446-6C889CE26806}">
+<ds:datastoreItem xmlns:ds="http://schemas.openxmlformats.org/officeDocument/2006/customXml" ds:itemID="{FFCA9D3E-8D0C-43A8-9E8F-36131BFE2D6E}">
   <ds:schemaRefs>
     <ds:schemaRef ds:uri="http://schemas.openxmlformats.org/officeDocument/2006/bibliography"/>
   </ds:schemaRefs>

</xml_diff>